<commit_message>
Kegiatan Kelompok & Jadwal Kegiatan Kelompok
</commit_message>
<xml_diff>
--- a/Laporan UTS Anonymous.docx
+++ b/Laporan UTS Anonymous.docx
@@ -9294,7 +9294,9 @@
       <w:pPr>
         <w:jc w:val="center"/>
         <w:rPr>
-          <w:lang w:val="en-US"/>
+          <w:rFonts w:ascii="Times New Roman" w:hAnsi="Times New Roman" w:cs="Times New Roman"/>
+          <w:sz w:val="20"/>
+          <w:szCs w:val="20"/>
         </w:rPr>
       </w:pPr>
       <w:proofErr w:type="spellStart"/>
@@ -9364,6 +9366,2747 @@
         </w:rPr>
         <w:t xml:space="preserve"> Product Backlog</w:t>
       </w:r>
+    </w:p>
+    <w:p>
+      <w:pPr>
+        <w:rPr>
+          <w:rFonts w:ascii="Times New Roman" w:hAnsi="Times New Roman" w:cs="Times New Roman"/>
+          <w:sz w:val="20"/>
+          <w:szCs w:val="20"/>
+        </w:rPr>
+      </w:pPr>
+      <w:r>
+        <w:rPr>
+          <w:rFonts w:ascii="Times New Roman" w:hAnsi="Times New Roman" w:cs="Times New Roman"/>
+          <w:sz w:val="20"/>
+          <w:szCs w:val="20"/>
+        </w:rPr>
+        <w:br w:type="page"/>
+      </w:r>
+    </w:p>
+    <w:p>
+      <w:pPr>
+        <w:pStyle w:val="Heading1"/>
+        <w:rPr>
+          <w:rFonts w:eastAsiaTheme="minorHAnsi"/>
+        </w:rPr>
+      </w:pPr>
+      <w:r>
+        <w:rPr>
+          <w:rFonts w:eastAsiaTheme="minorHAnsi"/>
+        </w:rPr>
+        <w:lastRenderedPageBreak/>
+        <w:t>BAB II</w:t>
+      </w:r>
+      <w:bookmarkStart w:id="9" w:name="_Toc131112292"/>
+      <w:r>
+        <w:rPr>
+          <w:rFonts w:eastAsiaTheme="minorHAnsi"/>
+        </w:rPr>
+        <w:t xml:space="preserve"> </w:t>
+      </w:r>
+    </w:p>
+    <w:p>
+      <w:pPr>
+        <w:pStyle w:val="Heading1"/>
+        <w:rPr>
+          <w:rFonts w:eastAsiaTheme="minorHAnsi"/>
+          <w:bCs/>
+        </w:rPr>
+      </w:pPr>
+      <w:r>
+        <w:rPr>
+          <w:rFonts w:cs="Times New Roman"/>
+          <w:bCs/>
+        </w:rPr>
+        <w:t>KEGIATAN KELOMPOK</w:t>
+      </w:r>
+      <w:bookmarkEnd w:id="9"/>
+    </w:p>
+    <w:p>
+      <w:pPr>
+        <w:tabs>
+          <w:tab w:val="left" w:pos="4800"/>
+        </w:tabs>
+        <w:jc w:val="center"/>
+        <w:rPr>
+          <w:rFonts w:ascii="Times New Roman" w:hAnsi="Times New Roman" w:cs="Times New Roman"/>
+          <w:b/>
+          <w:sz w:val="32"/>
+        </w:rPr>
+      </w:pPr>
+    </w:p>
+    <w:p>
+      <w:pPr>
+        <w:pStyle w:val="subbabII"/>
+        <w:spacing w:line="360" w:lineRule="auto"/>
+        <w:jc w:val="both"/>
+      </w:pPr>
+      <w:bookmarkStart w:id="10" w:name="_Toc131842251"/>
+      <w:bookmarkStart w:id="11" w:name="_Toc133436778"/>
+      <w:r>
+        <w:t xml:space="preserve">2.1 </w:t>
+      </w:r>
+      <w:proofErr w:type="spellStart"/>
+      <w:r>
+        <w:t>Observasi</w:t>
+      </w:r>
+      <w:proofErr w:type="spellEnd"/>
+      <w:r>
+        <w:t>/</w:t>
+      </w:r>
+      <w:proofErr w:type="spellStart"/>
+      <w:r>
+        <w:t>Kegiatan</w:t>
+      </w:r>
+      <w:proofErr w:type="spellEnd"/>
+      <w:r>
+        <w:t xml:space="preserve"> </w:t>
+      </w:r>
+      <w:proofErr w:type="spellStart"/>
+      <w:r>
+        <w:t>Pekerjaan</w:t>
+      </w:r>
+      <w:bookmarkEnd w:id="10"/>
+      <w:bookmarkEnd w:id="11"/>
+      <w:proofErr w:type="spellEnd"/>
+    </w:p>
+    <w:p>
+      <w:pPr>
+        <w:spacing w:line="360" w:lineRule="auto"/>
+        <w:ind w:firstLine="720"/>
+        <w:jc w:val="both"/>
+        <w:rPr>
+          <w:rFonts w:ascii="Times New Roman" w:hAnsi="Times New Roman" w:cs="Times New Roman"/>
+          <w:sz w:val="24"/>
+          <w:szCs w:val="24"/>
+        </w:rPr>
+      </w:pPr>
+      <w:proofErr w:type="spellStart"/>
+      <w:r>
+        <w:rPr>
+          <w:rFonts w:ascii="Times New Roman" w:hAnsi="Times New Roman" w:cs="Times New Roman"/>
+          <w:sz w:val="24"/>
+          <w:szCs w:val="24"/>
+        </w:rPr>
+        <w:t>Dalam</w:t>
+      </w:r>
+      <w:proofErr w:type="spellEnd"/>
+      <w:r>
+        <w:rPr>
+          <w:rFonts w:ascii="Times New Roman" w:hAnsi="Times New Roman" w:cs="Times New Roman"/>
+          <w:sz w:val="24"/>
+          <w:szCs w:val="24"/>
+        </w:rPr>
+        <w:t xml:space="preserve"> </w:t>
+      </w:r>
+      <w:proofErr w:type="spellStart"/>
+      <w:r>
+        <w:rPr>
+          <w:rFonts w:ascii="Times New Roman" w:hAnsi="Times New Roman" w:cs="Times New Roman"/>
+          <w:sz w:val="24"/>
+          <w:szCs w:val="24"/>
+        </w:rPr>
+        <w:t>pengembangan</w:t>
+      </w:r>
+      <w:proofErr w:type="spellEnd"/>
+      <w:r>
+        <w:rPr>
+          <w:rFonts w:ascii="Times New Roman" w:hAnsi="Times New Roman" w:cs="Times New Roman"/>
+          <w:sz w:val="24"/>
+          <w:szCs w:val="24"/>
+        </w:rPr>
+        <w:t xml:space="preserve"> </w:t>
+      </w:r>
+      <w:proofErr w:type="spellStart"/>
+      <w:r>
+        <w:rPr>
+          <w:rFonts w:ascii="Times New Roman" w:eastAsia="Times New Roman" w:hAnsi="Times New Roman" w:cs="Times New Roman"/>
+          <w:sz w:val="24"/>
+          <w:szCs w:val="24"/>
+        </w:rPr>
+        <w:t>pengembangan</w:t>
+      </w:r>
+      <w:proofErr w:type="spellEnd"/>
+      <w:r>
+        <w:rPr>
+          <w:rFonts w:ascii="Times New Roman" w:eastAsia="Times New Roman" w:hAnsi="Times New Roman" w:cs="Times New Roman"/>
+          <w:sz w:val="24"/>
+          <w:szCs w:val="24"/>
+        </w:rPr>
+        <w:t xml:space="preserve"> </w:t>
+      </w:r>
+      <w:proofErr w:type="spellStart"/>
+      <w:r>
+        <w:rPr>
+          <w:rFonts w:ascii="Times New Roman" w:eastAsia="Times New Roman" w:hAnsi="Times New Roman" w:cs="Times New Roman"/>
+          <w:sz w:val="24"/>
+          <w:szCs w:val="24"/>
+        </w:rPr>
+        <w:t>aplikasi</w:t>
+      </w:r>
+      <w:proofErr w:type="spellEnd"/>
+      <w:r>
+        <w:rPr>
+          <w:rFonts w:ascii="Times New Roman" w:eastAsia="Times New Roman" w:hAnsi="Times New Roman" w:cs="Times New Roman"/>
+          <w:sz w:val="24"/>
+          <w:szCs w:val="24"/>
+        </w:rPr>
+        <w:t xml:space="preserve"> ecommerce</w:t>
+      </w:r>
+      <w:r>
+        <w:rPr>
+          <w:rFonts w:ascii="Times New Roman" w:eastAsia="Times New Roman" w:hAnsi="Times New Roman" w:cs="Times New Roman"/>
+          <w:b/>
+          <w:sz w:val="24"/>
+          <w:szCs w:val="24"/>
+        </w:rPr>
+        <w:t xml:space="preserve"> </w:t>
+      </w:r>
+      <w:proofErr w:type="spellStart"/>
+      <w:r>
+        <w:rPr>
+          <w:rFonts w:ascii="Times New Roman" w:hAnsi="Times New Roman" w:cs="Times New Roman"/>
+          <w:sz w:val="24"/>
+          <w:szCs w:val="24"/>
+        </w:rPr>
+        <w:t>ini</w:t>
+      </w:r>
+      <w:proofErr w:type="spellEnd"/>
+      <w:r>
+        <w:rPr>
+          <w:rFonts w:ascii="Times New Roman" w:hAnsi="Times New Roman" w:cs="Times New Roman"/>
+          <w:sz w:val="24"/>
+          <w:szCs w:val="24"/>
+        </w:rPr>
+        <w:t xml:space="preserve">, </w:t>
+      </w:r>
+      <w:proofErr w:type="spellStart"/>
+      <w:r>
+        <w:rPr>
+          <w:rFonts w:ascii="Times New Roman" w:hAnsi="Times New Roman" w:cs="Times New Roman"/>
+          <w:sz w:val="24"/>
+          <w:szCs w:val="24"/>
+        </w:rPr>
+        <w:t>semua</w:t>
+      </w:r>
+      <w:proofErr w:type="spellEnd"/>
+      <w:r>
+        <w:rPr>
+          <w:rFonts w:ascii="Times New Roman" w:hAnsi="Times New Roman" w:cs="Times New Roman"/>
+          <w:sz w:val="24"/>
+          <w:szCs w:val="24"/>
+        </w:rPr>
+        <w:t xml:space="preserve"> </w:t>
+      </w:r>
+      <w:proofErr w:type="spellStart"/>
+      <w:r>
+        <w:rPr>
+          <w:rFonts w:ascii="Times New Roman" w:hAnsi="Times New Roman" w:cs="Times New Roman"/>
+          <w:sz w:val="24"/>
+          <w:szCs w:val="24"/>
+        </w:rPr>
+        <w:t>kegiatan</w:t>
+      </w:r>
+      <w:proofErr w:type="spellEnd"/>
+      <w:r>
+        <w:rPr>
+          <w:rFonts w:ascii="Times New Roman" w:hAnsi="Times New Roman" w:cs="Times New Roman"/>
+          <w:sz w:val="24"/>
+          <w:szCs w:val="24"/>
+        </w:rPr>
+        <w:t xml:space="preserve"> </w:t>
+      </w:r>
+      <w:proofErr w:type="spellStart"/>
+      <w:r>
+        <w:rPr>
+          <w:rFonts w:ascii="Times New Roman" w:hAnsi="Times New Roman" w:cs="Times New Roman"/>
+          <w:sz w:val="24"/>
+          <w:szCs w:val="24"/>
+        </w:rPr>
+        <w:t>pengembangan</w:t>
+      </w:r>
+      <w:proofErr w:type="spellEnd"/>
+      <w:r>
+        <w:rPr>
+          <w:rFonts w:ascii="Times New Roman" w:hAnsi="Times New Roman" w:cs="Times New Roman"/>
+          <w:sz w:val="24"/>
+          <w:szCs w:val="24"/>
+        </w:rPr>
+        <w:t xml:space="preserve"> </w:t>
+      </w:r>
+      <w:proofErr w:type="spellStart"/>
+      <w:r>
+        <w:rPr>
+          <w:rFonts w:ascii="Times New Roman" w:hAnsi="Times New Roman" w:cs="Times New Roman"/>
+          <w:sz w:val="24"/>
+          <w:szCs w:val="24"/>
+        </w:rPr>
+        <w:t>dilakukan</w:t>
+      </w:r>
+      <w:proofErr w:type="spellEnd"/>
+      <w:r>
+        <w:rPr>
+          <w:rFonts w:ascii="Times New Roman" w:hAnsi="Times New Roman" w:cs="Times New Roman"/>
+          <w:sz w:val="24"/>
+          <w:szCs w:val="24"/>
+        </w:rPr>
+        <w:t xml:space="preserve"> </w:t>
+      </w:r>
+      <w:proofErr w:type="spellStart"/>
+      <w:r>
+        <w:rPr>
+          <w:rFonts w:ascii="Times New Roman" w:hAnsi="Times New Roman" w:cs="Times New Roman"/>
+          <w:sz w:val="24"/>
+          <w:szCs w:val="24"/>
+        </w:rPr>
+        <w:t>didalam</w:t>
+      </w:r>
+      <w:proofErr w:type="spellEnd"/>
+      <w:r>
+        <w:rPr>
+          <w:rFonts w:ascii="Times New Roman" w:hAnsi="Times New Roman" w:cs="Times New Roman"/>
+          <w:sz w:val="24"/>
+          <w:szCs w:val="24"/>
+        </w:rPr>
+        <w:t xml:space="preserve"> </w:t>
+      </w:r>
+      <w:r>
+        <w:rPr>
+          <w:rFonts w:ascii="Times New Roman" w:hAnsi="Times New Roman" w:cs="Times New Roman"/>
+          <w:i/>
+          <w:iCs/>
+          <w:sz w:val="24"/>
+          <w:szCs w:val="24"/>
+        </w:rPr>
+        <w:t xml:space="preserve">Trello </w:t>
+      </w:r>
+      <w:r>
+        <w:rPr>
+          <w:rFonts w:ascii="Times New Roman" w:hAnsi="Times New Roman" w:cs="Times New Roman"/>
+          <w:sz w:val="24"/>
+          <w:szCs w:val="24"/>
+        </w:rPr>
+        <w:t xml:space="preserve">dan </w:t>
+      </w:r>
+      <w:proofErr w:type="spellStart"/>
+      <w:r>
+        <w:rPr>
+          <w:rFonts w:ascii="Times New Roman" w:hAnsi="Times New Roman" w:cs="Times New Roman"/>
+          <w:sz w:val="24"/>
+          <w:szCs w:val="24"/>
+        </w:rPr>
+        <w:t>untuk</w:t>
+      </w:r>
+      <w:proofErr w:type="spellEnd"/>
+      <w:r>
+        <w:rPr>
+          <w:rFonts w:ascii="Times New Roman" w:hAnsi="Times New Roman" w:cs="Times New Roman"/>
+          <w:sz w:val="24"/>
+          <w:szCs w:val="24"/>
+        </w:rPr>
+        <w:t xml:space="preserve"> </w:t>
+      </w:r>
+      <w:proofErr w:type="spellStart"/>
+      <w:r>
+        <w:rPr>
+          <w:rFonts w:ascii="Times New Roman" w:hAnsi="Times New Roman" w:cs="Times New Roman"/>
+          <w:sz w:val="24"/>
+          <w:szCs w:val="24"/>
+        </w:rPr>
+        <w:t>kegiatan</w:t>
+      </w:r>
+      <w:proofErr w:type="spellEnd"/>
+      <w:r>
+        <w:rPr>
+          <w:rFonts w:ascii="Times New Roman" w:hAnsi="Times New Roman" w:cs="Times New Roman"/>
+          <w:sz w:val="24"/>
+          <w:szCs w:val="24"/>
+        </w:rPr>
+        <w:t xml:space="preserve"> </w:t>
+      </w:r>
+      <w:proofErr w:type="spellStart"/>
+      <w:r>
+        <w:rPr>
+          <w:rFonts w:ascii="Times New Roman" w:hAnsi="Times New Roman" w:cs="Times New Roman"/>
+          <w:sz w:val="24"/>
+          <w:szCs w:val="24"/>
+        </w:rPr>
+        <w:t>mendesain</w:t>
+      </w:r>
+      <w:proofErr w:type="spellEnd"/>
+      <w:r>
+        <w:rPr>
+          <w:rFonts w:ascii="Times New Roman" w:hAnsi="Times New Roman" w:cs="Times New Roman"/>
+          <w:sz w:val="24"/>
+          <w:szCs w:val="24"/>
+        </w:rPr>
+        <w:t xml:space="preserve"> </w:t>
+      </w:r>
+      <w:proofErr w:type="spellStart"/>
+      <w:r>
+        <w:rPr>
+          <w:rFonts w:ascii="Times New Roman" w:hAnsi="Times New Roman" w:cs="Times New Roman"/>
+          <w:sz w:val="24"/>
+          <w:szCs w:val="24"/>
+        </w:rPr>
+        <w:t>prototipenya</w:t>
+      </w:r>
+      <w:proofErr w:type="spellEnd"/>
+      <w:r>
+        <w:rPr>
+          <w:rFonts w:ascii="Times New Roman" w:hAnsi="Times New Roman" w:cs="Times New Roman"/>
+          <w:sz w:val="24"/>
+          <w:szCs w:val="24"/>
+        </w:rPr>
+        <w:t xml:space="preserve"> </w:t>
+      </w:r>
+      <w:proofErr w:type="spellStart"/>
+      <w:r>
+        <w:rPr>
+          <w:rFonts w:ascii="Times New Roman" w:hAnsi="Times New Roman" w:cs="Times New Roman"/>
+          <w:sz w:val="24"/>
+          <w:szCs w:val="24"/>
+        </w:rPr>
+        <w:t>mengunakan</w:t>
+      </w:r>
+      <w:proofErr w:type="spellEnd"/>
+      <w:r>
+        <w:rPr>
+          <w:rFonts w:ascii="Times New Roman" w:hAnsi="Times New Roman" w:cs="Times New Roman"/>
+          <w:sz w:val="24"/>
+          <w:szCs w:val="24"/>
+        </w:rPr>
+        <w:t xml:space="preserve"> Figma</w:t>
+      </w:r>
+      <w:r>
+        <w:rPr>
+          <w:rFonts w:ascii="Times New Roman" w:hAnsi="Times New Roman" w:cs="Times New Roman"/>
+          <w:i/>
+          <w:iCs/>
+          <w:sz w:val="24"/>
+          <w:szCs w:val="24"/>
+        </w:rPr>
+        <w:t xml:space="preserve">. </w:t>
+      </w:r>
+      <w:proofErr w:type="spellStart"/>
+      <w:r>
+        <w:rPr>
+          <w:rFonts w:ascii="Times New Roman" w:hAnsi="Times New Roman" w:cs="Times New Roman"/>
+          <w:sz w:val="24"/>
+          <w:szCs w:val="24"/>
+        </w:rPr>
+        <w:t>Tujuan</w:t>
+      </w:r>
+      <w:proofErr w:type="spellEnd"/>
+      <w:r>
+        <w:rPr>
+          <w:rFonts w:ascii="Times New Roman" w:hAnsi="Times New Roman" w:cs="Times New Roman"/>
+          <w:sz w:val="24"/>
+          <w:szCs w:val="24"/>
+        </w:rPr>
+        <w:t xml:space="preserve"> </w:t>
+      </w:r>
+      <w:proofErr w:type="spellStart"/>
+      <w:r>
+        <w:rPr>
+          <w:rFonts w:ascii="Times New Roman" w:hAnsi="Times New Roman" w:cs="Times New Roman"/>
+          <w:sz w:val="24"/>
+          <w:szCs w:val="24"/>
+        </w:rPr>
+        <w:t>dari</w:t>
+      </w:r>
+      <w:proofErr w:type="spellEnd"/>
+      <w:r>
+        <w:rPr>
+          <w:rFonts w:ascii="Times New Roman" w:hAnsi="Times New Roman" w:cs="Times New Roman"/>
+          <w:sz w:val="24"/>
+          <w:szCs w:val="24"/>
+        </w:rPr>
+        <w:t xml:space="preserve"> </w:t>
+      </w:r>
+      <w:proofErr w:type="spellStart"/>
+      <w:r>
+        <w:rPr>
+          <w:rFonts w:ascii="Times New Roman" w:hAnsi="Times New Roman" w:cs="Times New Roman"/>
+          <w:sz w:val="24"/>
+          <w:szCs w:val="24"/>
+        </w:rPr>
+        <w:t>pembuatan</w:t>
+      </w:r>
+      <w:proofErr w:type="spellEnd"/>
+      <w:r>
+        <w:rPr>
+          <w:rFonts w:ascii="Times New Roman" w:hAnsi="Times New Roman" w:cs="Times New Roman"/>
+          <w:sz w:val="24"/>
+          <w:szCs w:val="24"/>
+        </w:rPr>
+        <w:t xml:space="preserve"> </w:t>
+      </w:r>
+      <w:proofErr w:type="spellStart"/>
+      <w:r>
+        <w:rPr>
+          <w:rFonts w:ascii="Times New Roman" w:hAnsi="Times New Roman" w:cs="Times New Roman"/>
+          <w:sz w:val="24"/>
+          <w:szCs w:val="24"/>
+        </w:rPr>
+        <w:t>kegiatan</w:t>
+      </w:r>
+      <w:proofErr w:type="spellEnd"/>
+      <w:r>
+        <w:rPr>
+          <w:rFonts w:ascii="Times New Roman" w:hAnsi="Times New Roman" w:cs="Times New Roman"/>
+          <w:sz w:val="24"/>
+          <w:szCs w:val="24"/>
+        </w:rPr>
+        <w:t xml:space="preserve"> </w:t>
+      </w:r>
+      <w:proofErr w:type="spellStart"/>
+      <w:r>
+        <w:rPr>
+          <w:rFonts w:ascii="Times New Roman" w:hAnsi="Times New Roman" w:cs="Times New Roman"/>
+          <w:sz w:val="24"/>
+          <w:szCs w:val="24"/>
+        </w:rPr>
+        <w:t>dalam</w:t>
+      </w:r>
+      <w:proofErr w:type="spellEnd"/>
+      <w:r>
+        <w:rPr>
+          <w:rFonts w:ascii="Times New Roman" w:hAnsi="Times New Roman" w:cs="Times New Roman"/>
+          <w:sz w:val="24"/>
+          <w:szCs w:val="24"/>
+        </w:rPr>
+        <w:t xml:space="preserve"> </w:t>
+      </w:r>
+      <w:r>
+        <w:rPr>
+          <w:rFonts w:ascii="Times New Roman" w:hAnsi="Times New Roman" w:cs="Times New Roman"/>
+          <w:i/>
+          <w:iCs/>
+          <w:sz w:val="24"/>
+          <w:szCs w:val="24"/>
+        </w:rPr>
+        <w:t xml:space="preserve">Trello </w:t>
+      </w:r>
+      <w:proofErr w:type="spellStart"/>
+      <w:r>
+        <w:rPr>
+          <w:rFonts w:ascii="Times New Roman" w:hAnsi="Times New Roman" w:cs="Times New Roman"/>
+          <w:sz w:val="24"/>
+          <w:szCs w:val="24"/>
+        </w:rPr>
+        <w:t>adalah</w:t>
+      </w:r>
+      <w:proofErr w:type="spellEnd"/>
+      <w:r>
+        <w:rPr>
+          <w:rFonts w:ascii="Times New Roman" w:hAnsi="Times New Roman" w:cs="Times New Roman"/>
+          <w:sz w:val="24"/>
+          <w:szCs w:val="24"/>
+        </w:rPr>
+        <w:t xml:space="preserve"> </w:t>
+      </w:r>
+      <w:proofErr w:type="spellStart"/>
+      <w:r>
+        <w:rPr>
+          <w:rFonts w:ascii="Times New Roman" w:hAnsi="Times New Roman" w:cs="Times New Roman"/>
+          <w:sz w:val="24"/>
+          <w:szCs w:val="24"/>
+        </w:rPr>
+        <w:t>sebagai</w:t>
+      </w:r>
+      <w:proofErr w:type="spellEnd"/>
+      <w:r>
+        <w:rPr>
+          <w:rFonts w:ascii="Times New Roman" w:hAnsi="Times New Roman" w:cs="Times New Roman"/>
+          <w:sz w:val="24"/>
+          <w:szCs w:val="24"/>
+        </w:rPr>
+        <w:t xml:space="preserve"> </w:t>
+      </w:r>
+      <w:proofErr w:type="spellStart"/>
+      <w:r>
+        <w:rPr>
+          <w:rFonts w:ascii="Times New Roman" w:hAnsi="Times New Roman" w:cs="Times New Roman"/>
+          <w:sz w:val="24"/>
+          <w:szCs w:val="24"/>
+        </w:rPr>
+        <w:t>pengumpulan</w:t>
+      </w:r>
+      <w:proofErr w:type="spellEnd"/>
+      <w:r>
+        <w:rPr>
+          <w:rFonts w:ascii="Times New Roman" w:hAnsi="Times New Roman" w:cs="Times New Roman"/>
+          <w:sz w:val="24"/>
+          <w:szCs w:val="24"/>
+        </w:rPr>
+        <w:t xml:space="preserve"> data </w:t>
+      </w:r>
+      <w:proofErr w:type="spellStart"/>
+      <w:r>
+        <w:rPr>
+          <w:rFonts w:ascii="Times New Roman" w:hAnsi="Times New Roman" w:cs="Times New Roman"/>
+          <w:sz w:val="24"/>
+          <w:szCs w:val="24"/>
+        </w:rPr>
+        <w:t>guna</w:t>
+      </w:r>
+      <w:proofErr w:type="spellEnd"/>
+      <w:r>
+        <w:rPr>
+          <w:rFonts w:ascii="Times New Roman" w:hAnsi="Times New Roman" w:cs="Times New Roman"/>
+          <w:sz w:val="24"/>
+          <w:szCs w:val="24"/>
+        </w:rPr>
+        <w:t xml:space="preserve"> </w:t>
+      </w:r>
+      <w:proofErr w:type="spellStart"/>
+      <w:r>
+        <w:rPr>
+          <w:rFonts w:ascii="Times New Roman" w:hAnsi="Times New Roman" w:cs="Times New Roman"/>
+          <w:sz w:val="24"/>
+          <w:szCs w:val="24"/>
+        </w:rPr>
+        <w:t>mendefinisikan</w:t>
+      </w:r>
+      <w:proofErr w:type="spellEnd"/>
+      <w:r>
+        <w:rPr>
+          <w:rFonts w:ascii="Times New Roman" w:hAnsi="Times New Roman" w:cs="Times New Roman"/>
+          <w:sz w:val="24"/>
+          <w:szCs w:val="24"/>
+        </w:rPr>
+        <w:t xml:space="preserve"> requirement </w:t>
+      </w:r>
+      <w:proofErr w:type="spellStart"/>
+      <w:r>
+        <w:rPr>
+          <w:rFonts w:ascii="Times New Roman" w:hAnsi="Times New Roman" w:cs="Times New Roman"/>
+          <w:sz w:val="24"/>
+          <w:szCs w:val="24"/>
+        </w:rPr>
+        <w:t>dari</w:t>
+      </w:r>
+      <w:proofErr w:type="spellEnd"/>
+      <w:r>
+        <w:rPr>
+          <w:rFonts w:ascii="Times New Roman" w:hAnsi="Times New Roman" w:cs="Times New Roman"/>
+          <w:sz w:val="24"/>
+          <w:szCs w:val="24"/>
+        </w:rPr>
+        <w:t xml:space="preserve"> </w:t>
+      </w:r>
+      <w:proofErr w:type="spellStart"/>
+      <w:r>
+        <w:rPr>
+          <w:rFonts w:ascii="Times New Roman" w:hAnsi="Times New Roman" w:cs="Times New Roman"/>
+          <w:sz w:val="24"/>
+          <w:szCs w:val="24"/>
+        </w:rPr>
+        <w:t>sistem</w:t>
+      </w:r>
+      <w:proofErr w:type="spellEnd"/>
+      <w:r>
+        <w:rPr>
+          <w:rFonts w:ascii="Times New Roman" w:hAnsi="Times New Roman" w:cs="Times New Roman"/>
+          <w:sz w:val="24"/>
+          <w:szCs w:val="24"/>
+        </w:rPr>
+        <w:t xml:space="preserve"> yang </w:t>
+      </w:r>
+      <w:proofErr w:type="spellStart"/>
+      <w:r>
+        <w:rPr>
+          <w:rFonts w:ascii="Times New Roman" w:hAnsi="Times New Roman" w:cs="Times New Roman"/>
+          <w:sz w:val="24"/>
+          <w:szCs w:val="24"/>
+        </w:rPr>
+        <w:t>akan</w:t>
+      </w:r>
+      <w:proofErr w:type="spellEnd"/>
+      <w:r>
+        <w:rPr>
+          <w:rFonts w:ascii="Times New Roman" w:hAnsi="Times New Roman" w:cs="Times New Roman"/>
+          <w:sz w:val="24"/>
+          <w:szCs w:val="24"/>
+        </w:rPr>
+        <w:t xml:space="preserve"> </w:t>
+      </w:r>
+      <w:proofErr w:type="spellStart"/>
+      <w:r>
+        <w:rPr>
+          <w:rFonts w:ascii="Times New Roman" w:hAnsi="Times New Roman" w:cs="Times New Roman"/>
+          <w:sz w:val="24"/>
+          <w:szCs w:val="24"/>
+        </w:rPr>
+        <w:t>dibuat</w:t>
+      </w:r>
+      <w:proofErr w:type="spellEnd"/>
+      <w:r>
+        <w:rPr>
+          <w:rFonts w:ascii="Times New Roman" w:hAnsi="Times New Roman" w:cs="Times New Roman"/>
+          <w:sz w:val="24"/>
+          <w:szCs w:val="24"/>
+        </w:rPr>
+        <w:t xml:space="preserve"> </w:t>
+      </w:r>
+      <w:proofErr w:type="spellStart"/>
+      <w:r>
+        <w:rPr>
+          <w:rFonts w:ascii="Times New Roman" w:hAnsi="Times New Roman" w:cs="Times New Roman"/>
+          <w:sz w:val="24"/>
+          <w:szCs w:val="24"/>
+        </w:rPr>
+        <w:t>dengan</w:t>
+      </w:r>
+      <w:proofErr w:type="spellEnd"/>
+      <w:r>
+        <w:rPr>
+          <w:rFonts w:ascii="Times New Roman" w:hAnsi="Times New Roman" w:cs="Times New Roman"/>
+          <w:sz w:val="24"/>
+          <w:szCs w:val="24"/>
+        </w:rPr>
+        <w:t xml:space="preserve"> </w:t>
+      </w:r>
+      <w:proofErr w:type="spellStart"/>
+      <w:r>
+        <w:rPr>
+          <w:rFonts w:ascii="Times New Roman" w:hAnsi="Times New Roman" w:cs="Times New Roman"/>
+          <w:sz w:val="24"/>
+          <w:szCs w:val="24"/>
+        </w:rPr>
+        <w:t>jadwal</w:t>
+      </w:r>
+      <w:proofErr w:type="spellEnd"/>
+      <w:r>
+        <w:rPr>
+          <w:rFonts w:ascii="Times New Roman" w:hAnsi="Times New Roman" w:cs="Times New Roman"/>
+          <w:sz w:val="24"/>
+          <w:szCs w:val="24"/>
+        </w:rPr>
+        <w:t xml:space="preserve"> yang </w:t>
+      </w:r>
+      <w:proofErr w:type="spellStart"/>
+      <w:r>
+        <w:rPr>
+          <w:rFonts w:ascii="Times New Roman" w:hAnsi="Times New Roman" w:cs="Times New Roman"/>
+          <w:sz w:val="24"/>
+          <w:szCs w:val="24"/>
+        </w:rPr>
+        <w:t>telah</w:t>
+      </w:r>
+      <w:proofErr w:type="spellEnd"/>
+      <w:r>
+        <w:rPr>
+          <w:rFonts w:ascii="Times New Roman" w:hAnsi="Times New Roman" w:cs="Times New Roman"/>
+          <w:sz w:val="24"/>
+          <w:szCs w:val="24"/>
+        </w:rPr>
+        <w:t xml:space="preserve"> </w:t>
+      </w:r>
+      <w:proofErr w:type="spellStart"/>
+      <w:r>
+        <w:rPr>
+          <w:rFonts w:ascii="Times New Roman" w:hAnsi="Times New Roman" w:cs="Times New Roman"/>
+          <w:sz w:val="24"/>
+          <w:szCs w:val="24"/>
+        </w:rPr>
+        <w:t>ditentukan</w:t>
+      </w:r>
+      <w:proofErr w:type="spellEnd"/>
+      <w:r>
+        <w:rPr>
+          <w:rFonts w:ascii="Times New Roman" w:hAnsi="Times New Roman" w:cs="Times New Roman"/>
+          <w:sz w:val="24"/>
+          <w:szCs w:val="24"/>
+        </w:rPr>
+        <w:t>.</w:t>
+      </w:r>
+    </w:p>
+    <w:p>
+      <w:pPr>
+        <w:spacing w:line="240" w:lineRule="auto"/>
+        <w:ind w:firstLine="720"/>
+        <w:jc w:val="both"/>
+        <w:rPr>
+          <w:rFonts w:ascii="Times New Roman" w:hAnsi="Times New Roman" w:cs="Times New Roman"/>
+          <w:sz w:val="24"/>
+          <w:szCs w:val="24"/>
+        </w:rPr>
+      </w:pPr>
+    </w:p>
+    <w:p>
+      <w:pPr>
+        <w:pStyle w:val="subbabII"/>
+      </w:pPr>
+      <w:bookmarkStart w:id="12" w:name="_Toc131842252"/>
+      <w:bookmarkStart w:id="13" w:name="_Toc133436779"/>
+      <w:r>
+        <w:t xml:space="preserve">2.2 </w:t>
+      </w:r>
+      <w:proofErr w:type="spellStart"/>
+      <w:r>
+        <w:t>Jadwal</w:t>
+      </w:r>
+      <w:proofErr w:type="spellEnd"/>
+      <w:r>
+        <w:t xml:space="preserve"> </w:t>
+      </w:r>
+      <w:proofErr w:type="spellStart"/>
+      <w:r>
+        <w:t>Kegiatan</w:t>
+      </w:r>
+      <w:proofErr w:type="spellEnd"/>
+      <w:r>
+        <w:t xml:space="preserve"> </w:t>
+      </w:r>
+      <w:proofErr w:type="spellStart"/>
+      <w:r>
+        <w:t>Kelompok</w:t>
+      </w:r>
+      <w:bookmarkEnd w:id="12"/>
+      <w:bookmarkEnd w:id="13"/>
+      <w:proofErr w:type="spellEnd"/>
+    </w:p>
+    <w:tbl>
+      <w:tblPr>
+        <w:tblStyle w:val="TableGrid"/>
+        <w:tblW w:w="0" w:type="auto"/>
+        <w:jc w:val="center"/>
+        <w:tblInd w:w="0" w:type="dxa"/>
+        <w:tblLook w:val="04A0" w:firstRow="1" w:lastRow="0" w:firstColumn="1" w:lastColumn="0" w:noHBand="0" w:noVBand="1"/>
+      </w:tblPr>
+      <w:tblGrid>
+        <w:gridCol w:w="2405"/>
+        <w:gridCol w:w="1418"/>
+        <w:gridCol w:w="3942"/>
+      </w:tblGrid>
+      <w:tr>
+        <w:trPr>
+          <w:trHeight w:val="313"/>
+          <w:jc w:val="center"/>
+        </w:trPr>
+        <w:tc>
+          <w:tcPr>
+            <w:tcW w:w="2405" w:type="dxa"/>
+            <w:tcBorders>
+              <w:top w:val="single" w:sz="4" w:space="0" w:color="auto"/>
+              <w:left w:val="single" w:sz="4" w:space="0" w:color="auto"/>
+              <w:bottom w:val="single" w:sz="4" w:space="0" w:color="auto"/>
+              <w:right w:val="single" w:sz="4" w:space="0" w:color="auto"/>
+            </w:tcBorders>
+            <w:shd w:val="clear" w:color="auto" w:fill="D9D9D9" w:themeFill="background1" w:themeFillShade="D9"/>
+            <w:vAlign w:val="center"/>
+            <w:hideMark/>
+          </w:tcPr>
+          <w:p>
+            <w:pPr>
+              <w:jc w:val="center"/>
+              <w:rPr>
+                <w:rFonts w:ascii="Times New Roman" w:hAnsi="Times New Roman" w:cs="Times New Roman"/>
+                <w:sz w:val="24"/>
+                <w:szCs w:val="24"/>
+              </w:rPr>
+            </w:pPr>
+            <w:proofErr w:type="spellStart"/>
+            <w:r>
+              <w:rPr>
+                <w:rFonts w:ascii="Times New Roman" w:hAnsi="Times New Roman" w:cs="Times New Roman"/>
+                <w:sz w:val="24"/>
+                <w:szCs w:val="24"/>
+              </w:rPr>
+              <w:t>Tanggal</w:t>
+            </w:r>
+            <w:proofErr w:type="spellEnd"/>
+          </w:p>
+        </w:tc>
+        <w:tc>
+          <w:tcPr>
+            <w:tcW w:w="1418" w:type="dxa"/>
+            <w:tcBorders>
+              <w:top w:val="single" w:sz="4" w:space="0" w:color="auto"/>
+              <w:left w:val="single" w:sz="4" w:space="0" w:color="auto"/>
+              <w:bottom w:val="single" w:sz="4" w:space="0" w:color="auto"/>
+              <w:right w:val="single" w:sz="4" w:space="0" w:color="auto"/>
+            </w:tcBorders>
+            <w:shd w:val="clear" w:color="auto" w:fill="D9D9D9" w:themeFill="background1" w:themeFillShade="D9"/>
+            <w:vAlign w:val="center"/>
+            <w:hideMark/>
+          </w:tcPr>
+          <w:p>
+            <w:pPr>
+              <w:jc w:val="center"/>
+              <w:rPr>
+                <w:rFonts w:ascii="Times New Roman" w:hAnsi="Times New Roman" w:cs="Times New Roman"/>
+                <w:sz w:val="24"/>
+                <w:szCs w:val="24"/>
+              </w:rPr>
+            </w:pPr>
+            <w:r>
+              <w:rPr>
+                <w:rFonts w:ascii="Times New Roman" w:eastAsia="Times New Roman" w:hAnsi="Times New Roman" w:cs="Calibri"/>
+                <w:noProof/>
+                <w:color w:val="000000"/>
+                <w:sz w:val="24"/>
+                <w:lang w:eastAsia="en-ID"/>
+              </w:rPr>
+              <w:t xml:space="preserve">Basis </w:t>
+            </w:r>
+          </w:p>
+        </w:tc>
+        <w:tc>
+          <w:tcPr>
+            <w:tcW w:w="3942" w:type="dxa"/>
+            <w:tcBorders>
+              <w:top w:val="single" w:sz="4" w:space="0" w:color="auto"/>
+              <w:left w:val="single" w:sz="4" w:space="0" w:color="auto"/>
+              <w:bottom w:val="single" w:sz="4" w:space="0" w:color="auto"/>
+              <w:right w:val="single" w:sz="4" w:space="0" w:color="auto"/>
+            </w:tcBorders>
+            <w:shd w:val="clear" w:color="auto" w:fill="D9D9D9" w:themeFill="background1" w:themeFillShade="D9"/>
+            <w:vAlign w:val="center"/>
+            <w:hideMark/>
+          </w:tcPr>
+          <w:p>
+            <w:pPr>
+              <w:jc w:val="center"/>
+              <w:rPr>
+                <w:rFonts w:ascii="Times New Roman" w:hAnsi="Times New Roman" w:cs="Times New Roman"/>
+                <w:sz w:val="24"/>
+                <w:szCs w:val="24"/>
+              </w:rPr>
+            </w:pPr>
+            <w:proofErr w:type="spellStart"/>
+            <w:r>
+              <w:rPr>
+                <w:rFonts w:ascii="Times New Roman" w:hAnsi="Times New Roman" w:cs="Times New Roman"/>
+                <w:sz w:val="24"/>
+                <w:szCs w:val="24"/>
+              </w:rPr>
+              <w:t>Kegiatan</w:t>
+            </w:r>
+            <w:proofErr w:type="spellEnd"/>
+          </w:p>
+        </w:tc>
+      </w:tr>
+      <w:tr>
+        <w:trPr>
+          <w:trHeight w:val="1146"/>
+          <w:jc w:val="center"/>
+        </w:trPr>
+        <w:tc>
+          <w:tcPr>
+            <w:tcW w:w="2405" w:type="dxa"/>
+            <w:tcBorders>
+              <w:top w:val="single" w:sz="4" w:space="0" w:color="auto"/>
+              <w:left w:val="single" w:sz="4" w:space="0" w:color="auto"/>
+              <w:bottom w:val="single" w:sz="4" w:space="0" w:color="auto"/>
+              <w:right w:val="single" w:sz="4" w:space="0" w:color="auto"/>
+            </w:tcBorders>
+            <w:vAlign w:val="center"/>
+            <w:hideMark/>
+          </w:tcPr>
+          <w:p>
+            <w:pPr>
+              <w:jc w:val="center"/>
+              <w:rPr>
+                <w:rFonts w:ascii="Times New Roman" w:hAnsi="Times New Roman" w:cs="Times New Roman"/>
+                <w:sz w:val="24"/>
+                <w:szCs w:val="24"/>
+              </w:rPr>
+            </w:pPr>
+            <w:r>
+              <w:rPr>
+                <w:rFonts w:ascii="Times New Roman" w:hAnsi="Times New Roman" w:cs="Times New Roman"/>
+                <w:sz w:val="24"/>
+                <w:szCs w:val="24"/>
+              </w:rPr>
+              <w:t>04/05/2023</w:t>
+            </w:r>
+          </w:p>
+          <w:p>
+            <w:pPr>
+              <w:jc w:val="center"/>
+              <w:rPr>
+                <w:rFonts w:ascii="Times New Roman" w:hAnsi="Times New Roman" w:cs="Times New Roman"/>
+                <w:sz w:val="24"/>
+                <w:szCs w:val="24"/>
+              </w:rPr>
+            </w:pPr>
+            <w:r>
+              <w:rPr>
+                <w:rFonts w:ascii="Times New Roman" w:hAnsi="Times New Roman" w:cs="Times New Roman"/>
+                <w:sz w:val="24"/>
+                <w:szCs w:val="24"/>
+              </w:rPr>
+              <w:t>-</w:t>
+            </w:r>
+          </w:p>
+          <w:p>
+            <w:pPr>
+              <w:jc w:val="center"/>
+              <w:rPr>
+                <w:rFonts w:ascii="Times New Roman" w:hAnsi="Times New Roman" w:cs="Times New Roman"/>
+                <w:sz w:val="24"/>
+                <w:szCs w:val="24"/>
+              </w:rPr>
+            </w:pPr>
+            <w:r>
+              <w:rPr>
+                <w:rFonts w:ascii="Times New Roman" w:hAnsi="Times New Roman" w:cs="Times New Roman"/>
+                <w:sz w:val="24"/>
+                <w:szCs w:val="24"/>
+              </w:rPr>
+              <w:t>06/03/2023</w:t>
+            </w:r>
+          </w:p>
+        </w:tc>
+        <w:tc>
+          <w:tcPr>
+            <w:tcW w:w="1418" w:type="dxa"/>
+            <w:tcBorders>
+              <w:top w:val="single" w:sz="4" w:space="0" w:color="auto"/>
+              <w:left w:val="single" w:sz="4" w:space="0" w:color="auto"/>
+              <w:bottom w:val="single" w:sz="4" w:space="0" w:color="auto"/>
+              <w:right w:val="single" w:sz="4" w:space="0" w:color="auto"/>
+            </w:tcBorders>
+            <w:vAlign w:val="center"/>
+            <w:hideMark/>
+          </w:tcPr>
+          <w:p>
+            <w:pPr>
+              <w:jc w:val="center"/>
+              <w:rPr>
+                <w:rFonts w:ascii="Times New Roman" w:hAnsi="Times New Roman" w:cs="Times New Roman"/>
+                <w:sz w:val="24"/>
+                <w:szCs w:val="24"/>
+              </w:rPr>
+            </w:pPr>
+            <w:r>
+              <w:rPr>
+                <w:rFonts w:ascii="Times New Roman" w:hAnsi="Times New Roman" w:cs="Times New Roman"/>
+                <w:sz w:val="24"/>
+                <w:szCs w:val="24"/>
+              </w:rPr>
+              <w:t xml:space="preserve">Figma </w:t>
+            </w:r>
+          </w:p>
+        </w:tc>
+        <w:tc>
+          <w:tcPr>
+            <w:tcW w:w="3942" w:type="dxa"/>
+            <w:tcBorders>
+              <w:top w:val="single" w:sz="4" w:space="0" w:color="auto"/>
+              <w:left w:val="single" w:sz="4" w:space="0" w:color="auto"/>
+              <w:bottom w:val="single" w:sz="4" w:space="0" w:color="auto"/>
+              <w:right w:val="single" w:sz="4" w:space="0" w:color="auto"/>
+            </w:tcBorders>
+            <w:vAlign w:val="center"/>
+            <w:hideMark/>
+          </w:tcPr>
+          <w:p>
+            <w:pPr>
+              <w:rPr>
+                <w:rFonts w:ascii="Times New Roman" w:hAnsi="Times New Roman" w:cs="Times New Roman"/>
+                <w:sz w:val="24"/>
+                <w:szCs w:val="24"/>
+              </w:rPr>
+            </w:pPr>
+            <w:proofErr w:type="spellStart"/>
+            <w:r>
+              <w:rPr>
+                <w:rFonts w:ascii="Times New Roman" w:hAnsi="Times New Roman" w:cs="Times New Roman"/>
+                <w:sz w:val="24"/>
+                <w:szCs w:val="24"/>
+              </w:rPr>
+              <w:t>Mendesain</w:t>
+            </w:r>
+            <w:proofErr w:type="spellEnd"/>
+            <w:r>
+              <w:rPr>
+                <w:rFonts w:ascii="Times New Roman" w:hAnsi="Times New Roman" w:cs="Times New Roman"/>
+                <w:sz w:val="24"/>
+                <w:szCs w:val="24"/>
+              </w:rPr>
+              <w:t xml:space="preserve"> </w:t>
+            </w:r>
+            <w:r>
+              <w:rPr>
+                <w:rFonts w:ascii="Times New Roman" w:hAnsi="Times New Roman" w:cs="Times New Roman"/>
+                <w:i/>
+                <w:iCs/>
+                <w:sz w:val="24"/>
+                <w:szCs w:val="24"/>
+              </w:rPr>
+              <w:t xml:space="preserve">user interface </w:t>
+            </w:r>
+            <w:proofErr w:type="spellStart"/>
+            <w:r>
+              <w:rPr>
+                <w:rFonts w:ascii="Times New Roman" w:hAnsi="Times New Roman" w:cs="Times New Roman"/>
+                <w:sz w:val="24"/>
+                <w:szCs w:val="24"/>
+              </w:rPr>
+              <w:t>halaman</w:t>
+            </w:r>
+            <w:proofErr w:type="spellEnd"/>
+            <w:r>
+              <w:rPr>
+                <w:rFonts w:ascii="Times New Roman" w:hAnsi="Times New Roman" w:cs="Times New Roman"/>
+                <w:sz w:val="24"/>
+                <w:szCs w:val="24"/>
+              </w:rPr>
+              <w:t xml:space="preserve"> </w:t>
+            </w:r>
+            <w:r>
+              <w:rPr>
+                <w:rFonts w:ascii="Times New Roman" w:hAnsi="Times New Roman" w:cs="Times New Roman"/>
+                <w:i/>
+                <w:iCs/>
+                <w:sz w:val="24"/>
+                <w:szCs w:val="24"/>
+              </w:rPr>
+              <w:t xml:space="preserve">login </w:t>
+            </w:r>
+            <w:r>
+              <w:rPr>
+                <w:rFonts w:ascii="Times New Roman" w:hAnsi="Times New Roman" w:cs="Times New Roman"/>
+                <w:sz w:val="24"/>
+                <w:szCs w:val="24"/>
+              </w:rPr>
+              <w:t xml:space="preserve">dan </w:t>
+            </w:r>
+            <w:proofErr w:type="spellStart"/>
+            <w:r>
+              <w:rPr>
+                <w:rFonts w:ascii="Times New Roman" w:hAnsi="Times New Roman" w:cs="Times New Roman"/>
+                <w:i/>
+                <w:iCs/>
+                <w:sz w:val="24"/>
+                <w:szCs w:val="24"/>
+              </w:rPr>
+              <w:t>registrasi</w:t>
+            </w:r>
+            <w:proofErr w:type="spellEnd"/>
+            <w:r>
+              <w:rPr>
+                <w:rFonts w:ascii="Times New Roman" w:hAnsi="Times New Roman" w:cs="Times New Roman"/>
+                <w:i/>
+                <w:iCs/>
+                <w:sz w:val="24"/>
+                <w:szCs w:val="24"/>
+              </w:rPr>
+              <w:t xml:space="preserve"> </w:t>
+            </w:r>
+            <w:proofErr w:type="spellStart"/>
+            <w:r>
+              <w:rPr>
+                <w:rFonts w:ascii="Times New Roman" w:hAnsi="Times New Roman" w:cs="Times New Roman"/>
+                <w:sz w:val="24"/>
+                <w:szCs w:val="24"/>
+              </w:rPr>
+              <w:t>menggunakan</w:t>
+            </w:r>
+            <w:proofErr w:type="spellEnd"/>
+            <w:r>
+              <w:rPr>
+                <w:rFonts w:ascii="Times New Roman" w:hAnsi="Times New Roman" w:cs="Times New Roman"/>
+                <w:sz w:val="24"/>
+                <w:szCs w:val="24"/>
+              </w:rPr>
+              <w:t xml:space="preserve"> Figma.</w:t>
+            </w:r>
+          </w:p>
+        </w:tc>
+      </w:tr>
+      <w:tr>
+        <w:trPr>
+          <w:trHeight w:val="1148"/>
+          <w:jc w:val="center"/>
+        </w:trPr>
+        <w:tc>
+          <w:tcPr>
+            <w:tcW w:w="2405" w:type="dxa"/>
+            <w:tcBorders>
+              <w:top w:val="single" w:sz="4" w:space="0" w:color="auto"/>
+              <w:left w:val="single" w:sz="4" w:space="0" w:color="auto"/>
+              <w:bottom w:val="single" w:sz="4" w:space="0" w:color="auto"/>
+              <w:right w:val="single" w:sz="4" w:space="0" w:color="auto"/>
+            </w:tcBorders>
+            <w:vAlign w:val="center"/>
+            <w:hideMark/>
+          </w:tcPr>
+          <w:p>
+            <w:pPr>
+              <w:jc w:val="center"/>
+              <w:rPr>
+                <w:rFonts w:ascii="Times New Roman" w:hAnsi="Times New Roman" w:cs="Times New Roman"/>
+                <w:sz w:val="24"/>
+                <w:szCs w:val="24"/>
+              </w:rPr>
+            </w:pPr>
+            <w:r>
+              <w:rPr>
+                <w:rFonts w:ascii="Times New Roman" w:hAnsi="Times New Roman" w:cs="Times New Roman"/>
+                <w:sz w:val="24"/>
+                <w:szCs w:val="24"/>
+              </w:rPr>
+              <w:t>04/03/2023</w:t>
+            </w:r>
+          </w:p>
+          <w:p>
+            <w:pPr>
+              <w:jc w:val="center"/>
+              <w:rPr>
+                <w:rFonts w:ascii="Times New Roman" w:hAnsi="Times New Roman" w:cs="Times New Roman"/>
+                <w:sz w:val="24"/>
+                <w:szCs w:val="24"/>
+              </w:rPr>
+            </w:pPr>
+            <w:r>
+              <w:rPr>
+                <w:rFonts w:ascii="Times New Roman" w:hAnsi="Times New Roman" w:cs="Times New Roman"/>
+                <w:sz w:val="24"/>
+                <w:szCs w:val="24"/>
+              </w:rPr>
+              <w:t>-</w:t>
+            </w:r>
+          </w:p>
+          <w:p>
+            <w:pPr>
+              <w:jc w:val="center"/>
+              <w:rPr>
+                <w:rFonts w:ascii="Times New Roman" w:hAnsi="Times New Roman" w:cs="Times New Roman"/>
+                <w:sz w:val="24"/>
+                <w:szCs w:val="24"/>
+              </w:rPr>
+            </w:pPr>
+            <w:r>
+              <w:rPr>
+                <w:rFonts w:ascii="Times New Roman" w:hAnsi="Times New Roman" w:cs="Times New Roman"/>
+                <w:sz w:val="24"/>
+                <w:szCs w:val="24"/>
+              </w:rPr>
+              <w:t>06/03/2023</w:t>
+            </w:r>
+          </w:p>
+        </w:tc>
+        <w:tc>
+          <w:tcPr>
+            <w:tcW w:w="1418" w:type="dxa"/>
+            <w:tcBorders>
+              <w:top w:val="single" w:sz="4" w:space="0" w:color="auto"/>
+              <w:left w:val="single" w:sz="4" w:space="0" w:color="auto"/>
+              <w:bottom w:val="single" w:sz="4" w:space="0" w:color="auto"/>
+              <w:right w:val="single" w:sz="4" w:space="0" w:color="auto"/>
+            </w:tcBorders>
+            <w:vAlign w:val="center"/>
+            <w:hideMark/>
+          </w:tcPr>
+          <w:p>
+            <w:pPr>
+              <w:jc w:val="center"/>
+              <w:rPr>
+                <w:rFonts w:ascii="Times New Roman" w:hAnsi="Times New Roman" w:cs="Times New Roman"/>
+                <w:sz w:val="24"/>
+                <w:szCs w:val="24"/>
+              </w:rPr>
+            </w:pPr>
+            <w:r>
+              <w:rPr>
+                <w:rFonts w:ascii="Times New Roman" w:hAnsi="Times New Roman" w:cs="Times New Roman"/>
+                <w:sz w:val="24"/>
+                <w:szCs w:val="24"/>
+              </w:rPr>
+              <w:t xml:space="preserve">Figma </w:t>
+            </w:r>
+          </w:p>
+        </w:tc>
+        <w:tc>
+          <w:tcPr>
+            <w:tcW w:w="3942" w:type="dxa"/>
+            <w:tcBorders>
+              <w:top w:val="single" w:sz="4" w:space="0" w:color="auto"/>
+              <w:left w:val="single" w:sz="4" w:space="0" w:color="auto"/>
+              <w:bottom w:val="single" w:sz="4" w:space="0" w:color="auto"/>
+              <w:right w:val="single" w:sz="4" w:space="0" w:color="auto"/>
+            </w:tcBorders>
+            <w:vAlign w:val="center"/>
+            <w:hideMark/>
+          </w:tcPr>
+          <w:p>
+            <w:pPr>
+              <w:rPr>
+                <w:rFonts w:ascii="Times New Roman" w:hAnsi="Times New Roman" w:cs="Times New Roman"/>
+                <w:sz w:val="24"/>
+                <w:szCs w:val="24"/>
+              </w:rPr>
+            </w:pPr>
+            <w:proofErr w:type="spellStart"/>
+            <w:r>
+              <w:rPr>
+                <w:rFonts w:ascii="Times New Roman" w:hAnsi="Times New Roman" w:cs="Times New Roman"/>
+                <w:sz w:val="24"/>
+                <w:szCs w:val="24"/>
+              </w:rPr>
+              <w:t>Mendesain</w:t>
+            </w:r>
+            <w:proofErr w:type="spellEnd"/>
+            <w:r>
+              <w:rPr>
+                <w:rFonts w:ascii="Times New Roman" w:hAnsi="Times New Roman" w:cs="Times New Roman"/>
+                <w:sz w:val="24"/>
+                <w:szCs w:val="24"/>
+              </w:rPr>
+              <w:t xml:space="preserve"> </w:t>
+            </w:r>
+            <w:r>
+              <w:rPr>
+                <w:rFonts w:ascii="Times New Roman" w:hAnsi="Times New Roman" w:cs="Times New Roman"/>
+                <w:i/>
+                <w:iCs/>
+                <w:sz w:val="24"/>
+                <w:szCs w:val="24"/>
+              </w:rPr>
+              <w:t xml:space="preserve">user interface </w:t>
+            </w:r>
+            <w:proofErr w:type="spellStart"/>
+            <w:r>
+              <w:rPr>
+                <w:rFonts w:ascii="Times New Roman" w:hAnsi="Times New Roman" w:cs="Times New Roman"/>
+                <w:sz w:val="24"/>
+                <w:szCs w:val="24"/>
+              </w:rPr>
+              <w:t>halaman</w:t>
+            </w:r>
+            <w:proofErr w:type="spellEnd"/>
+            <w:r>
+              <w:rPr>
+                <w:rFonts w:ascii="Times New Roman" w:hAnsi="Times New Roman" w:cs="Times New Roman"/>
+                <w:sz w:val="24"/>
+                <w:szCs w:val="24"/>
+              </w:rPr>
+              <w:t xml:space="preserve"> </w:t>
+            </w:r>
+            <w:r>
+              <w:rPr>
+                <w:rFonts w:ascii="Times New Roman" w:hAnsi="Times New Roman" w:cs="Times New Roman"/>
+                <w:i/>
+                <w:iCs/>
+                <w:sz w:val="24"/>
+                <w:szCs w:val="24"/>
+              </w:rPr>
+              <w:t xml:space="preserve">home </w:t>
+            </w:r>
+            <w:proofErr w:type="spellStart"/>
+            <w:r>
+              <w:rPr>
+                <w:rFonts w:ascii="Times New Roman" w:hAnsi="Times New Roman" w:cs="Times New Roman"/>
+                <w:sz w:val="24"/>
+                <w:szCs w:val="24"/>
+              </w:rPr>
+              <w:t>menggunakan</w:t>
+            </w:r>
+            <w:proofErr w:type="spellEnd"/>
+            <w:r>
+              <w:rPr>
+                <w:rFonts w:ascii="Times New Roman" w:hAnsi="Times New Roman" w:cs="Times New Roman"/>
+                <w:sz w:val="24"/>
+                <w:szCs w:val="24"/>
+              </w:rPr>
+              <w:t xml:space="preserve"> Figma.</w:t>
+            </w:r>
+          </w:p>
+        </w:tc>
+      </w:tr>
+      <w:tr>
+        <w:trPr>
+          <w:jc w:val="center"/>
+        </w:trPr>
+        <w:tc>
+          <w:tcPr>
+            <w:tcW w:w="2405" w:type="dxa"/>
+            <w:tcBorders>
+              <w:top w:val="single" w:sz="4" w:space="0" w:color="auto"/>
+              <w:left w:val="single" w:sz="4" w:space="0" w:color="auto"/>
+              <w:bottom w:val="single" w:sz="4" w:space="0" w:color="auto"/>
+              <w:right w:val="single" w:sz="4" w:space="0" w:color="auto"/>
+            </w:tcBorders>
+            <w:vAlign w:val="center"/>
+            <w:hideMark/>
+          </w:tcPr>
+          <w:p>
+            <w:pPr>
+              <w:jc w:val="center"/>
+              <w:rPr>
+                <w:rFonts w:ascii="Times New Roman" w:hAnsi="Times New Roman" w:cs="Times New Roman"/>
+                <w:sz w:val="24"/>
+                <w:szCs w:val="24"/>
+              </w:rPr>
+            </w:pPr>
+            <w:r>
+              <w:rPr>
+                <w:rFonts w:ascii="Times New Roman" w:hAnsi="Times New Roman" w:cs="Times New Roman"/>
+                <w:sz w:val="24"/>
+                <w:szCs w:val="24"/>
+              </w:rPr>
+              <w:t>04/03/2023</w:t>
+            </w:r>
+          </w:p>
+          <w:p>
+            <w:pPr>
+              <w:jc w:val="center"/>
+              <w:rPr>
+                <w:rFonts w:ascii="Times New Roman" w:hAnsi="Times New Roman" w:cs="Times New Roman"/>
+                <w:sz w:val="24"/>
+                <w:szCs w:val="24"/>
+              </w:rPr>
+            </w:pPr>
+            <w:r>
+              <w:rPr>
+                <w:rFonts w:ascii="Times New Roman" w:hAnsi="Times New Roman" w:cs="Times New Roman"/>
+                <w:sz w:val="24"/>
+                <w:szCs w:val="24"/>
+              </w:rPr>
+              <w:t>-</w:t>
+            </w:r>
+          </w:p>
+          <w:p>
+            <w:pPr>
+              <w:jc w:val="center"/>
+              <w:rPr>
+                <w:rFonts w:ascii="Times New Roman" w:hAnsi="Times New Roman" w:cs="Times New Roman"/>
+                <w:sz w:val="24"/>
+                <w:szCs w:val="24"/>
+              </w:rPr>
+            </w:pPr>
+            <w:r>
+              <w:rPr>
+                <w:rFonts w:ascii="Times New Roman" w:hAnsi="Times New Roman" w:cs="Times New Roman"/>
+                <w:sz w:val="24"/>
+                <w:szCs w:val="24"/>
+              </w:rPr>
+              <w:t>06/03/2023</w:t>
+            </w:r>
+          </w:p>
+        </w:tc>
+        <w:tc>
+          <w:tcPr>
+            <w:tcW w:w="1418" w:type="dxa"/>
+            <w:tcBorders>
+              <w:top w:val="single" w:sz="4" w:space="0" w:color="auto"/>
+              <w:left w:val="single" w:sz="4" w:space="0" w:color="auto"/>
+              <w:bottom w:val="single" w:sz="4" w:space="0" w:color="auto"/>
+              <w:right w:val="single" w:sz="4" w:space="0" w:color="auto"/>
+            </w:tcBorders>
+            <w:vAlign w:val="center"/>
+            <w:hideMark/>
+          </w:tcPr>
+          <w:p>
+            <w:pPr>
+              <w:jc w:val="center"/>
+              <w:rPr>
+                <w:rFonts w:ascii="Times New Roman" w:hAnsi="Times New Roman" w:cs="Times New Roman"/>
+                <w:sz w:val="24"/>
+                <w:szCs w:val="24"/>
+              </w:rPr>
+            </w:pPr>
+            <w:r>
+              <w:rPr>
+                <w:rFonts w:ascii="Times New Roman" w:hAnsi="Times New Roman" w:cs="Times New Roman"/>
+                <w:sz w:val="24"/>
+                <w:szCs w:val="24"/>
+              </w:rPr>
+              <w:t xml:space="preserve">Figma </w:t>
+            </w:r>
+          </w:p>
+        </w:tc>
+        <w:tc>
+          <w:tcPr>
+            <w:tcW w:w="3942" w:type="dxa"/>
+            <w:tcBorders>
+              <w:top w:val="single" w:sz="4" w:space="0" w:color="auto"/>
+              <w:left w:val="single" w:sz="4" w:space="0" w:color="auto"/>
+              <w:bottom w:val="single" w:sz="4" w:space="0" w:color="auto"/>
+              <w:right w:val="single" w:sz="4" w:space="0" w:color="auto"/>
+            </w:tcBorders>
+            <w:vAlign w:val="center"/>
+            <w:hideMark/>
+          </w:tcPr>
+          <w:p>
+            <w:pPr>
+              <w:rPr>
+                <w:rFonts w:ascii="Times New Roman" w:hAnsi="Times New Roman" w:cs="Times New Roman"/>
+                <w:sz w:val="24"/>
+                <w:szCs w:val="24"/>
+              </w:rPr>
+            </w:pPr>
+            <w:proofErr w:type="spellStart"/>
+            <w:r>
+              <w:rPr>
+                <w:rFonts w:ascii="Times New Roman" w:hAnsi="Times New Roman" w:cs="Times New Roman"/>
+                <w:sz w:val="24"/>
+                <w:szCs w:val="24"/>
+              </w:rPr>
+              <w:t>Mendesain</w:t>
+            </w:r>
+            <w:proofErr w:type="spellEnd"/>
+            <w:r>
+              <w:rPr>
+                <w:rFonts w:ascii="Times New Roman" w:hAnsi="Times New Roman" w:cs="Times New Roman"/>
+                <w:sz w:val="24"/>
+                <w:szCs w:val="24"/>
+              </w:rPr>
+              <w:t xml:space="preserve"> </w:t>
+            </w:r>
+            <w:r>
+              <w:rPr>
+                <w:rFonts w:ascii="Times New Roman" w:hAnsi="Times New Roman" w:cs="Times New Roman"/>
+                <w:i/>
+                <w:iCs/>
+                <w:sz w:val="24"/>
+                <w:szCs w:val="24"/>
+              </w:rPr>
+              <w:t xml:space="preserve">user interface </w:t>
+            </w:r>
+            <w:proofErr w:type="spellStart"/>
+            <w:r>
+              <w:rPr>
+                <w:rFonts w:ascii="Times New Roman" w:hAnsi="Times New Roman" w:cs="Times New Roman"/>
+                <w:sz w:val="24"/>
+                <w:szCs w:val="24"/>
+              </w:rPr>
+              <w:t>halaman</w:t>
+            </w:r>
+            <w:proofErr w:type="spellEnd"/>
+            <w:r>
+              <w:rPr>
+                <w:rFonts w:ascii="Times New Roman" w:hAnsi="Times New Roman" w:cs="Times New Roman"/>
+                <w:sz w:val="24"/>
+                <w:szCs w:val="24"/>
+              </w:rPr>
+              <w:t xml:space="preserve"> </w:t>
+            </w:r>
+            <w:r>
+              <w:rPr>
+                <w:rFonts w:ascii="Times New Roman" w:hAnsi="Times New Roman" w:cs="Times New Roman"/>
+                <w:i/>
+                <w:iCs/>
+                <w:sz w:val="24"/>
+                <w:szCs w:val="24"/>
+              </w:rPr>
+              <w:t xml:space="preserve">log out </w:t>
+            </w:r>
+            <w:proofErr w:type="spellStart"/>
+            <w:r>
+              <w:rPr>
+                <w:rFonts w:ascii="Times New Roman" w:hAnsi="Times New Roman" w:cs="Times New Roman"/>
+                <w:sz w:val="24"/>
+                <w:szCs w:val="24"/>
+              </w:rPr>
+              <w:t>menggunakan</w:t>
+            </w:r>
+            <w:proofErr w:type="spellEnd"/>
+            <w:r>
+              <w:rPr>
+                <w:rFonts w:ascii="Times New Roman" w:hAnsi="Times New Roman" w:cs="Times New Roman"/>
+                <w:sz w:val="24"/>
+                <w:szCs w:val="24"/>
+              </w:rPr>
+              <w:t xml:space="preserve"> Figma.</w:t>
+            </w:r>
+          </w:p>
+        </w:tc>
+      </w:tr>
+      <w:tr>
+        <w:trPr>
+          <w:jc w:val="center"/>
+        </w:trPr>
+        <w:tc>
+          <w:tcPr>
+            <w:tcW w:w="2405" w:type="dxa"/>
+            <w:tcBorders>
+              <w:top w:val="single" w:sz="4" w:space="0" w:color="auto"/>
+              <w:left w:val="single" w:sz="4" w:space="0" w:color="auto"/>
+              <w:bottom w:val="single" w:sz="4" w:space="0" w:color="auto"/>
+              <w:right w:val="single" w:sz="4" w:space="0" w:color="auto"/>
+            </w:tcBorders>
+            <w:vAlign w:val="center"/>
+            <w:hideMark/>
+          </w:tcPr>
+          <w:p>
+            <w:pPr>
+              <w:jc w:val="center"/>
+              <w:rPr>
+                <w:rFonts w:ascii="Times New Roman" w:hAnsi="Times New Roman" w:cs="Times New Roman"/>
+                <w:sz w:val="24"/>
+                <w:szCs w:val="24"/>
+              </w:rPr>
+            </w:pPr>
+            <w:r>
+              <w:rPr>
+                <w:rFonts w:ascii="Times New Roman" w:hAnsi="Times New Roman" w:cs="Times New Roman"/>
+                <w:sz w:val="24"/>
+                <w:szCs w:val="24"/>
+              </w:rPr>
+              <w:t>07/05/2023</w:t>
+            </w:r>
+          </w:p>
+          <w:p>
+            <w:pPr>
+              <w:jc w:val="center"/>
+              <w:rPr>
+                <w:rFonts w:ascii="Times New Roman" w:hAnsi="Times New Roman" w:cs="Times New Roman"/>
+                <w:sz w:val="24"/>
+                <w:szCs w:val="24"/>
+              </w:rPr>
+            </w:pPr>
+            <w:r>
+              <w:rPr>
+                <w:rFonts w:ascii="Times New Roman" w:hAnsi="Times New Roman" w:cs="Times New Roman"/>
+                <w:sz w:val="24"/>
+                <w:szCs w:val="24"/>
+              </w:rPr>
+              <w:t>-</w:t>
+            </w:r>
+          </w:p>
+          <w:p>
+            <w:pPr>
+              <w:jc w:val="center"/>
+              <w:rPr>
+                <w:rFonts w:ascii="Times New Roman" w:hAnsi="Times New Roman" w:cs="Times New Roman"/>
+                <w:sz w:val="24"/>
+                <w:szCs w:val="24"/>
+              </w:rPr>
+            </w:pPr>
+            <w:r>
+              <w:rPr>
+                <w:rFonts w:ascii="Times New Roman" w:hAnsi="Times New Roman" w:cs="Times New Roman"/>
+                <w:sz w:val="24"/>
+                <w:szCs w:val="24"/>
+              </w:rPr>
+              <w:t>08/05/2023</w:t>
+            </w:r>
+          </w:p>
+        </w:tc>
+        <w:tc>
+          <w:tcPr>
+            <w:tcW w:w="1418" w:type="dxa"/>
+            <w:tcBorders>
+              <w:top w:val="single" w:sz="4" w:space="0" w:color="auto"/>
+              <w:left w:val="single" w:sz="4" w:space="0" w:color="auto"/>
+              <w:bottom w:val="single" w:sz="4" w:space="0" w:color="auto"/>
+              <w:right w:val="single" w:sz="4" w:space="0" w:color="auto"/>
+            </w:tcBorders>
+            <w:vAlign w:val="center"/>
+            <w:hideMark/>
+          </w:tcPr>
+          <w:p>
+            <w:pPr>
+              <w:jc w:val="center"/>
+              <w:rPr>
+                <w:rFonts w:ascii="Times New Roman" w:hAnsi="Times New Roman" w:cs="Times New Roman"/>
+                <w:sz w:val="24"/>
+                <w:szCs w:val="24"/>
+              </w:rPr>
+            </w:pPr>
+            <w:r>
+              <w:rPr>
+                <w:rFonts w:ascii="Times New Roman" w:hAnsi="Times New Roman" w:cs="Times New Roman"/>
+                <w:sz w:val="24"/>
+                <w:szCs w:val="24"/>
+              </w:rPr>
+              <w:t xml:space="preserve">Figma </w:t>
+            </w:r>
+          </w:p>
+        </w:tc>
+        <w:tc>
+          <w:tcPr>
+            <w:tcW w:w="3942" w:type="dxa"/>
+            <w:tcBorders>
+              <w:top w:val="single" w:sz="4" w:space="0" w:color="auto"/>
+              <w:left w:val="single" w:sz="4" w:space="0" w:color="auto"/>
+              <w:bottom w:val="single" w:sz="4" w:space="0" w:color="auto"/>
+              <w:right w:val="single" w:sz="4" w:space="0" w:color="auto"/>
+            </w:tcBorders>
+            <w:vAlign w:val="center"/>
+            <w:hideMark/>
+          </w:tcPr>
+          <w:p>
+            <w:pPr>
+              <w:rPr>
+                <w:rFonts w:ascii="Times New Roman" w:hAnsi="Times New Roman" w:cs="Times New Roman"/>
+                <w:sz w:val="24"/>
+                <w:szCs w:val="24"/>
+              </w:rPr>
+            </w:pPr>
+            <w:proofErr w:type="spellStart"/>
+            <w:r>
+              <w:rPr>
+                <w:rFonts w:ascii="Times New Roman" w:hAnsi="Times New Roman" w:cs="Times New Roman"/>
+                <w:sz w:val="24"/>
+                <w:szCs w:val="24"/>
+              </w:rPr>
+              <w:t>Mendesain</w:t>
+            </w:r>
+            <w:proofErr w:type="spellEnd"/>
+            <w:r>
+              <w:rPr>
+                <w:rFonts w:ascii="Times New Roman" w:hAnsi="Times New Roman" w:cs="Times New Roman"/>
+                <w:sz w:val="24"/>
+                <w:szCs w:val="24"/>
+              </w:rPr>
+              <w:t xml:space="preserve"> </w:t>
+            </w:r>
+            <w:r>
+              <w:rPr>
+                <w:rFonts w:ascii="Times New Roman" w:hAnsi="Times New Roman" w:cs="Times New Roman"/>
+                <w:i/>
+                <w:iCs/>
+                <w:sz w:val="24"/>
+                <w:szCs w:val="24"/>
+              </w:rPr>
+              <w:t xml:space="preserve">user interface </w:t>
+            </w:r>
+            <w:proofErr w:type="spellStart"/>
+            <w:r>
+              <w:rPr>
+                <w:rFonts w:ascii="Times New Roman" w:hAnsi="Times New Roman" w:cs="Times New Roman"/>
+                <w:sz w:val="24"/>
+                <w:szCs w:val="24"/>
+              </w:rPr>
+              <w:t>halaman</w:t>
+            </w:r>
+            <w:proofErr w:type="spellEnd"/>
+            <w:r>
+              <w:rPr>
+                <w:rFonts w:ascii="Times New Roman" w:hAnsi="Times New Roman" w:cs="Times New Roman"/>
+                <w:sz w:val="24"/>
+                <w:szCs w:val="24"/>
+              </w:rPr>
+              <w:t xml:space="preserve"> </w:t>
+            </w:r>
+            <w:proofErr w:type="gramStart"/>
+            <w:r>
+              <w:rPr>
+                <w:rFonts w:ascii="Times New Roman" w:hAnsi="Times New Roman" w:cs="Times New Roman"/>
+                <w:i/>
+                <w:iCs/>
+                <w:sz w:val="24"/>
+                <w:szCs w:val="24"/>
+              </w:rPr>
+              <w:t xml:space="preserve">Profile  </w:t>
+            </w:r>
+            <w:proofErr w:type="spellStart"/>
+            <w:r>
+              <w:rPr>
+                <w:rFonts w:ascii="Times New Roman" w:hAnsi="Times New Roman" w:cs="Times New Roman"/>
+                <w:sz w:val="24"/>
+                <w:szCs w:val="24"/>
+              </w:rPr>
+              <w:t>menggunakan</w:t>
+            </w:r>
+            <w:proofErr w:type="spellEnd"/>
+            <w:proofErr w:type="gramEnd"/>
+            <w:r>
+              <w:rPr>
+                <w:rFonts w:ascii="Times New Roman" w:hAnsi="Times New Roman" w:cs="Times New Roman"/>
+                <w:sz w:val="24"/>
+                <w:szCs w:val="24"/>
+              </w:rPr>
+              <w:t xml:space="preserve"> Figma.</w:t>
+            </w:r>
+          </w:p>
+        </w:tc>
+      </w:tr>
+      <w:tr>
+        <w:trPr>
+          <w:jc w:val="center"/>
+        </w:trPr>
+        <w:tc>
+          <w:tcPr>
+            <w:tcW w:w="2405" w:type="dxa"/>
+            <w:tcBorders>
+              <w:top w:val="single" w:sz="4" w:space="0" w:color="auto"/>
+              <w:left w:val="single" w:sz="4" w:space="0" w:color="auto"/>
+              <w:bottom w:val="single" w:sz="4" w:space="0" w:color="auto"/>
+              <w:right w:val="single" w:sz="4" w:space="0" w:color="auto"/>
+            </w:tcBorders>
+            <w:vAlign w:val="center"/>
+            <w:hideMark/>
+          </w:tcPr>
+          <w:p>
+            <w:pPr>
+              <w:jc w:val="center"/>
+              <w:rPr>
+                <w:rFonts w:ascii="Times New Roman" w:hAnsi="Times New Roman" w:cs="Times New Roman"/>
+                <w:sz w:val="24"/>
+                <w:szCs w:val="24"/>
+              </w:rPr>
+            </w:pPr>
+            <w:r>
+              <w:rPr>
+                <w:rFonts w:ascii="Times New Roman" w:hAnsi="Times New Roman" w:cs="Times New Roman"/>
+                <w:sz w:val="24"/>
+                <w:szCs w:val="24"/>
+              </w:rPr>
+              <w:t>07/05/2023</w:t>
+            </w:r>
+          </w:p>
+          <w:p>
+            <w:pPr>
+              <w:jc w:val="center"/>
+              <w:rPr>
+                <w:rFonts w:ascii="Times New Roman" w:hAnsi="Times New Roman" w:cs="Times New Roman"/>
+                <w:sz w:val="24"/>
+                <w:szCs w:val="24"/>
+              </w:rPr>
+            </w:pPr>
+            <w:r>
+              <w:rPr>
+                <w:rFonts w:ascii="Times New Roman" w:hAnsi="Times New Roman" w:cs="Times New Roman"/>
+                <w:sz w:val="24"/>
+                <w:szCs w:val="24"/>
+              </w:rPr>
+              <w:t>-</w:t>
+            </w:r>
+          </w:p>
+          <w:p>
+            <w:pPr>
+              <w:jc w:val="center"/>
+              <w:rPr>
+                <w:rFonts w:ascii="Times New Roman" w:hAnsi="Times New Roman" w:cs="Times New Roman"/>
+                <w:sz w:val="24"/>
+                <w:szCs w:val="24"/>
+              </w:rPr>
+            </w:pPr>
+            <w:r>
+              <w:rPr>
+                <w:rFonts w:ascii="Times New Roman" w:hAnsi="Times New Roman" w:cs="Times New Roman"/>
+                <w:sz w:val="24"/>
+                <w:szCs w:val="24"/>
+              </w:rPr>
+              <w:t>08/05/2023</w:t>
+            </w:r>
+          </w:p>
+        </w:tc>
+        <w:tc>
+          <w:tcPr>
+            <w:tcW w:w="1418" w:type="dxa"/>
+            <w:tcBorders>
+              <w:top w:val="single" w:sz="4" w:space="0" w:color="auto"/>
+              <w:left w:val="single" w:sz="4" w:space="0" w:color="auto"/>
+              <w:bottom w:val="single" w:sz="4" w:space="0" w:color="auto"/>
+              <w:right w:val="single" w:sz="4" w:space="0" w:color="auto"/>
+            </w:tcBorders>
+            <w:vAlign w:val="center"/>
+            <w:hideMark/>
+          </w:tcPr>
+          <w:p>
+            <w:pPr>
+              <w:jc w:val="center"/>
+              <w:rPr>
+                <w:rFonts w:ascii="Times New Roman" w:hAnsi="Times New Roman" w:cs="Times New Roman"/>
+                <w:sz w:val="24"/>
+                <w:szCs w:val="24"/>
+              </w:rPr>
+            </w:pPr>
+            <w:r>
+              <w:rPr>
+                <w:rFonts w:ascii="Times New Roman" w:hAnsi="Times New Roman" w:cs="Times New Roman"/>
+                <w:sz w:val="24"/>
+                <w:szCs w:val="24"/>
+              </w:rPr>
+              <w:t xml:space="preserve">Figma </w:t>
+            </w:r>
+          </w:p>
+        </w:tc>
+        <w:tc>
+          <w:tcPr>
+            <w:tcW w:w="3942" w:type="dxa"/>
+            <w:tcBorders>
+              <w:top w:val="single" w:sz="4" w:space="0" w:color="auto"/>
+              <w:left w:val="single" w:sz="4" w:space="0" w:color="auto"/>
+              <w:bottom w:val="single" w:sz="4" w:space="0" w:color="auto"/>
+              <w:right w:val="single" w:sz="4" w:space="0" w:color="auto"/>
+            </w:tcBorders>
+            <w:vAlign w:val="center"/>
+            <w:hideMark/>
+          </w:tcPr>
+          <w:p>
+            <w:pPr>
+              <w:rPr>
+                <w:rFonts w:ascii="Times New Roman" w:hAnsi="Times New Roman" w:cs="Times New Roman"/>
+                <w:sz w:val="24"/>
+                <w:szCs w:val="24"/>
+              </w:rPr>
+            </w:pPr>
+            <w:proofErr w:type="spellStart"/>
+            <w:r>
+              <w:rPr>
+                <w:rFonts w:ascii="Times New Roman" w:hAnsi="Times New Roman" w:cs="Times New Roman"/>
+                <w:sz w:val="24"/>
+                <w:szCs w:val="24"/>
+              </w:rPr>
+              <w:t>Mendesain</w:t>
+            </w:r>
+            <w:proofErr w:type="spellEnd"/>
+            <w:r>
+              <w:rPr>
+                <w:rFonts w:ascii="Times New Roman" w:hAnsi="Times New Roman" w:cs="Times New Roman"/>
+                <w:sz w:val="24"/>
+                <w:szCs w:val="24"/>
+              </w:rPr>
+              <w:t xml:space="preserve"> </w:t>
+            </w:r>
+            <w:r>
+              <w:rPr>
+                <w:rFonts w:ascii="Times New Roman" w:hAnsi="Times New Roman" w:cs="Times New Roman"/>
+                <w:i/>
+                <w:iCs/>
+                <w:sz w:val="24"/>
+                <w:szCs w:val="24"/>
+              </w:rPr>
+              <w:t xml:space="preserve">user interface </w:t>
+            </w:r>
+            <w:proofErr w:type="spellStart"/>
+            <w:r>
+              <w:rPr>
+                <w:rFonts w:ascii="Times New Roman" w:hAnsi="Times New Roman" w:cs="Times New Roman"/>
+                <w:sz w:val="24"/>
+                <w:szCs w:val="24"/>
+              </w:rPr>
+              <w:t>halaman</w:t>
+            </w:r>
+            <w:proofErr w:type="spellEnd"/>
+            <w:r>
+              <w:rPr>
+                <w:rFonts w:ascii="Times New Roman" w:hAnsi="Times New Roman" w:cs="Times New Roman"/>
+                <w:sz w:val="24"/>
+                <w:szCs w:val="24"/>
+              </w:rPr>
+              <w:t xml:space="preserve"> </w:t>
+            </w:r>
+            <w:r>
+              <w:rPr>
+                <w:rFonts w:ascii="Times New Roman" w:hAnsi="Times New Roman" w:cs="Times New Roman"/>
+                <w:i/>
+                <w:iCs/>
+                <w:sz w:val="24"/>
+                <w:szCs w:val="24"/>
+              </w:rPr>
+              <w:t xml:space="preserve">detail </w:t>
+            </w:r>
+            <w:proofErr w:type="spellStart"/>
+            <w:r>
+              <w:rPr>
+                <w:rFonts w:ascii="Times New Roman" w:hAnsi="Times New Roman" w:cs="Times New Roman"/>
+                <w:i/>
+                <w:iCs/>
+                <w:sz w:val="24"/>
+                <w:szCs w:val="24"/>
+              </w:rPr>
+              <w:t>produk</w:t>
+            </w:r>
+            <w:proofErr w:type="spellEnd"/>
+            <w:r>
+              <w:rPr>
+                <w:rFonts w:ascii="Times New Roman" w:hAnsi="Times New Roman" w:cs="Times New Roman"/>
+                <w:i/>
+                <w:iCs/>
+                <w:sz w:val="24"/>
+                <w:szCs w:val="24"/>
+              </w:rPr>
+              <w:t xml:space="preserve"> </w:t>
+            </w:r>
+            <w:proofErr w:type="spellStart"/>
+            <w:r>
+              <w:rPr>
+                <w:rFonts w:ascii="Times New Roman" w:hAnsi="Times New Roman" w:cs="Times New Roman"/>
+                <w:sz w:val="24"/>
+                <w:szCs w:val="24"/>
+              </w:rPr>
+              <w:t>menggunakan</w:t>
+            </w:r>
+            <w:proofErr w:type="spellEnd"/>
+            <w:r>
+              <w:rPr>
+                <w:rFonts w:ascii="Times New Roman" w:hAnsi="Times New Roman" w:cs="Times New Roman"/>
+                <w:sz w:val="24"/>
+                <w:szCs w:val="24"/>
+              </w:rPr>
+              <w:t xml:space="preserve"> Figma.</w:t>
+            </w:r>
+          </w:p>
+        </w:tc>
+      </w:tr>
+      <w:tr>
+        <w:trPr>
+          <w:jc w:val="center"/>
+        </w:trPr>
+        <w:tc>
+          <w:tcPr>
+            <w:tcW w:w="2405" w:type="dxa"/>
+            <w:tcBorders>
+              <w:top w:val="single" w:sz="4" w:space="0" w:color="auto"/>
+              <w:left w:val="single" w:sz="4" w:space="0" w:color="auto"/>
+              <w:bottom w:val="single" w:sz="4" w:space="0" w:color="auto"/>
+              <w:right w:val="single" w:sz="4" w:space="0" w:color="auto"/>
+            </w:tcBorders>
+            <w:vAlign w:val="center"/>
+            <w:hideMark/>
+          </w:tcPr>
+          <w:p>
+            <w:pPr>
+              <w:jc w:val="center"/>
+              <w:rPr>
+                <w:rFonts w:ascii="Times New Roman" w:hAnsi="Times New Roman" w:cs="Times New Roman"/>
+                <w:sz w:val="24"/>
+                <w:szCs w:val="24"/>
+              </w:rPr>
+            </w:pPr>
+            <w:r>
+              <w:rPr>
+                <w:rFonts w:ascii="Times New Roman" w:hAnsi="Times New Roman" w:cs="Times New Roman"/>
+                <w:sz w:val="24"/>
+                <w:szCs w:val="24"/>
+              </w:rPr>
+              <w:t>07/03/2023</w:t>
+            </w:r>
+          </w:p>
+          <w:p>
+            <w:pPr>
+              <w:jc w:val="center"/>
+              <w:rPr>
+                <w:rFonts w:ascii="Times New Roman" w:hAnsi="Times New Roman" w:cs="Times New Roman"/>
+                <w:sz w:val="24"/>
+                <w:szCs w:val="24"/>
+              </w:rPr>
+            </w:pPr>
+            <w:r>
+              <w:rPr>
+                <w:rFonts w:ascii="Times New Roman" w:hAnsi="Times New Roman" w:cs="Times New Roman"/>
+                <w:sz w:val="24"/>
+                <w:szCs w:val="24"/>
+              </w:rPr>
+              <w:t>-</w:t>
+            </w:r>
+          </w:p>
+          <w:p>
+            <w:pPr>
+              <w:jc w:val="center"/>
+              <w:rPr>
+                <w:rFonts w:ascii="Times New Roman" w:hAnsi="Times New Roman" w:cs="Times New Roman"/>
+                <w:sz w:val="24"/>
+                <w:szCs w:val="24"/>
+              </w:rPr>
+            </w:pPr>
+            <w:r>
+              <w:rPr>
+                <w:rFonts w:ascii="Times New Roman" w:hAnsi="Times New Roman" w:cs="Times New Roman"/>
+                <w:sz w:val="24"/>
+                <w:szCs w:val="24"/>
+              </w:rPr>
+              <w:t>09/04/2023</w:t>
+            </w:r>
+          </w:p>
+        </w:tc>
+        <w:tc>
+          <w:tcPr>
+            <w:tcW w:w="1418" w:type="dxa"/>
+            <w:tcBorders>
+              <w:top w:val="single" w:sz="4" w:space="0" w:color="auto"/>
+              <w:left w:val="single" w:sz="4" w:space="0" w:color="auto"/>
+              <w:bottom w:val="single" w:sz="4" w:space="0" w:color="auto"/>
+              <w:right w:val="single" w:sz="4" w:space="0" w:color="auto"/>
+            </w:tcBorders>
+            <w:vAlign w:val="center"/>
+            <w:hideMark/>
+          </w:tcPr>
+          <w:p>
+            <w:pPr>
+              <w:keepNext/>
+              <w:jc w:val="center"/>
+              <w:rPr>
+                <w:rFonts w:ascii="Times New Roman" w:hAnsi="Times New Roman" w:cs="Times New Roman"/>
+                <w:sz w:val="24"/>
+                <w:szCs w:val="24"/>
+              </w:rPr>
+            </w:pPr>
+            <w:r>
+              <w:rPr>
+                <w:rFonts w:ascii="Times New Roman" w:hAnsi="Times New Roman" w:cs="Times New Roman"/>
+                <w:sz w:val="24"/>
+                <w:szCs w:val="24"/>
+              </w:rPr>
+              <w:t xml:space="preserve">Figma </w:t>
+            </w:r>
+          </w:p>
+        </w:tc>
+        <w:tc>
+          <w:tcPr>
+            <w:tcW w:w="3942" w:type="dxa"/>
+            <w:tcBorders>
+              <w:top w:val="single" w:sz="4" w:space="0" w:color="auto"/>
+              <w:left w:val="single" w:sz="4" w:space="0" w:color="auto"/>
+              <w:bottom w:val="single" w:sz="4" w:space="0" w:color="auto"/>
+              <w:right w:val="single" w:sz="4" w:space="0" w:color="auto"/>
+            </w:tcBorders>
+            <w:vAlign w:val="center"/>
+            <w:hideMark/>
+          </w:tcPr>
+          <w:p>
+            <w:pPr>
+              <w:keepNext/>
+              <w:rPr>
+                <w:rFonts w:ascii="Times New Roman" w:hAnsi="Times New Roman" w:cs="Times New Roman"/>
+                <w:sz w:val="24"/>
+                <w:szCs w:val="24"/>
+              </w:rPr>
+            </w:pPr>
+            <w:proofErr w:type="spellStart"/>
+            <w:r>
+              <w:rPr>
+                <w:rFonts w:ascii="Times New Roman" w:hAnsi="Times New Roman" w:cs="Times New Roman"/>
+                <w:sz w:val="24"/>
+                <w:szCs w:val="24"/>
+              </w:rPr>
+              <w:t>Mendesain</w:t>
+            </w:r>
+            <w:proofErr w:type="spellEnd"/>
+            <w:r>
+              <w:rPr>
+                <w:rFonts w:ascii="Times New Roman" w:hAnsi="Times New Roman" w:cs="Times New Roman"/>
+                <w:sz w:val="24"/>
+                <w:szCs w:val="24"/>
+              </w:rPr>
+              <w:t xml:space="preserve"> </w:t>
+            </w:r>
+            <w:r>
+              <w:rPr>
+                <w:rFonts w:ascii="Times New Roman" w:hAnsi="Times New Roman" w:cs="Times New Roman"/>
+                <w:i/>
+                <w:iCs/>
+                <w:sz w:val="24"/>
+                <w:szCs w:val="24"/>
+              </w:rPr>
+              <w:t xml:space="preserve">user interface </w:t>
+            </w:r>
+            <w:proofErr w:type="spellStart"/>
+            <w:r>
+              <w:rPr>
+                <w:rFonts w:ascii="Times New Roman" w:hAnsi="Times New Roman" w:cs="Times New Roman"/>
+                <w:sz w:val="24"/>
+                <w:szCs w:val="24"/>
+              </w:rPr>
+              <w:t>halaman</w:t>
+            </w:r>
+            <w:proofErr w:type="spellEnd"/>
+            <w:r>
+              <w:rPr>
+                <w:rFonts w:ascii="Times New Roman" w:hAnsi="Times New Roman" w:cs="Times New Roman"/>
+                <w:sz w:val="24"/>
+                <w:szCs w:val="24"/>
+              </w:rPr>
+              <w:t xml:space="preserve"> </w:t>
+            </w:r>
+            <w:proofErr w:type="spellStart"/>
+            <w:r>
+              <w:rPr>
+                <w:rFonts w:ascii="Times New Roman" w:hAnsi="Times New Roman" w:cs="Times New Roman"/>
+                <w:i/>
+                <w:iCs/>
+                <w:sz w:val="24"/>
+                <w:szCs w:val="24"/>
+              </w:rPr>
+              <w:t>Manajemen</w:t>
+            </w:r>
+            <w:proofErr w:type="spellEnd"/>
+            <w:r>
+              <w:rPr>
+                <w:rFonts w:ascii="Times New Roman" w:hAnsi="Times New Roman" w:cs="Times New Roman"/>
+                <w:sz w:val="24"/>
+                <w:szCs w:val="24"/>
+              </w:rPr>
+              <w:t xml:space="preserve"> </w:t>
+            </w:r>
+            <w:proofErr w:type="spellStart"/>
+            <w:r>
+              <w:rPr>
+                <w:rFonts w:ascii="Times New Roman" w:hAnsi="Times New Roman" w:cs="Times New Roman"/>
+                <w:i/>
+                <w:iCs/>
+                <w:sz w:val="24"/>
+                <w:szCs w:val="24"/>
+              </w:rPr>
+              <w:t>Kategori</w:t>
+            </w:r>
+            <w:proofErr w:type="spellEnd"/>
+            <w:r>
+              <w:rPr>
+                <w:rFonts w:ascii="Times New Roman" w:hAnsi="Times New Roman" w:cs="Times New Roman"/>
+                <w:i/>
+                <w:iCs/>
+                <w:sz w:val="24"/>
+                <w:szCs w:val="24"/>
+              </w:rPr>
+              <w:t xml:space="preserve"> </w:t>
+            </w:r>
+            <w:proofErr w:type="spellStart"/>
+            <w:r>
+              <w:rPr>
+                <w:rFonts w:ascii="Times New Roman" w:hAnsi="Times New Roman" w:cs="Times New Roman"/>
+                <w:sz w:val="24"/>
+                <w:szCs w:val="24"/>
+              </w:rPr>
+              <w:t>menggunakan</w:t>
+            </w:r>
+            <w:proofErr w:type="spellEnd"/>
+            <w:r>
+              <w:rPr>
+                <w:rFonts w:ascii="Times New Roman" w:hAnsi="Times New Roman" w:cs="Times New Roman"/>
+                <w:sz w:val="24"/>
+                <w:szCs w:val="24"/>
+              </w:rPr>
+              <w:t xml:space="preserve"> Figma.</w:t>
+            </w:r>
+          </w:p>
+        </w:tc>
+      </w:tr>
+      <w:tr>
+        <w:trPr>
+          <w:trHeight w:val="1019"/>
+          <w:jc w:val="center"/>
+        </w:trPr>
+        <w:tc>
+          <w:tcPr>
+            <w:tcW w:w="2405" w:type="dxa"/>
+            <w:tcBorders>
+              <w:top w:val="single" w:sz="4" w:space="0" w:color="auto"/>
+              <w:left w:val="single" w:sz="4" w:space="0" w:color="auto"/>
+              <w:bottom w:val="single" w:sz="4" w:space="0" w:color="auto"/>
+              <w:right w:val="single" w:sz="4" w:space="0" w:color="auto"/>
+            </w:tcBorders>
+            <w:vAlign w:val="center"/>
+            <w:hideMark/>
+          </w:tcPr>
+          <w:p>
+            <w:pPr>
+              <w:jc w:val="center"/>
+              <w:rPr>
+                <w:rFonts w:ascii="Times New Roman" w:hAnsi="Times New Roman" w:cs="Times New Roman"/>
+                <w:sz w:val="24"/>
+                <w:szCs w:val="24"/>
+              </w:rPr>
+            </w:pPr>
+            <w:r>
+              <w:rPr>
+                <w:rFonts w:ascii="Times New Roman" w:hAnsi="Times New Roman" w:cs="Times New Roman"/>
+                <w:sz w:val="24"/>
+                <w:szCs w:val="24"/>
+              </w:rPr>
+              <w:t>07/03/2023</w:t>
+            </w:r>
+          </w:p>
+          <w:p>
+            <w:pPr>
+              <w:jc w:val="center"/>
+              <w:rPr>
+                <w:rFonts w:ascii="Times New Roman" w:hAnsi="Times New Roman" w:cs="Times New Roman"/>
+                <w:sz w:val="24"/>
+                <w:szCs w:val="24"/>
+              </w:rPr>
+            </w:pPr>
+            <w:r>
+              <w:rPr>
+                <w:rFonts w:ascii="Times New Roman" w:hAnsi="Times New Roman" w:cs="Times New Roman"/>
+                <w:sz w:val="24"/>
+                <w:szCs w:val="24"/>
+              </w:rPr>
+              <w:t>-</w:t>
+            </w:r>
+          </w:p>
+          <w:p>
+            <w:pPr>
+              <w:jc w:val="center"/>
+              <w:rPr>
+                <w:rFonts w:ascii="Times New Roman" w:hAnsi="Times New Roman" w:cs="Times New Roman"/>
+                <w:sz w:val="24"/>
+                <w:szCs w:val="24"/>
+              </w:rPr>
+            </w:pPr>
+            <w:r>
+              <w:rPr>
+                <w:rFonts w:ascii="Times New Roman" w:hAnsi="Times New Roman" w:cs="Times New Roman"/>
+                <w:sz w:val="24"/>
+                <w:szCs w:val="24"/>
+              </w:rPr>
+              <w:t>09/04/2023</w:t>
+            </w:r>
+          </w:p>
+        </w:tc>
+        <w:tc>
+          <w:tcPr>
+            <w:tcW w:w="1418" w:type="dxa"/>
+            <w:tcBorders>
+              <w:top w:val="single" w:sz="4" w:space="0" w:color="auto"/>
+              <w:left w:val="single" w:sz="4" w:space="0" w:color="auto"/>
+              <w:bottom w:val="single" w:sz="4" w:space="0" w:color="auto"/>
+              <w:right w:val="single" w:sz="4" w:space="0" w:color="auto"/>
+            </w:tcBorders>
+            <w:vAlign w:val="center"/>
+            <w:hideMark/>
+          </w:tcPr>
+          <w:p>
+            <w:pPr>
+              <w:keepNext/>
+              <w:jc w:val="center"/>
+              <w:rPr>
+                <w:rFonts w:ascii="Times New Roman" w:hAnsi="Times New Roman" w:cs="Times New Roman"/>
+                <w:sz w:val="24"/>
+                <w:szCs w:val="24"/>
+              </w:rPr>
+            </w:pPr>
+            <w:r>
+              <w:rPr>
+                <w:rFonts w:ascii="Times New Roman" w:hAnsi="Times New Roman" w:cs="Times New Roman"/>
+                <w:sz w:val="24"/>
+                <w:szCs w:val="24"/>
+              </w:rPr>
+              <w:t>Figma</w:t>
+            </w:r>
+          </w:p>
+        </w:tc>
+        <w:tc>
+          <w:tcPr>
+            <w:tcW w:w="3942" w:type="dxa"/>
+            <w:tcBorders>
+              <w:top w:val="single" w:sz="4" w:space="0" w:color="auto"/>
+              <w:left w:val="single" w:sz="4" w:space="0" w:color="auto"/>
+              <w:bottom w:val="single" w:sz="4" w:space="0" w:color="auto"/>
+              <w:right w:val="single" w:sz="4" w:space="0" w:color="auto"/>
+            </w:tcBorders>
+            <w:vAlign w:val="center"/>
+            <w:hideMark/>
+          </w:tcPr>
+          <w:p>
+            <w:pPr>
+              <w:keepNext/>
+              <w:rPr>
+                <w:rFonts w:ascii="Times New Roman" w:hAnsi="Times New Roman" w:cs="Times New Roman"/>
+                <w:sz w:val="24"/>
+                <w:szCs w:val="24"/>
+              </w:rPr>
+            </w:pPr>
+            <w:proofErr w:type="spellStart"/>
+            <w:r>
+              <w:rPr>
+                <w:rFonts w:ascii="Times New Roman" w:hAnsi="Times New Roman" w:cs="Times New Roman"/>
+                <w:sz w:val="24"/>
+                <w:szCs w:val="24"/>
+              </w:rPr>
+              <w:t>Mendesain</w:t>
+            </w:r>
+            <w:proofErr w:type="spellEnd"/>
+            <w:r>
+              <w:rPr>
+                <w:rFonts w:ascii="Times New Roman" w:hAnsi="Times New Roman" w:cs="Times New Roman"/>
+                <w:sz w:val="24"/>
+                <w:szCs w:val="24"/>
+              </w:rPr>
+              <w:t xml:space="preserve"> </w:t>
+            </w:r>
+            <w:r>
+              <w:rPr>
+                <w:rFonts w:ascii="Times New Roman" w:hAnsi="Times New Roman" w:cs="Times New Roman"/>
+                <w:i/>
+                <w:iCs/>
+                <w:sz w:val="24"/>
+                <w:szCs w:val="24"/>
+              </w:rPr>
+              <w:t xml:space="preserve">user interface </w:t>
+            </w:r>
+            <w:proofErr w:type="spellStart"/>
+            <w:r>
+              <w:rPr>
+                <w:rFonts w:ascii="Times New Roman" w:hAnsi="Times New Roman" w:cs="Times New Roman"/>
+                <w:sz w:val="24"/>
+                <w:szCs w:val="24"/>
+              </w:rPr>
+              <w:t>halaman</w:t>
+            </w:r>
+            <w:proofErr w:type="spellEnd"/>
+            <w:r>
+              <w:rPr>
+                <w:rFonts w:ascii="Times New Roman" w:hAnsi="Times New Roman" w:cs="Times New Roman"/>
+                <w:sz w:val="24"/>
+                <w:szCs w:val="24"/>
+              </w:rPr>
+              <w:t xml:space="preserve"> </w:t>
+            </w:r>
+            <w:proofErr w:type="spellStart"/>
+            <w:r>
+              <w:rPr>
+                <w:rFonts w:ascii="Times New Roman" w:hAnsi="Times New Roman" w:cs="Times New Roman"/>
+                <w:i/>
+                <w:iCs/>
+                <w:sz w:val="24"/>
+                <w:szCs w:val="24"/>
+              </w:rPr>
+              <w:t>keranjang</w:t>
+            </w:r>
+            <w:proofErr w:type="spellEnd"/>
+            <w:r>
+              <w:rPr>
+                <w:rFonts w:ascii="Times New Roman" w:hAnsi="Times New Roman" w:cs="Times New Roman"/>
+                <w:i/>
+                <w:iCs/>
+                <w:sz w:val="24"/>
+                <w:szCs w:val="24"/>
+              </w:rPr>
+              <w:t xml:space="preserve"> </w:t>
+            </w:r>
+            <w:proofErr w:type="spellStart"/>
+            <w:r>
+              <w:rPr>
+                <w:rFonts w:ascii="Times New Roman" w:hAnsi="Times New Roman" w:cs="Times New Roman"/>
+                <w:sz w:val="24"/>
+                <w:szCs w:val="24"/>
+              </w:rPr>
+              <w:t>menggunakan</w:t>
+            </w:r>
+            <w:proofErr w:type="spellEnd"/>
+            <w:r>
+              <w:rPr>
+                <w:rFonts w:ascii="Times New Roman" w:hAnsi="Times New Roman" w:cs="Times New Roman"/>
+                <w:sz w:val="24"/>
+                <w:szCs w:val="24"/>
+              </w:rPr>
+              <w:t xml:space="preserve"> Figma.</w:t>
+            </w:r>
+          </w:p>
+        </w:tc>
+      </w:tr>
+      <w:tr>
+        <w:trPr>
+          <w:trHeight w:val="1019"/>
+          <w:jc w:val="center"/>
+        </w:trPr>
+        <w:tc>
+          <w:tcPr>
+            <w:tcW w:w="2405" w:type="dxa"/>
+            <w:tcBorders>
+              <w:top w:val="single" w:sz="4" w:space="0" w:color="auto"/>
+              <w:left w:val="single" w:sz="4" w:space="0" w:color="auto"/>
+              <w:bottom w:val="single" w:sz="4" w:space="0" w:color="auto"/>
+              <w:right w:val="single" w:sz="4" w:space="0" w:color="auto"/>
+            </w:tcBorders>
+            <w:vAlign w:val="center"/>
+            <w:hideMark/>
+          </w:tcPr>
+          <w:p>
+            <w:pPr>
+              <w:jc w:val="center"/>
+              <w:rPr>
+                <w:rFonts w:ascii="Times New Roman" w:hAnsi="Times New Roman" w:cs="Times New Roman"/>
+                <w:sz w:val="24"/>
+                <w:szCs w:val="24"/>
+              </w:rPr>
+            </w:pPr>
+            <w:r>
+              <w:rPr>
+                <w:rFonts w:ascii="Times New Roman" w:hAnsi="Times New Roman" w:cs="Times New Roman"/>
+                <w:sz w:val="24"/>
+                <w:szCs w:val="24"/>
+              </w:rPr>
+              <w:t>07/03/2023</w:t>
+            </w:r>
+          </w:p>
+          <w:p>
+            <w:pPr>
+              <w:jc w:val="center"/>
+              <w:rPr>
+                <w:rFonts w:ascii="Times New Roman" w:hAnsi="Times New Roman" w:cs="Times New Roman"/>
+                <w:sz w:val="24"/>
+                <w:szCs w:val="24"/>
+              </w:rPr>
+            </w:pPr>
+            <w:r>
+              <w:rPr>
+                <w:rFonts w:ascii="Times New Roman" w:hAnsi="Times New Roman" w:cs="Times New Roman"/>
+                <w:sz w:val="24"/>
+                <w:szCs w:val="24"/>
+              </w:rPr>
+              <w:t>-</w:t>
+            </w:r>
+          </w:p>
+          <w:p>
+            <w:pPr>
+              <w:jc w:val="center"/>
+              <w:rPr>
+                <w:rFonts w:ascii="Times New Roman" w:hAnsi="Times New Roman" w:cs="Times New Roman"/>
+                <w:sz w:val="24"/>
+                <w:szCs w:val="24"/>
+              </w:rPr>
+            </w:pPr>
+            <w:r>
+              <w:rPr>
+                <w:rFonts w:ascii="Times New Roman" w:hAnsi="Times New Roman" w:cs="Times New Roman"/>
+                <w:sz w:val="24"/>
+                <w:szCs w:val="24"/>
+              </w:rPr>
+              <w:t>09/04/2023</w:t>
+            </w:r>
+          </w:p>
+        </w:tc>
+        <w:tc>
+          <w:tcPr>
+            <w:tcW w:w="1418" w:type="dxa"/>
+            <w:tcBorders>
+              <w:top w:val="single" w:sz="4" w:space="0" w:color="auto"/>
+              <w:left w:val="single" w:sz="4" w:space="0" w:color="auto"/>
+              <w:bottom w:val="single" w:sz="4" w:space="0" w:color="auto"/>
+              <w:right w:val="single" w:sz="4" w:space="0" w:color="auto"/>
+            </w:tcBorders>
+            <w:vAlign w:val="center"/>
+            <w:hideMark/>
+          </w:tcPr>
+          <w:p>
+            <w:pPr>
+              <w:keepNext/>
+              <w:jc w:val="center"/>
+              <w:rPr>
+                <w:rFonts w:ascii="Times New Roman" w:hAnsi="Times New Roman" w:cs="Times New Roman"/>
+                <w:sz w:val="24"/>
+                <w:szCs w:val="24"/>
+              </w:rPr>
+            </w:pPr>
+            <w:r>
+              <w:rPr>
+                <w:rFonts w:ascii="Times New Roman" w:hAnsi="Times New Roman" w:cs="Times New Roman"/>
+                <w:sz w:val="24"/>
+                <w:szCs w:val="24"/>
+              </w:rPr>
+              <w:t>Figma</w:t>
+            </w:r>
+          </w:p>
+        </w:tc>
+        <w:tc>
+          <w:tcPr>
+            <w:tcW w:w="3942" w:type="dxa"/>
+            <w:tcBorders>
+              <w:top w:val="single" w:sz="4" w:space="0" w:color="auto"/>
+              <w:left w:val="single" w:sz="4" w:space="0" w:color="auto"/>
+              <w:bottom w:val="single" w:sz="4" w:space="0" w:color="auto"/>
+              <w:right w:val="single" w:sz="4" w:space="0" w:color="auto"/>
+            </w:tcBorders>
+            <w:vAlign w:val="center"/>
+            <w:hideMark/>
+          </w:tcPr>
+          <w:p>
+            <w:pPr>
+              <w:keepNext/>
+              <w:rPr>
+                <w:rFonts w:ascii="Times New Roman" w:hAnsi="Times New Roman" w:cs="Times New Roman"/>
+                <w:sz w:val="24"/>
+                <w:szCs w:val="24"/>
+              </w:rPr>
+            </w:pPr>
+            <w:proofErr w:type="spellStart"/>
+            <w:r>
+              <w:rPr>
+                <w:rFonts w:ascii="Times New Roman" w:hAnsi="Times New Roman" w:cs="Times New Roman"/>
+                <w:sz w:val="24"/>
+                <w:szCs w:val="24"/>
+              </w:rPr>
+              <w:t>Mendesain</w:t>
+            </w:r>
+            <w:proofErr w:type="spellEnd"/>
+            <w:r>
+              <w:rPr>
+                <w:rFonts w:ascii="Times New Roman" w:hAnsi="Times New Roman" w:cs="Times New Roman"/>
+                <w:sz w:val="24"/>
+                <w:szCs w:val="24"/>
+              </w:rPr>
+              <w:t xml:space="preserve"> </w:t>
+            </w:r>
+            <w:r>
+              <w:rPr>
+                <w:rFonts w:ascii="Times New Roman" w:hAnsi="Times New Roman" w:cs="Times New Roman"/>
+                <w:i/>
+                <w:iCs/>
+                <w:sz w:val="24"/>
+                <w:szCs w:val="24"/>
+              </w:rPr>
+              <w:t xml:space="preserve">user interface </w:t>
+            </w:r>
+            <w:proofErr w:type="spellStart"/>
+            <w:r>
+              <w:rPr>
+                <w:rFonts w:ascii="Times New Roman" w:hAnsi="Times New Roman" w:cs="Times New Roman"/>
+                <w:sz w:val="24"/>
+                <w:szCs w:val="24"/>
+              </w:rPr>
+              <w:t>halaman</w:t>
+            </w:r>
+            <w:proofErr w:type="spellEnd"/>
+            <w:r>
+              <w:rPr>
+                <w:rFonts w:ascii="Times New Roman" w:hAnsi="Times New Roman" w:cs="Times New Roman"/>
+                <w:sz w:val="24"/>
+                <w:szCs w:val="24"/>
+              </w:rPr>
+              <w:t xml:space="preserve"> </w:t>
+            </w:r>
+            <w:proofErr w:type="spellStart"/>
+            <w:r>
+              <w:rPr>
+                <w:rFonts w:ascii="Times New Roman" w:hAnsi="Times New Roman" w:cs="Times New Roman"/>
+                <w:i/>
+                <w:iCs/>
+                <w:sz w:val="24"/>
+                <w:szCs w:val="24"/>
+              </w:rPr>
+              <w:t>riwayat</w:t>
+            </w:r>
+            <w:proofErr w:type="spellEnd"/>
+            <w:r>
+              <w:rPr>
+                <w:rFonts w:ascii="Times New Roman" w:hAnsi="Times New Roman" w:cs="Times New Roman"/>
+                <w:i/>
+                <w:iCs/>
+                <w:sz w:val="24"/>
+                <w:szCs w:val="24"/>
+              </w:rPr>
+              <w:t xml:space="preserve"> </w:t>
+            </w:r>
+            <w:proofErr w:type="spellStart"/>
+            <w:r>
+              <w:rPr>
+                <w:rFonts w:ascii="Times New Roman" w:hAnsi="Times New Roman" w:cs="Times New Roman"/>
+                <w:sz w:val="24"/>
+                <w:szCs w:val="24"/>
+              </w:rPr>
+              <w:t>menggunakan</w:t>
+            </w:r>
+            <w:proofErr w:type="spellEnd"/>
+            <w:r>
+              <w:rPr>
+                <w:rFonts w:ascii="Times New Roman" w:hAnsi="Times New Roman" w:cs="Times New Roman"/>
+                <w:sz w:val="24"/>
+                <w:szCs w:val="24"/>
+              </w:rPr>
+              <w:t xml:space="preserve"> Figma.</w:t>
+            </w:r>
+          </w:p>
+        </w:tc>
+      </w:tr>
+    </w:tbl>
+    <w:p>
+      <w:pPr>
+        <w:pStyle w:val="Caption"/>
+        <w:rPr>
+          <w:rFonts w:ascii="Times New Roman" w:hAnsi="Times New Roman" w:cs="Times New Roman"/>
+          <w:color w:val="auto"/>
+          <w:sz w:val="20"/>
+          <w:szCs w:val="20"/>
+        </w:rPr>
+      </w:pPr>
+    </w:p>
+    <w:p>
+      <w:pPr>
+        <w:pStyle w:val="Caption"/>
+        <w:jc w:val="center"/>
+        <w:rPr>
+          <w:rFonts w:ascii="Times New Roman" w:hAnsi="Times New Roman" w:cs="Times New Roman"/>
+          <w:color w:val="auto"/>
+          <w:sz w:val="20"/>
+          <w:szCs w:val="20"/>
+        </w:rPr>
+      </w:pPr>
+      <w:proofErr w:type="spellStart"/>
+      <w:r>
+        <w:rPr>
+          <w:rFonts w:ascii="Times New Roman" w:hAnsi="Times New Roman" w:cs="Times New Roman"/>
+          <w:color w:val="auto"/>
+          <w:sz w:val="20"/>
+          <w:szCs w:val="20"/>
+        </w:rPr>
+        <w:t>Tabel</w:t>
+      </w:r>
+      <w:proofErr w:type="spellEnd"/>
+      <w:r>
+        <w:rPr>
+          <w:rFonts w:ascii="Times New Roman" w:hAnsi="Times New Roman" w:cs="Times New Roman"/>
+          <w:color w:val="auto"/>
+          <w:sz w:val="20"/>
+          <w:szCs w:val="20"/>
+        </w:rPr>
+        <w:t xml:space="preserve"> </w:t>
+      </w:r>
+      <w:r>
+        <w:rPr>
+          <w:rFonts w:ascii="Times New Roman" w:hAnsi="Times New Roman" w:cs="Times New Roman"/>
+          <w:color w:val="auto"/>
+          <w:sz w:val="20"/>
+          <w:szCs w:val="20"/>
+        </w:rPr>
+        <w:fldChar w:fldCharType="begin"/>
+      </w:r>
+      <w:r>
+        <w:rPr>
+          <w:rFonts w:ascii="Times New Roman" w:hAnsi="Times New Roman" w:cs="Times New Roman"/>
+          <w:color w:val="auto"/>
+          <w:sz w:val="20"/>
+          <w:szCs w:val="20"/>
+        </w:rPr>
+        <w:instrText xml:space="preserve"> SEQ Tabel \* ARABIC </w:instrText>
+      </w:r>
+      <w:r>
+        <w:rPr>
+          <w:rFonts w:ascii="Times New Roman" w:hAnsi="Times New Roman" w:cs="Times New Roman"/>
+          <w:color w:val="auto"/>
+          <w:sz w:val="20"/>
+          <w:szCs w:val="20"/>
+        </w:rPr>
+        <w:fldChar w:fldCharType="separate"/>
+      </w:r>
+      <w:r>
+        <w:rPr>
+          <w:rFonts w:ascii="Times New Roman" w:hAnsi="Times New Roman" w:cs="Times New Roman"/>
+          <w:noProof/>
+          <w:color w:val="auto"/>
+          <w:sz w:val="20"/>
+          <w:szCs w:val="20"/>
+        </w:rPr>
+        <w:t>2</w:t>
+      </w:r>
+      <w:r>
+        <w:rPr>
+          <w:rFonts w:ascii="Times New Roman" w:hAnsi="Times New Roman" w:cs="Times New Roman"/>
+          <w:color w:val="auto"/>
+          <w:sz w:val="20"/>
+          <w:szCs w:val="20"/>
+        </w:rPr>
+        <w:fldChar w:fldCharType="end"/>
+      </w:r>
+      <w:r>
+        <w:rPr>
+          <w:rFonts w:ascii="Times New Roman" w:hAnsi="Times New Roman" w:cs="Times New Roman"/>
+          <w:color w:val="auto"/>
+          <w:sz w:val="20"/>
+          <w:szCs w:val="20"/>
+        </w:rPr>
+        <w:t xml:space="preserve"> Sprint Backlog</w:t>
+      </w:r>
+    </w:p>
+    <w:p>
+      <w:pPr>
+        <w:rPr>
+          <w:lang w:val="en-US"/>
+        </w:rPr>
+      </w:pPr>
     </w:p>
     <w:sectPr>
       <w:pgSz w:w="11906" w:h="16838"/>
@@ -9549,7 +12292,7 @@
     <w:lsdException w:name="Table Web 2" w:semiHidden="1" w:unhideWhenUsed="1"/>
     <w:lsdException w:name="Table Web 3" w:semiHidden="1" w:unhideWhenUsed="1"/>
     <w:lsdException w:name="Balloon Text" w:semiHidden="1" w:unhideWhenUsed="1"/>
-    <w:lsdException w:name="Table Grid" w:uiPriority="39"/>
+    <w:lsdException w:name="Table Grid" w:uiPriority="59"/>
     <w:lsdException w:name="Table Theme" w:semiHidden="1" w:unhideWhenUsed="1"/>
     <w:lsdException w:name="Placeholder Text" w:semiHidden="1"/>
     <w:lsdException w:name="No Spacing" w:uiPriority="1" w:qFormat="1"/>
@@ -9781,6 +12524,51 @@
       <w:lang w:eastAsia="en-US"/>
     </w:rPr>
   </w:style>
+  <w:style w:type="paragraph" w:styleId="Heading1">
+    <w:name w:val="heading 1"/>
+    <w:basedOn w:val="Normal"/>
+    <w:next w:val="Normal"/>
+    <w:link w:val="Heading1Char"/>
+    <w:uiPriority w:val="9"/>
+    <w:qFormat/>
+    <w:rsid w:val="008611C6"/>
+    <w:pPr>
+      <w:keepNext/>
+      <w:keepLines/>
+      <w:spacing w:before="240" w:after="0"/>
+      <w:jc w:val="center"/>
+      <w:outlineLvl w:val="0"/>
+    </w:pPr>
+    <w:rPr>
+      <w:rFonts w:ascii="Times New Roman" w:eastAsiaTheme="majorEastAsia" w:hAnsi="Times New Roman" w:cstheme="majorBidi"/>
+      <w:b/>
+      <w:sz w:val="28"/>
+      <w:szCs w:val="32"/>
+    </w:rPr>
+  </w:style>
+  <w:style w:type="paragraph" w:styleId="Heading2">
+    <w:name w:val="heading 2"/>
+    <w:basedOn w:val="Normal"/>
+    <w:next w:val="Normal"/>
+    <w:link w:val="Heading2Char"/>
+    <w:uiPriority w:val="9"/>
+    <w:semiHidden/>
+    <w:unhideWhenUsed/>
+    <w:qFormat/>
+    <w:rsid w:val="008611C6"/>
+    <w:pPr>
+      <w:keepNext/>
+      <w:keepLines/>
+      <w:spacing w:before="40" w:after="0"/>
+      <w:outlineLvl w:val="1"/>
+    </w:pPr>
+    <w:rPr>
+      <w:rFonts w:asciiTheme="majorHAnsi" w:eastAsiaTheme="majorEastAsia" w:hAnsiTheme="majorHAnsi" w:cstheme="majorBidi"/>
+      <w:color w:val="2F5496" w:themeColor="accent1" w:themeShade="BF"/>
+      <w:sz w:val="26"/>
+      <w:szCs w:val="26"/>
+    </w:rPr>
+  </w:style>
   <w:style w:type="character" w:default="1" w:styleId="DefaultParagraphFont">
     <w:name w:val="Default Paragraph Font"/>
     <w:uiPriority w:val="1"/>
@@ -9807,6 +12595,116 @@
     <w:uiPriority w:val="99"/>
     <w:semiHidden/>
     <w:unhideWhenUsed/>
+  </w:style>
+  <w:style w:type="character" w:customStyle="1" w:styleId="Heading1Char">
+    <w:name w:val="Heading 1 Char"/>
+    <w:basedOn w:val="DefaultParagraphFont"/>
+    <w:link w:val="Heading1"/>
+    <w:uiPriority w:val="9"/>
+    <w:rsid w:val="008611C6"/>
+    <w:rPr>
+      <w:rFonts w:ascii="Times New Roman" w:eastAsiaTheme="majorEastAsia" w:hAnsi="Times New Roman" w:cstheme="majorBidi"/>
+      <w:b/>
+      <w:sz w:val="28"/>
+      <w:szCs w:val="32"/>
+      <w:lang w:eastAsia="en-US"/>
+    </w:rPr>
+  </w:style>
+  <w:style w:type="paragraph" w:styleId="Caption">
+    <w:name w:val="caption"/>
+    <w:basedOn w:val="Normal"/>
+    <w:next w:val="Normal"/>
+    <w:uiPriority w:val="35"/>
+    <w:unhideWhenUsed/>
+    <w:qFormat/>
+    <w:rsid w:val="008611C6"/>
+    <w:pPr>
+      <w:spacing w:after="200" w:line="240" w:lineRule="auto"/>
+    </w:pPr>
+    <w:rPr>
+      <w:b/>
+      <w:bCs/>
+      <w:color w:val="4472C4" w:themeColor="accent1"/>
+      <w:kern w:val="0"/>
+      <w:sz w:val="18"/>
+      <w:szCs w:val="18"/>
+      <w:lang w:val="en-US"/>
+      <w14:ligatures w14:val="none"/>
+    </w:rPr>
+  </w:style>
+  <w:style w:type="character" w:customStyle="1" w:styleId="subbabIIChar">
+    <w:name w:val="sub bab II Char"/>
+    <w:basedOn w:val="DefaultParagraphFont"/>
+    <w:link w:val="subbabII"/>
+    <w:locked/>
+    <w:rsid w:val="008611C6"/>
+    <w:rPr>
+      <w:rFonts w:ascii="Times New Roman" w:eastAsiaTheme="majorEastAsia" w:hAnsi="Times New Roman" w:cs="Times New Roman"/>
+      <w:b/>
+      <w:color w:val="000000"/>
+      <w:sz w:val="24"/>
+      <w:szCs w:val="26"/>
+    </w:rPr>
+  </w:style>
+  <w:style w:type="paragraph" w:customStyle="1" w:styleId="subbabII">
+    <w:name w:val="sub bab II"/>
+    <w:basedOn w:val="Heading2"/>
+    <w:link w:val="subbabIIChar"/>
+    <w:qFormat/>
+    <w:rsid w:val="008611C6"/>
+    <w:pPr>
+      <w:keepNext w:val="0"/>
+      <w:keepLines w:val="0"/>
+      <w:spacing w:before="0" w:after="160" w:line="256" w:lineRule="auto"/>
+    </w:pPr>
+    <w:rPr>
+      <w:rFonts w:ascii="Times New Roman" w:hAnsi="Times New Roman" w:cs="Times New Roman"/>
+      <w:b/>
+      <w:color w:val="000000"/>
+      <w:sz w:val="24"/>
+      <w:lang w:eastAsia="ja-JP"/>
+    </w:rPr>
+  </w:style>
+  <w:style w:type="table" w:styleId="TableGrid">
+    <w:name w:val="Table Grid"/>
+    <w:basedOn w:val="TableNormal"/>
+    <w:uiPriority w:val="59"/>
+    <w:rsid w:val="008611C6"/>
+    <w:pPr>
+      <w:spacing w:after="0" w:line="240" w:lineRule="auto"/>
+    </w:pPr>
+    <w:rPr>
+      <w:rFonts w:eastAsiaTheme="minorHAnsi"/>
+      <w:kern w:val="0"/>
+      <w:lang w:val="en-US" w:eastAsia="en-US"/>
+      <w14:ligatures w14:val="none"/>
+    </w:rPr>
+    <w:tblPr>
+      <w:tblInd w:w="0" w:type="nil"/>
+      <w:tblBorders>
+        <w:top w:val="single" w:sz="4" w:space="0" w:color="auto"/>
+        <w:left w:val="single" w:sz="4" w:space="0" w:color="auto"/>
+        <w:bottom w:val="single" w:sz="4" w:space="0" w:color="auto"/>
+        <w:right w:val="single" w:sz="4" w:space="0" w:color="auto"/>
+        <w:insideH w:val="single" w:sz="4" w:space="0" w:color="auto"/>
+        <w:insideV w:val="single" w:sz="4" w:space="0" w:color="auto"/>
+      </w:tblBorders>
+    </w:tblPr>
+  </w:style>
+  <w:style w:type="character" w:customStyle="1" w:styleId="Heading2Char">
+    <w:name w:val="Heading 2 Char"/>
+    <w:basedOn w:val="DefaultParagraphFont"/>
+    <w:link w:val="Heading2"/>
+    <w:uiPriority w:val="9"/>
+    <w:semiHidden/>
+    <w:rsid w:val="008611C6"/>
+    <w:rPr>
+      <w:rFonts w:asciiTheme="majorHAnsi" w:eastAsiaTheme="majorEastAsia" w:hAnsiTheme="majorHAnsi" w:cstheme="majorBidi"/>
+      <w:color w:val="2F5496" w:themeColor="accent1" w:themeShade="BF"/>
+      <w:sz w:val="26"/>
+      <w:szCs w:val="26"/>
+      <w:lang w:eastAsia="en-US"/>
+    </w:rPr>
   </w:style>
 </w:styles>
 </file>

</xml_diff>

<commit_message>
tabel scrum daily meeting dan laporan hasil sprint review
</commit_message>
<xml_diff>
--- a/Laporan UTS Anonymous.docx
+++ b/Laporan UTS Anonymous.docx
@@ -12099,6 +12099,2989 @@
           <w:szCs w:val="20"/>
         </w:rPr>
         <w:t xml:space="preserve"> Sprint Backlog</w:t>
+      </w:r>
+    </w:p>
+    <w:tbl>
+      <w:tblPr>
+        <w:tblStyle w:val="TableGrid"/>
+        <w:tblW w:w="0" w:type="auto"/>
+        <w:tblInd w:w="-1" w:type="dxa"/>
+        <w:tblLook w:val="04A0" w:firstRow="1" w:lastRow="0" w:firstColumn="1" w:lastColumn="0" w:noHBand="0" w:noVBand="1"/>
+      </w:tblPr>
+      <w:tblGrid>
+        <w:gridCol w:w="4508"/>
+        <w:gridCol w:w="4508"/>
+      </w:tblGrid>
+      <w:tr>
+        <w:trPr>
+          <w:trHeight w:val="408"/>
+        </w:trPr>
+        <w:tc>
+          <w:tcPr>
+            <w:tcW w:w="4508" w:type="dxa"/>
+            <w:shd w:val="clear" w:color="auto" w:fill="A8D08D" w:themeFill="accent6" w:themeFillTint="99"/>
+            <w:vAlign w:val="center"/>
+          </w:tcPr>
+          <w:p>
+            <w:pPr>
+              <w:jc w:val="center"/>
+              <w:rPr>
+                <w:rFonts w:ascii="Times New Roman" w:hAnsi="Times New Roman" w:cs="Times New Roman"/>
+                <w:b/>
+                <w:bCs/>
+                <w:sz w:val="24"/>
+                <w:szCs w:val="24"/>
+              </w:rPr>
+            </w:pPr>
+            <w:proofErr w:type="spellStart"/>
+            <w:r>
+              <w:rPr>
+                <w:rFonts w:ascii="Times New Roman" w:hAnsi="Times New Roman" w:cs="Times New Roman"/>
+                <w:b/>
+                <w:bCs/>
+                <w:sz w:val="24"/>
+                <w:szCs w:val="24"/>
+              </w:rPr>
+              <w:lastRenderedPageBreak/>
+              <w:t>Pertanyaan</w:t>
+            </w:r>
+            <w:proofErr w:type="spellEnd"/>
+          </w:p>
+        </w:tc>
+        <w:tc>
+          <w:tcPr>
+            <w:tcW w:w="4508" w:type="dxa"/>
+            <w:shd w:val="clear" w:color="auto" w:fill="A8D08D" w:themeFill="accent6" w:themeFillTint="99"/>
+            <w:vAlign w:val="center"/>
+          </w:tcPr>
+          <w:p>
+            <w:pPr>
+              <w:jc w:val="center"/>
+              <w:rPr>
+                <w:rFonts w:ascii="Times New Roman" w:hAnsi="Times New Roman" w:cs="Times New Roman"/>
+                <w:b/>
+                <w:bCs/>
+                <w:sz w:val="24"/>
+                <w:szCs w:val="24"/>
+              </w:rPr>
+            </w:pPr>
+            <w:proofErr w:type="spellStart"/>
+            <w:r>
+              <w:rPr>
+                <w:rFonts w:ascii="Times New Roman" w:hAnsi="Times New Roman" w:cs="Times New Roman"/>
+                <w:b/>
+                <w:bCs/>
+                <w:sz w:val="24"/>
+                <w:szCs w:val="24"/>
+              </w:rPr>
+              <w:t>Jawaban</w:t>
+            </w:r>
+            <w:proofErr w:type="spellEnd"/>
+            <w:r>
+              <w:rPr>
+                <w:rFonts w:ascii="Times New Roman" w:hAnsi="Times New Roman" w:cs="Times New Roman"/>
+                <w:b/>
+                <w:bCs/>
+                <w:sz w:val="24"/>
+                <w:szCs w:val="24"/>
+              </w:rPr>
+              <w:t xml:space="preserve"> Tim</w:t>
+            </w:r>
+          </w:p>
+        </w:tc>
+      </w:tr>
+      <w:tr>
+        <w:trPr>
+          <w:trHeight w:val="996"/>
+        </w:trPr>
+        <w:tc>
+          <w:tcPr>
+            <w:tcW w:w="4508" w:type="dxa"/>
+            <w:vAlign w:val="center"/>
+          </w:tcPr>
+          <w:p>
+            <w:pPr>
+              <w:rPr>
+                <w:rFonts w:ascii="Times New Roman" w:hAnsi="Times New Roman" w:cs="Times New Roman"/>
+                <w:sz w:val="24"/>
+                <w:szCs w:val="24"/>
+              </w:rPr>
+            </w:pPr>
+            <w:proofErr w:type="spellStart"/>
+            <w:r>
+              <w:rPr>
+                <w:rFonts w:ascii="Times New Roman" w:hAnsi="Times New Roman" w:cs="Times New Roman"/>
+                <w:sz w:val="24"/>
+                <w:szCs w:val="24"/>
+              </w:rPr>
+              <w:t>Apa</w:t>
+            </w:r>
+            <w:proofErr w:type="spellEnd"/>
+            <w:r>
+              <w:rPr>
+                <w:rFonts w:ascii="Times New Roman" w:hAnsi="Times New Roman" w:cs="Times New Roman"/>
+                <w:sz w:val="24"/>
+                <w:szCs w:val="24"/>
+              </w:rPr>
+              <w:t xml:space="preserve"> yang </w:t>
+            </w:r>
+            <w:proofErr w:type="spellStart"/>
+            <w:r>
+              <w:rPr>
+                <w:rFonts w:ascii="Times New Roman" w:hAnsi="Times New Roman" w:cs="Times New Roman"/>
+                <w:sz w:val="24"/>
+                <w:szCs w:val="24"/>
+              </w:rPr>
+              <w:t>telah</w:t>
+            </w:r>
+            <w:proofErr w:type="spellEnd"/>
+            <w:r>
+              <w:rPr>
+                <w:rFonts w:ascii="Times New Roman" w:hAnsi="Times New Roman" w:cs="Times New Roman"/>
+                <w:sz w:val="24"/>
+                <w:szCs w:val="24"/>
+              </w:rPr>
+              <w:t xml:space="preserve"> </w:t>
+            </w:r>
+            <w:proofErr w:type="spellStart"/>
+            <w:r>
+              <w:rPr>
+                <w:rFonts w:ascii="Times New Roman" w:hAnsi="Times New Roman" w:cs="Times New Roman"/>
+                <w:sz w:val="24"/>
+                <w:szCs w:val="24"/>
+              </w:rPr>
+              <w:t>dilakukan</w:t>
+            </w:r>
+            <w:proofErr w:type="spellEnd"/>
+            <w:r>
+              <w:rPr>
+                <w:rFonts w:ascii="Times New Roman" w:hAnsi="Times New Roman" w:cs="Times New Roman"/>
+                <w:sz w:val="24"/>
+                <w:szCs w:val="24"/>
+              </w:rPr>
+              <w:t xml:space="preserve"> </w:t>
+            </w:r>
+            <w:proofErr w:type="spellStart"/>
+            <w:r>
+              <w:rPr>
+                <w:rFonts w:ascii="Times New Roman" w:hAnsi="Times New Roman" w:cs="Times New Roman"/>
+                <w:sz w:val="24"/>
+                <w:szCs w:val="24"/>
+              </w:rPr>
+              <w:t>sejak</w:t>
+            </w:r>
+            <w:proofErr w:type="spellEnd"/>
+            <w:r>
+              <w:rPr>
+                <w:rFonts w:ascii="Times New Roman" w:hAnsi="Times New Roman" w:cs="Times New Roman"/>
+                <w:sz w:val="24"/>
+                <w:szCs w:val="24"/>
+              </w:rPr>
+              <w:t xml:space="preserve"> </w:t>
+            </w:r>
+            <w:proofErr w:type="spellStart"/>
+            <w:r>
+              <w:rPr>
+                <w:rFonts w:ascii="Times New Roman" w:hAnsi="Times New Roman" w:cs="Times New Roman"/>
+                <w:sz w:val="24"/>
+                <w:szCs w:val="24"/>
+              </w:rPr>
+              <w:t>pertemuan</w:t>
+            </w:r>
+            <w:proofErr w:type="spellEnd"/>
+            <w:r>
+              <w:rPr>
+                <w:rFonts w:ascii="Times New Roman" w:hAnsi="Times New Roman" w:cs="Times New Roman"/>
+                <w:sz w:val="24"/>
+                <w:szCs w:val="24"/>
+              </w:rPr>
+              <w:t xml:space="preserve"> </w:t>
+            </w:r>
+            <w:proofErr w:type="spellStart"/>
+            <w:r>
+              <w:rPr>
+                <w:rFonts w:ascii="Times New Roman" w:hAnsi="Times New Roman" w:cs="Times New Roman"/>
+                <w:sz w:val="24"/>
+                <w:szCs w:val="24"/>
+              </w:rPr>
+              <w:t>kemarin</w:t>
+            </w:r>
+            <w:proofErr w:type="spellEnd"/>
+            <w:r>
+              <w:rPr>
+                <w:rFonts w:ascii="Times New Roman" w:hAnsi="Times New Roman" w:cs="Times New Roman"/>
+                <w:sz w:val="24"/>
+                <w:szCs w:val="24"/>
+              </w:rPr>
+              <w:t>?</w:t>
+            </w:r>
+          </w:p>
+        </w:tc>
+        <w:tc>
+          <w:tcPr>
+            <w:tcW w:w="4508" w:type="dxa"/>
+            <w:vAlign w:val="center"/>
+          </w:tcPr>
+          <w:p>
+            <w:pPr>
+              <w:rPr>
+                <w:rFonts w:ascii="Times New Roman" w:hAnsi="Times New Roman" w:cs="Times New Roman"/>
+                <w:sz w:val="24"/>
+                <w:szCs w:val="24"/>
+              </w:rPr>
+            </w:pPr>
+            <w:r>
+              <w:rPr>
+                <w:rFonts w:ascii="Times New Roman" w:hAnsi="Times New Roman" w:cs="Times New Roman"/>
+                <w:sz w:val="24"/>
+                <w:szCs w:val="24"/>
+              </w:rPr>
+              <w:t>Kami</w:t>
+            </w:r>
+            <w:r>
+              <w:rPr>
+                <w:rFonts w:ascii="Times New Roman" w:hAnsi="Times New Roman" w:cs="Times New Roman"/>
+                <w:sz w:val="24"/>
+                <w:szCs w:val="24"/>
+              </w:rPr>
+              <w:t xml:space="preserve"> </w:t>
+            </w:r>
+            <w:proofErr w:type="spellStart"/>
+            <w:r>
+              <w:rPr>
+                <w:rFonts w:ascii="Times New Roman" w:hAnsi="Times New Roman" w:cs="Times New Roman"/>
+                <w:sz w:val="24"/>
+                <w:szCs w:val="24"/>
+              </w:rPr>
+              <w:t>menyelesaikan</w:t>
+            </w:r>
+            <w:proofErr w:type="spellEnd"/>
+            <w:r>
+              <w:rPr>
+                <w:rFonts w:ascii="Times New Roman" w:hAnsi="Times New Roman" w:cs="Times New Roman"/>
+                <w:sz w:val="24"/>
+                <w:szCs w:val="24"/>
+              </w:rPr>
+              <w:t xml:space="preserve"> </w:t>
+            </w:r>
+            <w:proofErr w:type="spellStart"/>
+            <w:r>
+              <w:rPr>
+                <w:rFonts w:ascii="Times New Roman" w:hAnsi="Times New Roman" w:cs="Times New Roman"/>
+                <w:sz w:val="24"/>
+                <w:szCs w:val="24"/>
+              </w:rPr>
+              <w:t>tugas</w:t>
+            </w:r>
+            <w:proofErr w:type="spellEnd"/>
+            <w:r>
+              <w:rPr>
+                <w:rFonts w:ascii="Times New Roman" w:hAnsi="Times New Roman" w:cs="Times New Roman"/>
+                <w:sz w:val="24"/>
+                <w:szCs w:val="24"/>
+              </w:rPr>
+              <w:t xml:space="preserve"> </w:t>
+            </w:r>
+            <w:proofErr w:type="spellStart"/>
+            <w:r>
+              <w:rPr>
+                <w:rFonts w:ascii="Times New Roman" w:hAnsi="Times New Roman" w:cs="Times New Roman"/>
+                <w:sz w:val="24"/>
+                <w:szCs w:val="24"/>
+              </w:rPr>
+              <w:t>pengerjaan</w:t>
+            </w:r>
+            <w:proofErr w:type="spellEnd"/>
+            <w:r>
+              <w:rPr>
+                <w:rFonts w:ascii="Times New Roman" w:hAnsi="Times New Roman" w:cs="Times New Roman"/>
+                <w:sz w:val="24"/>
+                <w:szCs w:val="24"/>
+              </w:rPr>
+              <w:t xml:space="preserve"> </w:t>
+            </w:r>
+            <w:proofErr w:type="spellStart"/>
+            <w:r>
+              <w:rPr>
+                <w:rFonts w:ascii="Times New Roman" w:hAnsi="Times New Roman" w:cs="Times New Roman"/>
+                <w:sz w:val="24"/>
+                <w:szCs w:val="24"/>
+              </w:rPr>
+              <w:t>fitur</w:t>
+            </w:r>
+            <w:proofErr w:type="spellEnd"/>
+            <w:r>
+              <w:rPr>
+                <w:rFonts w:ascii="Times New Roman" w:hAnsi="Times New Roman" w:cs="Times New Roman"/>
+                <w:sz w:val="24"/>
+                <w:szCs w:val="24"/>
+              </w:rPr>
+              <w:t xml:space="preserve"> </w:t>
+            </w:r>
+            <w:r>
+              <w:rPr>
+                <w:rFonts w:ascii="Times New Roman" w:hAnsi="Times New Roman" w:cs="Times New Roman"/>
+                <w:sz w:val="24"/>
+                <w:szCs w:val="24"/>
+              </w:rPr>
+              <w:t xml:space="preserve">register, </w:t>
+            </w:r>
+            <w:r>
+              <w:rPr>
+                <w:rFonts w:ascii="Times New Roman" w:hAnsi="Times New Roman" w:cs="Times New Roman"/>
+                <w:sz w:val="24"/>
+                <w:szCs w:val="24"/>
+              </w:rPr>
+              <w:t>login</w:t>
+            </w:r>
+            <w:r>
+              <w:rPr>
+                <w:rFonts w:ascii="Times New Roman" w:hAnsi="Times New Roman" w:cs="Times New Roman"/>
+                <w:sz w:val="24"/>
+                <w:szCs w:val="24"/>
+              </w:rPr>
+              <w:t xml:space="preserve"> </w:t>
+            </w:r>
+            <w:r>
+              <w:rPr>
+                <w:rFonts w:ascii="Times New Roman" w:hAnsi="Times New Roman" w:cs="Times New Roman"/>
+                <w:sz w:val="24"/>
+                <w:szCs w:val="24"/>
+              </w:rPr>
+              <w:t xml:space="preserve">dan </w:t>
+            </w:r>
+            <w:proofErr w:type="spellStart"/>
+            <w:r>
+              <w:rPr>
+                <w:rFonts w:ascii="Times New Roman" w:hAnsi="Times New Roman" w:cs="Times New Roman"/>
+                <w:sz w:val="24"/>
+                <w:szCs w:val="24"/>
+              </w:rPr>
+              <w:t>memperbaiki</w:t>
+            </w:r>
+            <w:proofErr w:type="spellEnd"/>
+            <w:r>
+              <w:rPr>
+                <w:rFonts w:ascii="Times New Roman" w:hAnsi="Times New Roman" w:cs="Times New Roman"/>
+                <w:sz w:val="24"/>
+                <w:szCs w:val="24"/>
+              </w:rPr>
+              <w:t xml:space="preserve"> </w:t>
+            </w:r>
+            <w:proofErr w:type="spellStart"/>
+            <w:r>
+              <w:rPr>
+                <w:rFonts w:ascii="Times New Roman" w:hAnsi="Times New Roman" w:cs="Times New Roman"/>
+                <w:sz w:val="24"/>
+                <w:szCs w:val="24"/>
+              </w:rPr>
+              <w:t>tempilan</w:t>
+            </w:r>
+            <w:proofErr w:type="spellEnd"/>
+            <w:r>
+              <w:rPr>
+                <w:rFonts w:ascii="Times New Roman" w:hAnsi="Times New Roman" w:cs="Times New Roman"/>
+                <w:sz w:val="24"/>
+                <w:szCs w:val="24"/>
+              </w:rPr>
+              <w:t xml:space="preserve"> </w:t>
+            </w:r>
+            <w:proofErr w:type="spellStart"/>
+            <w:r>
+              <w:rPr>
+                <w:rFonts w:ascii="Times New Roman" w:hAnsi="Times New Roman" w:cs="Times New Roman"/>
+                <w:sz w:val="24"/>
+                <w:szCs w:val="24"/>
+              </w:rPr>
+              <w:t>desain</w:t>
+            </w:r>
+            <w:proofErr w:type="spellEnd"/>
+            <w:r>
+              <w:rPr>
+                <w:rFonts w:ascii="Times New Roman" w:hAnsi="Times New Roman" w:cs="Times New Roman"/>
+                <w:sz w:val="24"/>
+                <w:szCs w:val="24"/>
+              </w:rPr>
+              <w:t xml:space="preserve"> pada </w:t>
+            </w:r>
+            <w:proofErr w:type="spellStart"/>
+            <w:r>
+              <w:rPr>
+                <w:rFonts w:ascii="Times New Roman" w:hAnsi="Times New Roman" w:cs="Times New Roman"/>
+                <w:sz w:val="24"/>
+                <w:szCs w:val="24"/>
+              </w:rPr>
+              <w:t>halaman</w:t>
+            </w:r>
+            <w:proofErr w:type="spellEnd"/>
+            <w:r>
+              <w:rPr>
+                <w:rFonts w:ascii="Times New Roman" w:hAnsi="Times New Roman" w:cs="Times New Roman"/>
+                <w:sz w:val="24"/>
+                <w:szCs w:val="24"/>
+              </w:rPr>
+              <w:t xml:space="preserve"> </w:t>
+            </w:r>
+            <w:proofErr w:type="spellStart"/>
+            <w:r>
+              <w:rPr>
+                <w:rFonts w:ascii="Times New Roman" w:hAnsi="Times New Roman" w:cs="Times New Roman"/>
+                <w:sz w:val="24"/>
+                <w:szCs w:val="24"/>
+              </w:rPr>
+              <w:t>utama</w:t>
+            </w:r>
+            <w:proofErr w:type="spellEnd"/>
+            <w:r>
+              <w:rPr>
+                <w:rFonts w:ascii="Times New Roman" w:hAnsi="Times New Roman" w:cs="Times New Roman"/>
+                <w:sz w:val="24"/>
+                <w:szCs w:val="24"/>
+              </w:rPr>
+              <w:t>/home</w:t>
+            </w:r>
+          </w:p>
+        </w:tc>
+      </w:tr>
+      <w:tr>
+        <w:trPr>
+          <w:trHeight w:val="968"/>
+        </w:trPr>
+        <w:tc>
+          <w:tcPr>
+            <w:tcW w:w="4508" w:type="dxa"/>
+            <w:vAlign w:val="center"/>
+          </w:tcPr>
+          <w:p>
+            <w:pPr>
+              <w:rPr>
+                <w:rFonts w:ascii="Times New Roman" w:hAnsi="Times New Roman" w:cs="Times New Roman"/>
+                <w:sz w:val="24"/>
+                <w:szCs w:val="24"/>
+              </w:rPr>
+            </w:pPr>
+            <w:proofErr w:type="spellStart"/>
+            <w:r>
+              <w:rPr>
+                <w:rFonts w:ascii="Times New Roman" w:hAnsi="Times New Roman" w:cs="Times New Roman"/>
+                <w:sz w:val="24"/>
+                <w:szCs w:val="24"/>
+              </w:rPr>
+              <w:t>Apa</w:t>
+            </w:r>
+            <w:proofErr w:type="spellEnd"/>
+            <w:r>
+              <w:rPr>
+                <w:rFonts w:ascii="Times New Roman" w:hAnsi="Times New Roman" w:cs="Times New Roman"/>
+                <w:sz w:val="24"/>
+                <w:szCs w:val="24"/>
+              </w:rPr>
+              <w:t xml:space="preserve"> yang </w:t>
+            </w:r>
+            <w:proofErr w:type="spellStart"/>
+            <w:r>
+              <w:rPr>
+                <w:rFonts w:ascii="Times New Roman" w:hAnsi="Times New Roman" w:cs="Times New Roman"/>
+                <w:sz w:val="24"/>
+                <w:szCs w:val="24"/>
+              </w:rPr>
+              <w:t>akan</w:t>
+            </w:r>
+            <w:proofErr w:type="spellEnd"/>
+            <w:r>
+              <w:rPr>
+                <w:rFonts w:ascii="Times New Roman" w:hAnsi="Times New Roman" w:cs="Times New Roman"/>
+                <w:sz w:val="24"/>
+                <w:szCs w:val="24"/>
+              </w:rPr>
+              <w:t xml:space="preserve"> </w:t>
+            </w:r>
+            <w:proofErr w:type="spellStart"/>
+            <w:r>
+              <w:rPr>
+                <w:rFonts w:ascii="Times New Roman" w:hAnsi="Times New Roman" w:cs="Times New Roman"/>
+                <w:sz w:val="24"/>
+                <w:szCs w:val="24"/>
+              </w:rPr>
+              <w:t>dilakukan</w:t>
+            </w:r>
+            <w:proofErr w:type="spellEnd"/>
+            <w:r>
+              <w:rPr>
+                <w:rFonts w:ascii="Times New Roman" w:hAnsi="Times New Roman" w:cs="Times New Roman"/>
+                <w:sz w:val="24"/>
+                <w:szCs w:val="24"/>
+              </w:rPr>
+              <w:t xml:space="preserve"> </w:t>
+            </w:r>
+            <w:proofErr w:type="spellStart"/>
+            <w:r>
+              <w:rPr>
+                <w:rFonts w:ascii="Times New Roman" w:hAnsi="Times New Roman" w:cs="Times New Roman"/>
+                <w:sz w:val="24"/>
+                <w:szCs w:val="24"/>
+              </w:rPr>
+              <w:t>hari</w:t>
+            </w:r>
+            <w:proofErr w:type="spellEnd"/>
+            <w:r>
+              <w:rPr>
+                <w:rFonts w:ascii="Times New Roman" w:hAnsi="Times New Roman" w:cs="Times New Roman"/>
+                <w:sz w:val="24"/>
+                <w:szCs w:val="24"/>
+              </w:rPr>
+              <w:t xml:space="preserve"> </w:t>
+            </w:r>
+            <w:proofErr w:type="spellStart"/>
+            <w:r>
+              <w:rPr>
+                <w:rFonts w:ascii="Times New Roman" w:hAnsi="Times New Roman" w:cs="Times New Roman"/>
+                <w:sz w:val="24"/>
+                <w:szCs w:val="24"/>
+              </w:rPr>
+              <w:t>ini</w:t>
+            </w:r>
+            <w:proofErr w:type="spellEnd"/>
+            <w:r>
+              <w:rPr>
+                <w:rFonts w:ascii="Times New Roman" w:hAnsi="Times New Roman" w:cs="Times New Roman"/>
+                <w:sz w:val="24"/>
+                <w:szCs w:val="24"/>
+              </w:rPr>
+              <w:t>?</w:t>
+            </w:r>
+          </w:p>
+        </w:tc>
+        <w:tc>
+          <w:tcPr>
+            <w:tcW w:w="4508" w:type="dxa"/>
+            <w:vAlign w:val="center"/>
+          </w:tcPr>
+          <w:p>
+            <w:pPr>
+              <w:rPr>
+                <w:rFonts w:ascii="Times New Roman" w:hAnsi="Times New Roman" w:cs="Times New Roman"/>
+                <w:sz w:val="24"/>
+                <w:szCs w:val="24"/>
+              </w:rPr>
+            </w:pPr>
+            <w:r>
+              <w:rPr>
+                <w:rFonts w:ascii="Times New Roman" w:hAnsi="Times New Roman" w:cs="Times New Roman"/>
+                <w:sz w:val="24"/>
+                <w:szCs w:val="24"/>
+              </w:rPr>
+              <w:t xml:space="preserve">Kami </w:t>
+            </w:r>
+            <w:proofErr w:type="spellStart"/>
+            <w:r>
+              <w:rPr>
+                <w:rFonts w:ascii="Times New Roman" w:hAnsi="Times New Roman" w:cs="Times New Roman"/>
+                <w:sz w:val="24"/>
+                <w:szCs w:val="24"/>
+              </w:rPr>
+              <w:t>akan</w:t>
+            </w:r>
+            <w:proofErr w:type="spellEnd"/>
+            <w:r>
+              <w:rPr>
+                <w:rFonts w:ascii="Times New Roman" w:hAnsi="Times New Roman" w:cs="Times New Roman"/>
+                <w:sz w:val="24"/>
+                <w:szCs w:val="24"/>
+              </w:rPr>
+              <w:t xml:space="preserve"> </w:t>
+            </w:r>
+            <w:proofErr w:type="spellStart"/>
+            <w:r>
+              <w:rPr>
+                <w:rFonts w:ascii="Times New Roman" w:hAnsi="Times New Roman" w:cs="Times New Roman"/>
+                <w:sz w:val="24"/>
+                <w:szCs w:val="24"/>
+              </w:rPr>
+              <w:t>mulai</w:t>
+            </w:r>
+            <w:proofErr w:type="spellEnd"/>
+            <w:r>
+              <w:rPr>
+                <w:rFonts w:ascii="Times New Roman" w:hAnsi="Times New Roman" w:cs="Times New Roman"/>
+                <w:sz w:val="24"/>
+                <w:szCs w:val="24"/>
+              </w:rPr>
+              <w:t xml:space="preserve"> </w:t>
+            </w:r>
+            <w:proofErr w:type="spellStart"/>
+            <w:r>
+              <w:rPr>
+                <w:rFonts w:ascii="Times New Roman" w:hAnsi="Times New Roman" w:cs="Times New Roman"/>
+                <w:sz w:val="24"/>
+                <w:szCs w:val="24"/>
+              </w:rPr>
+              <w:t>mengerjakan</w:t>
+            </w:r>
+            <w:proofErr w:type="spellEnd"/>
+            <w:r>
+              <w:rPr>
+                <w:rFonts w:ascii="Times New Roman" w:hAnsi="Times New Roman" w:cs="Times New Roman"/>
+                <w:sz w:val="24"/>
+                <w:szCs w:val="24"/>
+              </w:rPr>
+              <w:t xml:space="preserve"> </w:t>
+            </w:r>
+            <w:proofErr w:type="spellStart"/>
+            <w:r>
+              <w:rPr>
+                <w:rFonts w:ascii="Times New Roman" w:hAnsi="Times New Roman" w:cs="Times New Roman"/>
+                <w:sz w:val="24"/>
+                <w:szCs w:val="24"/>
+              </w:rPr>
+              <w:t>fitur</w:t>
+            </w:r>
+            <w:proofErr w:type="spellEnd"/>
+            <w:r>
+              <w:rPr>
+                <w:rFonts w:ascii="Times New Roman" w:hAnsi="Times New Roman" w:cs="Times New Roman"/>
+                <w:sz w:val="24"/>
+                <w:szCs w:val="24"/>
+              </w:rPr>
+              <w:t xml:space="preserve"> </w:t>
+            </w:r>
+            <w:proofErr w:type="spellStart"/>
+            <w:r>
+              <w:rPr>
+                <w:rFonts w:ascii="Times New Roman" w:hAnsi="Times New Roman" w:cs="Times New Roman"/>
+                <w:sz w:val="24"/>
+                <w:szCs w:val="24"/>
+              </w:rPr>
+              <w:t>pencarian</w:t>
+            </w:r>
+            <w:proofErr w:type="spellEnd"/>
+            <w:r>
+              <w:rPr>
+                <w:rFonts w:ascii="Times New Roman" w:hAnsi="Times New Roman" w:cs="Times New Roman"/>
+                <w:sz w:val="24"/>
+                <w:szCs w:val="24"/>
+              </w:rPr>
+              <w:t xml:space="preserve"> dan </w:t>
+            </w:r>
+            <w:proofErr w:type="spellStart"/>
+            <w:r>
+              <w:rPr>
+                <w:rFonts w:ascii="Times New Roman" w:hAnsi="Times New Roman" w:cs="Times New Roman"/>
+                <w:sz w:val="24"/>
+                <w:szCs w:val="24"/>
+              </w:rPr>
+              <w:t>melakukan</w:t>
+            </w:r>
+            <w:proofErr w:type="spellEnd"/>
+            <w:r>
+              <w:rPr>
+                <w:rFonts w:ascii="Times New Roman" w:hAnsi="Times New Roman" w:cs="Times New Roman"/>
+                <w:sz w:val="24"/>
+                <w:szCs w:val="24"/>
+              </w:rPr>
+              <w:t xml:space="preserve"> testing pada </w:t>
+            </w:r>
+            <w:proofErr w:type="spellStart"/>
+            <w:r>
+              <w:rPr>
+                <w:rFonts w:ascii="Times New Roman" w:hAnsi="Times New Roman" w:cs="Times New Roman"/>
+                <w:sz w:val="24"/>
+                <w:szCs w:val="24"/>
+              </w:rPr>
+              <w:t>fitur</w:t>
+            </w:r>
+            <w:proofErr w:type="spellEnd"/>
+            <w:r>
+              <w:rPr>
+                <w:rFonts w:ascii="Times New Roman" w:hAnsi="Times New Roman" w:cs="Times New Roman"/>
+                <w:sz w:val="24"/>
+                <w:szCs w:val="24"/>
+              </w:rPr>
+              <w:t xml:space="preserve"> login</w:t>
+            </w:r>
+          </w:p>
+        </w:tc>
+      </w:tr>
+      <w:tr>
+        <w:trPr>
+          <w:trHeight w:val="996"/>
+        </w:trPr>
+        <w:tc>
+          <w:tcPr>
+            <w:tcW w:w="4508" w:type="dxa"/>
+            <w:vAlign w:val="center"/>
+          </w:tcPr>
+          <w:p>
+            <w:pPr>
+              <w:rPr>
+                <w:rFonts w:ascii="Times New Roman" w:hAnsi="Times New Roman" w:cs="Times New Roman"/>
+                <w:sz w:val="24"/>
+                <w:szCs w:val="24"/>
+              </w:rPr>
+            </w:pPr>
+            <w:proofErr w:type="spellStart"/>
+            <w:r>
+              <w:rPr>
+                <w:rFonts w:ascii="Times New Roman" w:hAnsi="Times New Roman" w:cs="Times New Roman"/>
+                <w:sz w:val="24"/>
+                <w:szCs w:val="24"/>
+              </w:rPr>
+              <w:t>Apakah</w:t>
+            </w:r>
+            <w:proofErr w:type="spellEnd"/>
+            <w:r>
+              <w:rPr>
+                <w:rFonts w:ascii="Times New Roman" w:hAnsi="Times New Roman" w:cs="Times New Roman"/>
+                <w:sz w:val="24"/>
+                <w:szCs w:val="24"/>
+              </w:rPr>
+              <w:t xml:space="preserve"> </w:t>
+            </w:r>
+            <w:proofErr w:type="spellStart"/>
+            <w:r>
+              <w:rPr>
+                <w:rFonts w:ascii="Times New Roman" w:hAnsi="Times New Roman" w:cs="Times New Roman"/>
+                <w:sz w:val="24"/>
+                <w:szCs w:val="24"/>
+              </w:rPr>
+              <w:t>ada</w:t>
+            </w:r>
+            <w:proofErr w:type="spellEnd"/>
+            <w:r>
+              <w:rPr>
+                <w:rFonts w:ascii="Times New Roman" w:hAnsi="Times New Roman" w:cs="Times New Roman"/>
+                <w:sz w:val="24"/>
+                <w:szCs w:val="24"/>
+              </w:rPr>
+              <w:t xml:space="preserve"> </w:t>
+            </w:r>
+            <w:proofErr w:type="spellStart"/>
+            <w:r>
+              <w:rPr>
+                <w:rFonts w:ascii="Times New Roman" w:hAnsi="Times New Roman" w:cs="Times New Roman"/>
+                <w:sz w:val="24"/>
+                <w:szCs w:val="24"/>
+              </w:rPr>
+              <w:t>halangan</w:t>
+            </w:r>
+            <w:proofErr w:type="spellEnd"/>
+            <w:r>
+              <w:rPr>
+                <w:rFonts w:ascii="Times New Roman" w:hAnsi="Times New Roman" w:cs="Times New Roman"/>
+                <w:sz w:val="24"/>
+                <w:szCs w:val="24"/>
+              </w:rPr>
+              <w:t xml:space="preserve"> </w:t>
+            </w:r>
+            <w:proofErr w:type="spellStart"/>
+            <w:r>
+              <w:rPr>
+                <w:rFonts w:ascii="Times New Roman" w:hAnsi="Times New Roman" w:cs="Times New Roman"/>
+                <w:sz w:val="24"/>
+                <w:szCs w:val="24"/>
+              </w:rPr>
+              <w:t>atau</w:t>
+            </w:r>
+            <w:proofErr w:type="spellEnd"/>
+            <w:r>
+              <w:rPr>
+                <w:rFonts w:ascii="Times New Roman" w:hAnsi="Times New Roman" w:cs="Times New Roman"/>
+                <w:sz w:val="24"/>
+                <w:szCs w:val="24"/>
+              </w:rPr>
+              <w:t xml:space="preserve"> </w:t>
+            </w:r>
+            <w:proofErr w:type="spellStart"/>
+            <w:r>
+              <w:rPr>
+                <w:rFonts w:ascii="Times New Roman" w:hAnsi="Times New Roman" w:cs="Times New Roman"/>
+                <w:sz w:val="24"/>
+                <w:szCs w:val="24"/>
+              </w:rPr>
+              <w:t>hambatan</w:t>
+            </w:r>
+            <w:proofErr w:type="spellEnd"/>
+            <w:r>
+              <w:rPr>
+                <w:rFonts w:ascii="Times New Roman" w:hAnsi="Times New Roman" w:cs="Times New Roman"/>
+                <w:sz w:val="24"/>
+                <w:szCs w:val="24"/>
+              </w:rPr>
+              <w:t xml:space="preserve"> yang </w:t>
+            </w:r>
+            <w:proofErr w:type="spellStart"/>
+            <w:r>
+              <w:rPr>
+                <w:rFonts w:ascii="Times New Roman" w:hAnsi="Times New Roman" w:cs="Times New Roman"/>
+                <w:sz w:val="24"/>
+                <w:szCs w:val="24"/>
+              </w:rPr>
+              <w:t>menghambat</w:t>
+            </w:r>
+            <w:proofErr w:type="spellEnd"/>
+            <w:r>
+              <w:rPr>
+                <w:rFonts w:ascii="Times New Roman" w:hAnsi="Times New Roman" w:cs="Times New Roman"/>
+                <w:sz w:val="24"/>
+                <w:szCs w:val="24"/>
+              </w:rPr>
+              <w:t xml:space="preserve"> </w:t>
+            </w:r>
+            <w:proofErr w:type="spellStart"/>
+            <w:r>
+              <w:rPr>
+                <w:rFonts w:ascii="Times New Roman" w:hAnsi="Times New Roman" w:cs="Times New Roman"/>
+                <w:sz w:val="24"/>
+                <w:szCs w:val="24"/>
+              </w:rPr>
+              <w:t>pekerjaan</w:t>
+            </w:r>
+            <w:proofErr w:type="spellEnd"/>
+            <w:r>
+              <w:rPr>
+                <w:rFonts w:ascii="Times New Roman" w:hAnsi="Times New Roman" w:cs="Times New Roman"/>
+                <w:sz w:val="24"/>
+                <w:szCs w:val="24"/>
+              </w:rPr>
+              <w:t>?</w:t>
+            </w:r>
+          </w:p>
+        </w:tc>
+        <w:tc>
+          <w:tcPr>
+            <w:tcW w:w="4508" w:type="dxa"/>
+            <w:vAlign w:val="center"/>
+          </w:tcPr>
+          <w:p>
+            <w:pPr>
+              <w:rPr>
+                <w:rFonts w:ascii="Times New Roman" w:hAnsi="Times New Roman" w:cs="Times New Roman"/>
+                <w:sz w:val="24"/>
+                <w:szCs w:val="24"/>
+              </w:rPr>
+            </w:pPr>
+            <w:r>
+              <w:rPr>
+                <w:rFonts w:ascii="Times New Roman" w:hAnsi="Times New Roman" w:cs="Times New Roman"/>
+                <w:sz w:val="24"/>
+                <w:szCs w:val="24"/>
+              </w:rPr>
+              <w:t xml:space="preserve">Kami </w:t>
+            </w:r>
+            <w:proofErr w:type="spellStart"/>
+            <w:r>
+              <w:rPr>
+                <w:rFonts w:ascii="Times New Roman" w:hAnsi="Times New Roman" w:cs="Times New Roman"/>
+                <w:sz w:val="24"/>
+                <w:szCs w:val="24"/>
+              </w:rPr>
+              <w:t>mengalami</w:t>
+            </w:r>
+            <w:proofErr w:type="spellEnd"/>
+            <w:r>
+              <w:rPr>
+                <w:rFonts w:ascii="Times New Roman" w:hAnsi="Times New Roman" w:cs="Times New Roman"/>
+                <w:sz w:val="24"/>
+                <w:szCs w:val="24"/>
+              </w:rPr>
+              <w:t xml:space="preserve"> </w:t>
+            </w:r>
+            <w:proofErr w:type="spellStart"/>
+            <w:r>
+              <w:rPr>
+                <w:rFonts w:ascii="Times New Roman" w:hAnsi="Times New Roman" w:cs="Times New Roman"/>
+                <w:sz w:val="24"/>
+                <w:szCs w:val="24"/>
+              </w:rPr>
+              <w:t>kendala</w:t>
+            </w:r>
+            <w:proofErr w:type="spellEnd"/>
+            <w:r>
+              <w:rPr>
+                <w:rFonts w:ascii="Times New Roman" w:hAnsi="Times New Roman" w:cs="Times New Roman"/>
+                <w:sz w:val="24"/>
+                <w:szCs w:val="24"/>
+              </w:rPr>
+              <w:t xml:space="preserve"> </w:t>
+            </w:r>
+            <w:proofErr w:type="spellStart"/>
+            <w:r>
+              <w:rPr>
+                <w:rFonts w:ascii="Times New Roman" w:hAnsi="Times New Roman" w:cs="Times New Roman"/>
+                <w:sz w:val="24"/>
+                <w:szCs w:val="24"/>
+              </w:rPr>
+              <w:t>seperti</w:t>
+            </w:r>
+            <w:proofErr w:type="spellEnd"/>
+            <w:r>
+              <w:rPr>
+                <w:rFonts w:ascii="Times New Roman" w:hAnsi="Times New Roman" w:cs="Times New Roman"/>
+                <w:sz w:val="24"/>
+                <w:szCs w:val="24"/>
+              </w:rPr>
+              <w:t xml:space="preserve"> </w:t>
+            </w:r>
+            <w:proofErr w:type="spellStart"/>
+            <w:r>
+              <w:rPr>
+                <w:rFonts w:ascii="Times New Roman" w:hAnsi="Times New Roman" w:cs="Times New Roman"/>
+                <w:sz w:val="24"/>
+                <w:szCs w:val="24"/>
+              </w:rPr>
+              <w:t>sulitnya</w:t>
+            </w:r>
+            <w:proofErr w:type="spellEnd"/>
+            <w:r>
+              <w:rPr>
+                <w:rFonts w:ascii="Times New Roman" w:hAnsi="Times New Roman" w:cs="Times New Roman"/>
+                <w:sz w:val="24"/>
+                <w:szCs w:val="24"/>
+              </w:rPr>
+              <w:t xml:space="preserve"> </w:t>
+            </w:r>
+            <w:proofErr w:type="spellStart"/>
+            <w:r>
+              <w:rPr>
+                <w:rFonts w:ascii="Times New Roman" w:hAnsi="Times New Roman" w:cs="Times New Roman"/>
+                <w:sz w:val="24"/>
+                <w:szCs w:val="24"/>
+              </w:rPr>
+              <w:t>membagi</w:t>
+            </w:r>
+            <w:proofErr w:type="spellEnd"/>
+            <w:r>
+              <w:rPr>
+                <w:rFonts w:ascii="Times New Roman" w:hAnsi="Times New Roman" w:cs="Times New Roman"/>
+                <w:sz w:val="24"/>
+                <w:szCs w:val="24"/>
+              </w:rPr>
+              <w:t xml:space="preserve"> </w:t>
+            </w:r>
+            <w:proofErr w:type="spellStart"/>
+            <w:r>
+              <w:rPr>
+                <w:rFonts w:ascii="Times New Roman" w:hAnsi="Times New Roman" w:cs="Times New Roman"/>
+                <w:sz w:val="24"/>
+                <w:szCs w:val="24"/>
+              </w:rPr>
+              <w:t>waktu</w:t>
+            </w:r>
+            <w:proofErr w:type="spellEnd"/>
+            <w:r>
+              <w:rPr>
+                <w:rFonts w:ascii="Times New Roman" w:hAnsi="Times New Roman" w:cs="Times New Roman"/>
+                <w:sz w:val="24"/>
+                <w:szCs w:val="24"/>
+              </w:rPr>
+              <w:t xml:space="preserve"> </w:t>
+            </w:r>
+            <w:proofErr w:type="spellStart"/>
+            <w:r>
+              <w:rPr>
+                <w:rFonts w:ascii="Times New Roman" w:hAnsi="Times New Roman" w:cs="Times New Roman"/>
+                <w:sz w:val="24"/>
+                <w:szCs w:val="24"/>
+              </w:rPr>
+              <w:t>pekerjaan</w:t>
+            </w:r>
+            <w:proofErr w:type="spellEnd"/>
+            <w:r>
+              <w:rPr>
+                <w:rFonts w:ascii="Times New Roman" w:hAnsi="Times New Roman" w:cs="Times New Roman"/>
+                <w:sz w:val="24"/>
+                <w:szCs w:val="24"/>
+              </w:rPr>
+              <w:t xml:space="preserve"> </w:t>
+            </w:r>
+            <w:proofErr w:type="spellStart"/>
+            <w:r>
+              <w:rPr>
+                <w:rFonts w:ascii="Times New Roman" w:hAnsi="Times New Roman" w:cs="Times New Roman"/>
+                <w:sz w:val="24"/>
+                <w:szCs w:val="24"/>
+              </w:rPr>
+              <w:t>sehingga</w:t>
+            </w:r>
+            <w:proofErr w:type="spellEnd"/>
+            <w:r>
+              <w:rPr>
+                <w:rFonts w:ascii="Times New Roman" w:hAnsi="Times New Roman" w:cs="Times New Roman"/>
+                <w:sz w:val="24"/>
+                <w:szCs w:val="24"/>
+              </w:rPr>
+              <w:t xml:space="preserve"> </w:t>
+            </w:r>
+            <w:proofErr w:type="spellStart"/>
+            <w:r>
+              <w:rPr>
+                <w:rFonts w:ascii="Times New Roman" w:hAnsi="Times New Roman" w:cs="Times New Roman"/>
+                <w:sz w:val="24"/>
+                <w:szCs w:val="24"/>
+              </w:rPr>
+              <w:t>pekerjaan</w:t>
+            </w:r>
+            <w:proofErr w:type="spellEnd"/>
+            <w:r>
+              <w:rPr>
+                <w:rFonts w:ascii="Times New Roman" w:hAnsi="Times New Roman" w:cs="Times New Roman"/>
+                <w:sz w:val="24"/>
+                <w:szCs w:val="24"/>
+              </w:rPr>
+              <w:t xml:space="preserve"> </w:t>
+            </w:r>
+            <w:proofErr w:type="spellStart"/>
+            <w:r>
+              <w:rPr>
+                <w:rFonts w:ascii="Times New Roman" w:hAnsi="Times New Roman" w:cs="Times New Roman"/>
+                <w:sz w:val="24"/>
+                <w:szCs w:val="24"/>
+              </w:rPr>
+              <w:t>terhambat</w:t>
+            </w:r>
+            <w:proofErr w:type="spellEnd"/>
+          </w:p>
+        </w:tc>
+      </w:tr>
+    </w:tbl>
+    <w:p>
+      <w:pPr>
+        <w:pStyle w:val="Caption"/>
+        <w:rPr>
+          <w:rFonts w:ascii="Times New Roman" w:hAnsi="Times New Roman" w:cs="Times New Roman"/>
+          <w:color w:val="auto"/>
+          <w:sz w:val="20"/>
+          <w:szCs w:val="20"/>
+        </w:rPr>
+      </w:pPr>
+    </w:p>
+    <w:p>
+      <w:pPr>
+        <w:pStyle w:val="Caption"/>
+        <w:jc w:val="center"/>
+        <w:rPr>
+          <w:rFonts w:ascii="Times New Roman" w:hAnsi="Times New Roman" w:cs="Times New Roman"/>
+          <w:color w:val="auto"/>
+          <w:sz w:val="20"/>
+          <w:szCs w:val="20"/>
+        </w:rPr>
+      </w:pPr>
+      <w:proofErr w:type="spellStart"/>
+      <w:r>
+        <w:rPr>
+          <w:rFonts w:ascii="Times New Roman" w:hAnsi="Times New Roman" w:cs="Times New Roman"/>
+          <w:color w:val="auto"/>
+          <w:sz w:val="20"/>
+          <w:szCs w:val="20"/>
+        </w:rPr>
+        <w:t>Tabel</w:t>
+      </w:r>
+      <w:proofErr w:type="spellEnd"/>
+      <w:r>
+        <w:rPr>
+          <w:rFonts w:ascii="Times New Roman" w:hAnsi="Times New Roman" w:cs="Times New Roman"/>
+          <w:color w:val="auto"/>
+          <w:sz w:val="20"/>
+          <w:szCs w:val="20"/>
+        </w:rPr>
+        <w:t xml:space="preserve"> </w:t>
+      </w:r>
+      <w:r>
+        <w:rPr>
+          <w:rFonts w:ascii="Times New Roman" w:hAnsi="Times New Roman" w:cs="Times New Roman"/>
+          <w:color w:val="auto"/>
+          <w:sz w:val="20"/>
+          <w:szCs w:val="20"/>
+        </w:rPr>
+        <w:t>3</w:t>
+      </w:r>
+      <w:r>
+        <w:rPr>
+          <w:rFonts w:ascii="Times New Roman" w:hAnsi="Times New Roman" w:cs="Times New Roman"/>
+          <w:color w:val="auto"/>
+          <w:sz w:val="20"/>
+          <w:szCs w:val="20"/>
+        </w:rPr>
+        <w:t xml:space="preserve"> Scrum Daily Meeting</w:t>
+      </w:r>
+    </w:p>
+    <w:p>
+      <w:pPr>
+        <w:rPr>
+          <w:lang w:val="en-US"/>
+        </w:rPr>
+      </w:pPr>
+    </w:p>
+    <w:tbl>
+      <w:tblPr>
+        <w:tblStyle w:val="TableGrid"/>
+        <w:tblW w:w="9067" w:type="dxa"/>
+        <w:tblInd w:w="0" w:type="dxa"/>
+        <w:tblLook w:val="04A0" w:firstRow="1" w:lastRow="0" w:firstColumn="1" w:lastColumn="0" w:noHBand="0" w:noVBand="1"/>
+      </w:tblPr>
+      <w:tblGrid>
+        <w:gridCol w:w="1696"/>
+        <w:gridCol w:w="1134"/>
+        <w:gridCol w:w="6237"/>
+      </w:tblGrid>
+      <w:tr>
+        <w:tc>
+          <w:tcPr>
+            <w:tcW w:w="1696" w:type="dxa"/>
+            <w:shd w:val="clear" w:color="auto" w:fill="B4C6E7" w:themeFill="accent1" w:themeFillTint="66"/>
+            <w:vAlign w:val="center"/>
+          </w:tcPr>
+          <w:p>
+            <w:pPr>
+              <w:jc w:val="center"/>
+              <w:rPr>
+                <w:rFonts w:ascii="Times New Roman" w:hAnsi="Times New Roman" w:cs="Times New Roman"/>
+                <w:b/>
+                <w:bCs/>
+                <w:sz w:val="24"/>
+                <w:szCs w:val="24"/>
+              </w:rPr>
+            </w:pPr>
+            <w:r>
+              <w:rPr>
+                <w:rFonts w:ascii="Times New Roman" w:hAnsi="Times New Roman" w:cs="Times New Roman"/>
+                <w:b/>
+                <w:bCs/>
+                <w:sz w:val="24"/>
+                <w:szCs w:val="24"/>
+              </w:rPr>
+              <w:t xml:space="preserve">Fitur yang </w:t>
+            </w:r>
+            <w:proofErr w:type="spellStart"/>
+            <w:r>
+              <w:rPr>
+                <w:rFonts w:ascii="Times New Roman" w:hAnsi="Times New Roman" w:cs="Times New Roman"/>
+                <w:b/>
+                <w:bCs/>
+                <w:sz w:val="24"/>
+                <w:szCs w:val="24"/>
+              </w:rPr>
+              <w:t>Dikerjakan</w:t>
+            </w:r>
+            <w:proofErr w:type="spellEnd"/>
+          </w:p>
+        </w:tc>
+        <w:tc>
+          <w:tcPr>
+            <w:tcW w:w="1134" w:type="dxa"/>
+            <w:shd w:val="clear" w:color="auto" w:fill="B4C6E7" w:themeFill="accent1" w:themeFillTint="66"/>
+            <w:vAlign w:val="center"/>
+          </w:tcPr>
+          <w:p>
+            <w:pPr>
+              <w:jc w:val="center"/>
+              <w:rPr>
+                <w:rFonts w:ascii="Times New Roman" w:hAnsi="Times New Roman" w:cs="Times New Roman"/>
+                <w:b/>
+                <w:bCs/>
+                <w:sz w:val="24"/>
+                <w:szCs w:val="24"/>
+              </w:rPr>
+            </w:pPr>
+            <w:r>
+              <w:rPr>
+                <w:rFonts w:ascii="Times New Roman" w:hAnsi="Times New Roman" w:cs="Times New Roman"/>
+                <w:b/>
+                <w:bCs/>
+                <w:sz w:val="24"/>
+                <w:szCs w:val="24"/>
+              </w:rPr>
+              <w:t>Status</w:t>
+            </w:r>
+          </w:p>
+        </w:tc>
+        <w:tc>
+          <w:tcPr>
+            <w:tcW w:w="6237" w:type="dxa"/>
+            <w:shd w:val="clear" w:color="auto" w:fill="B4C6E7" w:themeFill="accent1" w:themeFillTint="66"/>
+            <w:vAlign w:val="center"/>
+          </w:tcPr>
+          <w:p>
+            <w:pPr>
+              <w:jc w:val="center"/>
+              <w:rPr>
+                <w:rFonts w:ascii="Times New Roman" w:hAnsi="Times New Roman" w:cs="Times New Roman"/>
+                <w:b/>
+                <w:bCs/>
+                <w:sz w:val="24"/>
+                <w:szCs w:val="24"/>
+              </w:rPr>
+            </w:pPr>
+            <w:r>
+              <w:rPr>
+                <w:rFonts w:ascii="Times New Roman" w:hAnsi="Times New Roman" w:cs="Times New Roman"/>
+                <w:b/>
+                <w:bCs/>
+                <w:sz w:val="24"/>
+                <w:szCs w:val="24"/>
+              </w:rPr>
+              <w:t>Hasil Sprint Review</w:t>
+            </w:r>
+          </w:p>
+        </w:tc>
+      </w:tr>
+      <w:tr>
+        <w:trPr>
+          <w:trHeight w:val="908"/>
+        </w:trPr>
+        <w:tc>
+          <w:tcPr>
+            <w:tcW w:w="1696" w:type="dxa"/>
+            <w:vAlign w:val="center"/>
+          </w:tcPr>
+          <w:p>
+            <w:pPr>
+              <w:jc w:val="center"/>
+              <w:rPr>
+                <w:rFonts w:ascii="Times New Roman" w:hAnsi="Times New Roman" w:cs="Times New Roman"/>
+                <w:sz w:val="24"/>
+                <w:szCs w:val="24"/>
+              </w:rPr>
+            </w:pPr>
+            <w:r>
+              <w:rPr>
+                <w:rFonts w:ascii="Times New Roman" w:hAnsi="Times New Roman" w:cs="Times New Roman"/>
+                <w:sz w:val="24"/>
+                <w:szCs w:val="24"/>
+              </w:rPr>
+              <w:t>Login</w:t>
+            </w:r>
+          </w:p>
+        </w:tc>
+        <w:tc>
+          <w:tcPr>
+            <w:tcW w:w="1134" w:type="dxa"/>
+            <w:vAlign w:val="center"/>
+          </w:tcPr>
+          <w:p>
+            <w:pPr>
+              <w:jc w:val="center"/>
+              <w:rPr>
+                <w:rFonts w:ascii="Times New Roman" w:hAnsi="Times New Roman" w:cs="Times New Roman"/>
+                <w:sz w:val="24"/>
+                <w:szCs w:val="24"/>
+              </w:rPr>
+            </w:pPr>
+            <w:proofErr w:type="spellStart"/>
+            <w:r>
+              <w:rPr>
+                <w:rFonts w:ascii="Times New Roman" w:hAnsi="Times New Roman" w:cs="Times New Roman"/>
+                <w:sz w:val="24"/>
+                <w:szCs w:val="24"/>
+              </w:rPr>
+              <w:t>Selesai</w:t>
+            </w:r>
+            <w:proofErr w:type="spellEnd"/>
+          </w:p>
+        </w:tc>
+        <w:tc>
+          <w:tcPr>
+            <w:tcW w:w="6237" w:type="dxa"/>
+            <w:vAlign w:val="center"/>
+          </w:tcPr>
+          <w:p>
+            <w:pPr>
+              <w:rPr>
+                <w:rFonts w:ascii="Times New Roman" w:hAnsi="Times New Roman" w:cs="Times New Roman"/>
+                <w:sz w:val="24"/>
+                <w:szCs w:val="24"/>
+              </w:rPr>
+            </w:pPr>
+            <w:r>
+              <w:rPr>
+                <w:rFonts w:ascii="Times New Roman" w:hAnsi="Times New Roman" w:cs="Times New Roman"/>
+                <w:sz w:val="24"/>
+                <w:szCs w:val="24"/>
+              </w:rPr>
+              <w:t xml:space="preserve">Fitur login </w:t>
+            </w:r>
+            <w:proofErr w:type="spellStart"/>
+            <w:r>
+              <w:rPr>
+                <w:rFonts w:ascii="Times New Roman" w:hAnsi="Times New Roman" w:cs="Times New Roman"/>
+                <w:sz w:val="24"/>
+                <w:szCs w:val="24"/>
+              </w:rPr>
+              <w:t>telah</w:t>
+            </w:r>
+            <w:proofErr w:type="spellEnd"/>
+            <w:r>
+              <w:rPr>
+                <w:rFonts w:ascii="Times New Roman" w:hAnsi="Times New Roman" w:cs="Times New Roman"/>
+                <w:sz w:val="24"/>
+                <w:szCs w:val="24"/>
+              </w:rPr>
+              <w:t xml:space="preserve"> </w:t>
+            </w:r>
+            <w:proofErr w:type="spellStart"/>
+            <w:r>
+              <w:rPr>
+                <w:rFonts w:ascii="Times New Roman" w:hAnsi="Times New Roman" w:cs="Times New Roman"/>
+                <w:sz w:val="24"/>
+                <w:szCs w:val="24"/>
+              </w:rPr>
+              <w:t>berhasil</w:t>
+            </w:r>
+            <w:proofErr w:type="spellEnd"/>
+            <w:r>
+              <w:rPr>
+                <w:rFonts w:ascii="Times New Roman" w:hAnsi="Times New Roman" w:cs="Times New Roman"/>
+                <w:sz w:val="24"/>
+                <w:szCs w:val="24"/>
+              </w:rPr>
+              <w:t xml:space="preserve"> </w:t>
+            </w:r>
+            <w:proofErr w:type="spellStart"/>
+            <w:r>
+              <w:rPr>
+                <w:rFonts w:ascii="Times New Roman" w:hAnsi="Times New Roman" w:cs="Times New Roman"/>
+                <w:sz w:val="24"/>
+                <w:szCs w:val="24"/>
+              </w:rPr>
+              <w:t>diimplementasikan</w:t>
+            </w:r>
+            <w:proofErr w:type="spellEnd"/>
+            <w:r>
+              <w:rPr>
+                <w:rFonts w:ascii="Times New Roman" w:hAnsi="Times New Roman" w:cs="Times New Roman"/>
+                <w:sz w:val="24"/>
+                <w:szCs w:val="24"/>
+              </w:rPr>
+              <w:t xml:space="preserve"> dan </w:t>
+            </w:r>
+            <w:proofErr w:type="spellStart"/>
+            <w:r>
+              <w:rPr>
+                <w:rFonts w:ascii="Times New Roman" w:hAnsi="Times New Roman" w:cs="Times New Roman"/>
+                <w:sz w:val="24"/>
+                <w:szCs w:val="24"/>
+              </w:rPr>
+              <w:t>dinyatakan</w:t>
+            </w:r>
+            <w:proofErr w:type="spellEnd"/>
+            <w:r>
+              <w:rPr>
+                <w:rFonts w:ascii="Times New Roman" w:hAnsi="Times New Roman" w:cs="Times New Roman"/>
+                <w:sz w:val="24"/>
+                <w:szCs w:val="24"/>
+              </w:rPr>
+              <w:t xml:space="preserve"> </w:t>
+            </w:r>
+            <w:proofErr w:type="spellStart"/>
+            <w:r>
+              <w:rPr>
+                <w:rFonts w:ascii="Times New Roman" w:hAnsi="Times New Roman" w:cs="Times New Roman"/>
+                <w:sz w:val="24"/>
+                <w:szCs w:val="24"/>
+              </w:rPr>
+              <w:t>siap</w:t>
+            </w:r>
+            <w:proofErr w:type="spellEnd"/>
+            <w:r>
+              <w:rPr>
+                <w:rFonts w:ascii="Times New Roman" w:hAnsi="Times New Roman" w:cs="Times New Roman"/>
+                <w:sz w:val="24"/>
+                <w:szCs w:val="24"/>
+              </w:rPr>
+              <w:t xml:space="preserve"> </w:t>
+            </w:r>
+            <w:proofErr w:type="spellStart"/>
+            <w:r>
+              <w:rPr>
+                <w:rFonts w:ascii="Times New Roman" w:hAnsi="Times New Roman" w:cs="Times New Roman"/>
+                <w:sz w:val="24"/>
+                <w:szCs w:val="24"/>
+              </w:rPr>
+              <w:t>untuk</w:t>
+            </w:r>
+            <w:proofErr w:type="spellEnd"/>
+            <w:r>
+              <w:rPr>
+                <w:rFonts w:ascii="Times New Roman" w:hAnsi="Times New Roman" w:cs="Times New Roman"/>
+                <w:sz w:val="24"/>
+                <w:szCs w:val="24"/>
+              </w:rPr>
+              <w:t xml:space="preserve"> </w:t>
+            </w:r>
+            <w:proofErr w:type="spellStart"/>
+            <w:r>
+              <w:rPr>
+                <w:rFonts w:ascii="Times New Roman" w:hAnsi="Times New Roman" w:cs="Times New Roman"/>
+                <w:sz w:val="24"/>
+                <w:szCs w:val="24"/>
+              </w:rPr>
+              <w:t>digunakan</w:t>
+            </w:r>
+            <w:proofErr w:type="spellEnd"/>
+          </w:p>
+        </w:tc>
+      </w:tr>
+      <w:tr>
+        <w:trPr>
+          <w:trHeight w:val="992"/>
+        </w:trPr>
+        <w:tc>
+          <w:tcPr>
+            <w:tcW w:w="1696" w:type="dxa"/>
+            <w:vAlign w:val="center"/>
+          </w:tcPr>
+          <w:p>
+            <w:pPr>
+              <w:jc w:val="center"/>
+              <w:rPr>
+                <w:rFonts w:ascii="Times New Roman" w:hAnsi="Times New Roman" w:cs="Times New Roman"/>
+                <w:sz w:val="24"/>
+                <w:szCs w:val="24"/>
+              </w:rPr>
+            </w:pPr>
+            <w:r>
+              <w:rPr>
+                <w:rFonts w:ascii="Times New Roman" w:hAnsi="Times New Roman" w:cs="Times New Roman"/>
+                <w:sz w:val="24"/>
+                <w:szCs w:val="24"/>
+              </w:rPr>
+              <w:t>Register</w:t>
+            </w:r>
+          </w:p>
+        </w:tc>
+        <w:tc>
+          <w:tcPr>
+            <w:tcW w:w="1134" w:type="dxa"/>
+            <w:vAlign w:val="center"/>
+          </w:tcPr>
+          <w:p>
+            <w:pPr>
+              <w:jc w:val="center"/>
+              <w:rPr>
+                <w:rFonts w:ascii="Times New Roman" w:hAnsi="Times New Roman" w:cs="Times New Roman"/>
+                <w:sz w:val="24"/>
+                <w:szCs w:val="24"/>
+              </w:rPr>
+            </w:pPr>
+            <w:proofErr w:type="spellStart"/>
+            <w:r>
+              <w:rPr>
+                <w:rFonts w:ascii="Times New Roman" w:hAnsi="Times New Roman" w:cs="Times New Roman"/>
+                <w:sz w:val="24"/>
+                <w:szCs w:val="24"/>
+              </w:rPr>
+              <w:t>Selesai</w:t>
+            </w:r>
+            <w:proofErr w:type="spellEnd"/>
+          </w:p>
+        </w:tc>
+        <w:tc>
+          <w:tcPr>
+            <w:tcW w:w="6237" w:type="dxa"/>
+            <w:vAlign w:val="center"/>
+          </w:tcPr>
+          <w:p>
+            <w:pPr>
+              <w:rPr>
+                <w:rFonts w:ascii="Times New Roman" w:hAnsi="Times New Roman" w:cs="Times New Roman"/>
+                <w:sz w:val="24"/>
+                <w:szCs w:val="24"/>
+              </w:rPr>
+            </w:pPr>
+            <w:r>
+              <w:rPr>
+                <w:rFonts w:ascii="Times New Roman" w:hAnsi="Times New Roman" w:cs="Times New Roman"/>
+                <w:sz w:val="24"/>
+                <w:szCs w:val="24"/>
+              </w:rPr>
+              <w:t xml:space="preserve">Fitur register </w:t>
+            </w:r>
+            <w:proofErr w:type="spellStart"/>
+            <w:r>
+              <w:rPr>
+                <w:rFonts w:ascii="Times New Roman" w:hAnsi="Times New Roman" w:cs="Times New Roman"/>
+                <w:sz w:val="24"/>
+                <w:szCs w:val="24"/>
+              </w:rPr>
+              <w:t>telah</w:t>
+            </w:r>
+            <w:proofErr w:type="spellEnd"/>
+            <w:r>
+              <w:rPr>
+                <w:rFonts w:ascii="Times New Roman" w:hAnsi="Times New Roman" w:cs="Times New Roman"/>
+                <w:sz w:val="24"/>
+                <w:szCs w:val="24"/>
+              </w:rPr>
+              <w:t xml:space="preserve"> </w:t>
+            </w:r>
+            <w:proofErr w:type="spellStart"/>
+            <w:r>
+              <w:rPr>
+                <w:rFonts w:ascii="Times New Roman" w:hAnsi="Times New Roman" w:cs="Times New Roman"/>
+                <w:sz w:val="24"/>
+                <w:szCs w:val="24"/>
+              </w:rPr>
+              <w:t>berhasil</w:t>
+            </w:r>
+            <w:proofErr w:type="spellEnd"/>
+            <w:r>
+              <w:rPr>
+                <w:rFonts w:ascii="Times New Roman" w:hAnsi="Times New Roman" w:cs="Times New Roman"/>
+                <w:sz w:val="24"/>
+                <w:szCs w:val="24"/>
+              </w:rPr>
+              <w:t xml:space="preserve"> </w:t>
+            </w:r>
+            <w:proofErr w:type="spellStart"/>
+            <w:r>
+              <w:rPr>
+                <w:rFonts w:ascii="Times New Roman" w:hAnsi="Times New Roman" w:cs="Times New Roman"/>
+                <w:sz w:val="24"/>
+                <w:szCs w:val="24"/>
+              </w:rPr>
+              <w:t>diimplementasikan</w:t>
+            </w:r>
+            <w:proofErr w:type="spellEnd"/>
+            <w:r>
+              <w:rPr>
+                <w:rFonts w:ascii="Times New Roman" w:hAnsi="Times New Roman" w:cs="Times New Roman"/>
+                <w:sz w:val="24"/>
+                <w:szCs w:val="24"/>
+              </w:rPr>
+              <w:t xml:space="preserve"> dan </w:t>
+            </w:r>
+            <w:proofErr w:type="spellStart"/>
+            <w:r>
+              <w:rPr>
+                <w:rFonts w:ascii="Times New Roman" w:hAnsi="Times New Roman" w:cs="Times New Roman"/>
+                <w:sz w:val="24"/>
+                <w:szCs w:val="24"/>
+              </w:rPr>
+              <w:t>dinyatakan</w:t>
+            </w:r>
+            <w:proofErr w:type="spellEnd"/>
+            <w:r>
+              <w:rPr>
+                <w:rFonts w:ascii="Times New Roman" w:hAnsi="Times New Roman" w:cs="Times New Roman"/>
+                <w:sz w:val="24"/>
+                <w:szCs w:val="24"/>
+              </w:rPr>
+              <w:t xml:space="preserve"> </w:t>
+            </w:r>
+            <w:proofErr w:type="spellStart"/>
+            <w:r>
+              <w:rPr>
+                <w:rFonts w:ascii="Times New Roman" w:hAnsi="Times New Roman" w:cs="Times New Roman"/>
+                <w:sz w:val="24"/>
+                <w:szCs w:val="24"/>
+              </w:rPr>
+              <w:t>siap</w:t>
+            </w:r>
+            <w:proofErr w:type="spellEnd"/>
+            <w:r>
+              <w:rPr>
+                <w:rFonts w:ascii="Times New Roman" w:hAnsi="Times New Roman" w:cs="Times New Roman"/>
+                <w:sz w:val="24"/>
+                <w:szCs w:val="24"/>
+              </w:rPr>
+              <w:t xml:space="preserve"> </w:t>
+            </w:r>
+            <w:proofErr w:type="spellStart"/>
+            <w:r>
+              <w:rPr>
+                <w:rFonts w:ascii="Times New Roman" w:hAnsi="Times New Roman" w:cs="Times New Roman"/>
+                <w:sz w:val="24"/>
+                <w:szCs w:val="24"/>
+              </w:rPr>
+              <w:t>untuk</w:t>
+            </w:r>
+            <w:proofErr w:type="spellEnd"/>
+            <w:r>
+              <w:rPr>
+                <w:rFonts w:ascii="Times New Roman" w:hAnsi="Times New Roman" w:cs="Times New Roman"/>
+                <w:sz w:val="24"/>
+                <w:szCs w:val="24"/>
+              </w:rPr>
+              <w:t xml:space="preserve"> </w:t>
+            </w:r>
+            <w:proofErr w:type="spellStart"/>
+            <w:r>
+              <w:rPr>
+                <w:rFonts w:ascii="Times New Roman" w:hAnsi="Times New Roman" w:cs="Times New Roman"/>
+                <w:sz w:val="24"/>
+                <w:szCs w:val="24"/>
+              </w:rPr>
+              <w:t>digunakan</w:t>
+            </w:r>
+            <w:proofErr w:type="spellEnd"/>
+          </w:p>
+        </w:tc>
+      </w:tr>
+      <w:tr>
+        <w:trPr>
+          <w:trHeight w:val="977"/>
+        </w:trPr>
+        <w:tc>
+          <w:tcPr>
+            <w:tcW w:w="1696" w:type="dxa"/>
+            <w:vAlign w:val="center"/>
+          </w:tcPr>
+          <w:p>
+            <w:pPr>
+              <w:jc w:val="center"/>
+              <w:rPr>
+                <w:rFonts w:ascii="Times New Roman" w:hAnsi="Times New Roman" w:cs="Times New Roman"/>
+                <w:sz w:val="24"/>
+                <w:szCs w:val="24"/>
+              </w:rPr>
+            </w:pPr>
+            <w:r>
+              <w:rPr>
+                <w:rFonts w:ascii="Times New Roman" w:hAnsi="Times New Roman" w:cs="Times New Roman"/>
+                <w:sz w:val="24"/>
+                <w:szCs w:val="24"/>
+              </w:rPr>
+              <w:t>Home</w:t>
+            </w:r>
+          </w:p>
+        </w:tc>
+        <w:tc>
+          <w:tcPr>
+            <w:tcW w:w="1134" w:type="dxa"/>
+            <w:vAlign w:val="center"/>
+          </w:tcPr>
+          <w:p>
+            <w:pPr>
+              <w:jc w:val="center"/>
+              <w:rPr>
+                <w:rFonts w:ascii="Times New Roman" w:hAnsi="Times New Roman" w:cs="Times New Roman"/>
+                <w:sz w:val="24"/>
+                <w:szCs w:val="24"/>
+              </w:rPr>
+            </w:pPr>
+            <w:proofErr w:type="spellStart"/>
+            <w:r>
+              <w:rPr>
+                <w:rFonts w:ascii="Times New Roman" w:hAnsi="Times New Roman" w:cs="Times New Roman"/>
+                <w:sz w:val="24"/>
+                <w:szCs w:val="24"/>
+              </w:rPr>
+              <w:t>Selesai</w:t>
+            </w:r>
+            <w:proofErr w:type="spellEnd"/>
+          </w:p>
+        </w:tc>
+        <w:tc>
+          <w:tcPr>
+            <w:tcW w:w="6237" w:type="dxa"/>
+            <w:vAlign w:val="center"/>
+          </w:tcPr>
+          <w:p>
+            <w:pPr>
+              <w:rPr>
+                <w:rFonts w:ascii="Times New Roman" w:hAnsi="Times New Roman" w:cs="Times New Roman"/>
+                <w:sz w:val="24"/>
+                <w:szCs w:val="24"/>
+              </w:rPr>
+            </w:pPr>
+            <w:r>
+              <w:rPr>
+                <w:rFonts w:ascii="Times New Roman" w:hAnsi="Times New Roman" w:cs="Times New Roman"/>
+                <w:sz w:val="24"/>
+                <w:szCs w:val="24"/>
+              </w:rPr>
+              <w:t xml:space="preserve">Fitur </w:t>
+            </w:r>
+            <w:r>
+              <w:rPr>
+                <w:rFonts w:ascii="Times New Roman" w:hAnsi="Times New Roman" w:cs="Times New Roman"/>
+                <w:sz w:val="24"/>
+                <w:szCs w:val="24"/>
+              </w:rPr>
+              <w:t>home</w:t>
+            </w:r>
+            <w:r>
+              <w:rPr>
+                <w:rFonts w:ascii="Times New Roman" w:hAnsi="Times New Roman" w:cs="Times New Roman"/>
+                <w:sz w:val="24"/>
+                <w:szCs w:val="24"/>
+              </w:rPr>
+              <w:t xml:space="preserve"> </w:t>
+            </w:r>
+            <w:proofErr w:type="spellStart"/>
+            <w:r>
+              <w:rPr>
+                <w:rFonts w:ascii="Times New Roman" w:hAnsi="Times New Roman" w:cs="Times New Roman"/>
+                <w:sz w:val="24"/>
+                <w:szCs w:val="24"/>
+              </w:rPr>
+              <w:t>telah</w:t>
+            </w:r>
+            <w:proofErr w:type="spellEnd"/>
+            <w:r>
+              <w:rPr>
+                <w:rFonts w:ascii="Times New Roman" w:hAnsi="Times New Roman" w:cs="Times New Roman"/>
+                <w:sz w:val="24"/>
+                <w:szCs w:val="24"/>
+              </w:rPr>
+              <w:t xml:space="preserve"> </w:t>
+            </w:r>
+            <w:proofErr w:type="spellStart"/>
+            <w:r>
+              <w:rPr>
+                <w:rFonts w:ascii="Times New Roman" w:hAnsi="Times New Roman" w:cs="Times New Roman"/>
+                <w:sz w:val="24"/>
+                <w:szCs w:val="24"/>
+              </w:rPr>
+              <w:t>berhasil</w:t>
+            </w:r>
+            <w:proofErr w:type="spellEnd"/>
+            <w:r>
+              <w:rPr>
+                <w:rFonts w:ascii="Times New Roman" w:hAnsi="Times New Roman" w:cs="Times New Roman"/>
+                <w:sz w:val="24"/>
+                <w:szCs w:val="24"/>
+              </w:rPr>
+              <w:t xml:space="preserve"> </w:t>
+            </w:r>
+            <w:proofErr w:type="spellStart"/>
+            <w:r>
+              <w:rPr>
+                <w:rFonts w:ascii="Times New Roman" w:hAnsi="Times New Roman" w:cs="Times New Roman"/>
+                <w:sz w:val="24"/>
+                <w:szCs w:val="24"/>
+              </w:rPr>
+              <w:t>diimplementasikan</w:t>
+            </w:r>
+            <w:proofErr w:type="spellEnd"/>
+            <w:r>
+              <w:rPr>
+                <w:rFonts w:ascii="Times New Roman" w:hAnsi="Times New Roman" w:cs="Times New Roman"/>
+                <w:sz w:val="24"/>
+                <w:szCs w:val="24"/>
+              </w:rPr>
+              <w:t xml:space="preserve"> dan </w:t>
+            </w:r>
+            <w:proofErr w:type="spellStart"/>
+            <w:r>
+              <w:rPr>
+                <w:rFonts w:ascii="Times New Roman" w:hAnsi="Times New Roman" w:cs="Times New Roman"/>
+                <w:sz w:val="24"/>
+                <w:szCs w:val="24"/>
+              </w:rPr>
+              <w:t>dinyatakan</w:t>
+            </w:r>
+            <w:proofErr w:type="spellEnd"/>
+            <w:r>
+              <w:rPr>
+                <w:rFonts w:ascii="Times New Roman" w:hAnsi="Times New Roman" w:cs="Times New Roman"/>
+                <w:sz w:val="24"/>
+                <w:szCs w:val="24"/>
+              </w:rPr>
+              <w:t xml:space="preserve"> </w:t>
+            </w:r>
+            <w:proofErr w:type="spellStart"/>
+            <w:r>
+              <w:rPr>
+                <w:rFonts w:ascii="Times New Roman" w:hAnsi="Times New Roman" w:cs="Times New Roman"/>
+                <w:sz w:val="24"/>
+                <w:szCs w:val="24"/>
+              </w:rPr>
+              <w:t>siap</w:t>
+            </w:r>
+            <w:proofErr w:type="spellEnd"/>
+            <w:r>
+              <w:rPr>
+                <w:rFonts w:ascii="Times New Roman" w:hAnsi="Times New Roman" w:cs="Times New Roman"/>
+                <w:sz w:val="24"/>
+                <w:szCs w:val="24"/>
+              </w:rPr>
+              <w:t xml:space="preserve"> </w:t>
+            </w:r>
+            <w:proofErr w:type="spellStart"/>
+            <w:r>
+              <w:rPr>
+                <w:rFonts w:ascii="Times New Roman" w:hAnsi="Times New Roman" w:cs="Times New Roman"/>
+                <w:sz w:val="24"/>
+                <w:szCs w:val="24"/>
+              </w:rPr>
+              <w:t>untuk</w:t>
+            </w:r>
+            <w:proofErr w:type="spellEnd"/>
+            <w:r>
+              <w:rPr>
+                <w:rFonts w:ascii="Times New Roman" w:hAnsi="Times New Roman" w:cs="Times New Roman"/>
+                <w:sz w:val="24"/>
+                <w:szCs w:val="24"/>
+              </w:rPr>
+              <w:t xml:space="preserve"> </w:t>
+            </w:r>
+            <w:proofErr w:type="spellStart"/>
+            <w:r>
+              <w:rPr>
+                <w:rFonts w:ascii="Times New Roman" w:hAnsi="Times New Roman" w:cs="Times New Roman"/>
+                <w:sz w:val="24"/>
+                <w:szCs w:val="24"/>
+              </w:rPr>
+              <w:t>digunakan</w:t>
+            </w:r>
+            <w:proofErr w:type="spellEnd"/>
+          </w:p>
+        </w:tc>
+      </w:tr>
+      <w:tr>
+        <w:trPr>
+          <w:trHeight w:val="992"/>
+        </w:trPr>
+        <w:tc>
+          <w:tcPr>
+            <w:tcW w:w="1696" w:type="dxa"/>
+            <w:vAlign w:val="center"/>
+          </w:tcPr>
+          <w:p>
+            <w:pPr>
+              <w:jc w:val="center"/>
+              <w:rPr>
+                <w:rFonts w:ascii="Times New Roman" w:hAnsi="Times New Roman" w:cs="Times New Roman"/>
+                <w:sz w:val="24"/>
+                <w:szCs w:val="24"/>
+              </w:rPr>
+            </w:pPr>
+            <w:r>
+              <w:rPr>
+                <w:rFonts w:ascii="Times New Roman" w:hAnsi="Times New Roman" w:cs="Times New Roman"/>
+                <w:sz w:val="24"/>
+                <w:szCs w:val="24"/>
+              </w:rPr>
+              <w:t xml:space="preserve">Detail </w:t>
+            </w:r>
+            <w:proofErr w:type="spellStart"/>
+            <w:r>
+              <w:rPr>
+                <w:rFonts w:ascii="Times New Roman" w:hAnsi="Times New Roman" w:cs="Times New Roman"/>
+                <w:sz w:val="24"/>
+                <w:szCs w:val="24"/>
+              </w:rPr>
+              <w:t>produk</w:t>
+            </w:r>
+            <w:proofErr w:type="spellEnd"/>
+          </w:p>
+        </w:tc>
+        <w:tc>
+          <w:tcPr>
+            <w:tcW w:w="1134" w:type="dxa"/>
+            <w:vAlign w:val="center"/>
+          </w:tcPr>
+          <w:p>
+            <w:pPr>
+              <w:jc w:val="center"/>
+              <w:rPr>
+                <w:rFonts w:ascii="Times New Roman" w:hAnsi="Times New Roman" w:cs="Times New Roman"/>
+                <w:sz w:val="24"/>
+                <w:szCs w:val="24"/>
+              </w:rPr>
+            </w:pPr>
+            <w:proofErr w:type="spellStart"/>
+            <w:r>
+              <w:rPr>
+                <w:rFonts w:ascii="Times New Roman" w:hAnsi="Times New Roman" w:cs="Times New Roman"/>
+                <w:sz w:val="24"/>
+                <w:szCs w:val="24"/>
+              </w:rPr>
+              <w:t>Selesai</w:t>
+            </w:r>
+            <w:proofErr w:type="spellEnd"/>
+          </w:p>
+        </w:tc>
+        <w:tc>
+          <w:tcPr>
+            <w:tcW w:w="6237" w:type="dxa"/>
+            <w:vAlign w:val="center"/>
+          </w:tcPr>
+          <w:p>
+            <w:pPr>
+              <w:rPr>
+                <w:rFonts w:ascii="Times New Roman" w:hAnsi="Times New Roman" w:cs="Times New Roman"/>
+                <w:sz w:val="24"/>
+                <w:szCs w:val="24"/>
+              </w:rPr>
+            </w:pPr>
+            <w:r>
+              <w:rPr>
+                <w:rFonts w:ascii="Times New Roman" w:hAnsi="Times New Roman" w:cs="Times New Roman"/>
+                <w:sz w:val="24"/>
+                <w:szCs w:val="24"/>
+              </w:rPr>
+              <w:t xml:space="preserve">Fitur detail </w:t>
+            </w:r>
+            <w:proofErr w:type="spellStart"/>
+            <w:r>
+              <w:rPr>
+                <w:rFonts w:ascii="Times New Roman" w:hAnsi="Times New Roman" w:cs="Times New Roman"/>
+                <w:sz w:val="24"/>
+                <w:szCs w:val="24"/>
+              </w:rPr>
+              <w:t>produk</w:t>
+            </w:r>
+            <w:proofErr w:type="spellEnd"/>
+            <w:r>
+              <w:rPr>
+                <w:rFonts w:ascii="Times New Roman" w:hAnsi="Times New Roman" w:cs="Times New Roman"/>
+                <w:sz w:val="24"/>
+                <w:szCs w:val="24"/>
+              </w:rPr>
+              <w:t xml:space="preserve"> </w:t>
+            </w:r>
+            <w:proofErr w:type="spellStart"/>
+            <w:r>
+              <w:rPr>
+                <w:rFonts w:ascii="Times New Roman" w:hAnsi="Times New Roman" w:cs="Times New Roman"/>
+                <w:sz w:val="24"/>
+                <w:szCs w:val="24"/>
+              </w:rPr>
+              <w:t>telah</w:t>
+            </w:r>
+            <w:proofErr w:type="spellEnd"/>
+            <w:r>
+              <w:rPr>
+                <w:rFonts w:ascii="Times New Roman" w:hAnsi="Times New Roman" w:cs="Times New Roman"/>
+                <w:sz w:val="24"/>
+                <w:szCs w:val="24"/>
+              </w:rPr>
+              <w:t xml:space="preserve"> </w:t>
+            </w:r>
+            <w:proofErr w:type="spellStart"/>
+            <w:r>
+              <w:rPr>
+                <w:rFonts w:ascii="Times New Roman" w:hAnsi="Times New Roman" w:cs="Times New Roman"/>
+                <w:sz w:val="24"/>
+                <w:szCs w:val="24"/>
+              </w:rPr>
+              <w:t>berhasil</w:t>
+            </w:r>
+            <w:proofErr w:type="spellEnd"/>
+            <w:r>
+              <w:rPr>
+                <w:rFonts w:ascii="Times New Roman" w:hAnsi="Times New Roman" w:cs="Times New Roman"/>
+                <w:sz w:val="24"/>
+                <w:szCs w:val="24"/>
+              </w:rPr>
+              <w:t xml:space="preserve"> </w:t>
+            </w:r>
+            <w:proofErr w:type="spellStart"/>
+            <w:r>
+              <w:rPr>
+                <w:rFonts w:ascii="Times New Roman" w:hAnsi="Times New Roman" w:cs="Times New Roman"/>
+                <w:sz w:val="24"/>
+                <w:szCs w:val="24"/>
+              </w:rPr>
+              <w:t>diimplementasikan</w:t>
+            </w:r>
+            <w:proofErr w:type="spellEnd"/>
+            <w:r>
+              <w:rPr>
+                <w:rFonts w:ascii="Times New Roman" w:hAnsi="Times New Roman" w:cs="Times New Roman"/>
+                <w:sz w:val="24"/>
+                <w:szCs w:val="24"/>
+              </w:rPr>
+              <w:t xml:space="preserve"> dan </w:t>
+            </w:r>
+            <w:proofErr w:type="spellStart"/>
+            <w:r>
+              <w:rPr>
+                <w:rFonts w:ascii="Times New Roman" w:hAnsi="Times New Roman" w:cs="Times New Roman"/>
+                <w:sz w:val="24"/>
+                <w:szCs w:val="24"/>
+              </w:rPr>
+              <w:t>dinyatakan</w:t>
+            </w:r>
+            <w:proofErr w:type="spellEnd"/>
+            <w:r>
+              <w:rPr>
+                <w:rFonts w:ascii="Times New Roman" w:hAnsi="Times New Roman" w:cs="Times New Roman"/>
+                <w:sz w:val="24"/>
+                <w:szCs w:val="24"/>
+              </w:rPr>
+              <w:t xml:space="preserve"> </w:t>
+            </w:r>
+            <w:proofErr w:type="spellStart"/>
+            <w:r>
+              <w:rPr>
+                <w:rFonts w:ascii="Times New Roman" w:hAnsi="Times New Roman" w:cs="Times New Roman"/>
+                <w:sz w:val="24"/>
+                <w:szCs w:val="24"/>
+              </w:rPr>
+              <w:t>siap</w:t>
+            </w:r>
+            <w:proofErr w:type="spellEnd"/>
+            <w:r>
+              <w:rPr>
+                <w:rFonts w:ascii="Times New Roman" w:hAnsi="Times New Roman" w:cs="Times New Roman"/>
+                <w:sz w:val="24"/>
+                <w:szCs w:val="24"/>
+              </w:rPr>
+              <w:t xml:space="preserve"> </w:t>
+            </w:r>
+            <w:proofErr w:type="spellStart"/>
+            <w:r>
+              <w:rPr>
+                <w:rFonts w:ascii="Times New Roman" w:hAnsi="Times New Roman" w:cs="Times New Roman"/>
+                <w:sz w:val="24"/>
+                <w:szCs w:val="24"/>
+              </w:rPr>
+              <w:t>untuk</w:t>
+            </w:r>
+            <w:proofErr w:type="spellEnd"/>
+            <w:r>
+              <w:rPr>
+                <w:rFonts w:ascii="Times New Roman" w:hAnsi="Times New Roman" w:cs="Times New Roman"/>
+                <w:sz w:val="24"/>
+                <w:szCs w:val="24"/>
+              </w:rPr>
+              <w:t xml:space="preserve"> </w:t>
+            </w:r>
+            <w:proofErr w:type="spellStart"/>
+            <w:r>
+              <w:rPr>
+                <w:rFonts w:ascii="Times New Roman" w:hAnsi="Times New Roman" w:cs="Times New Roman"/>
+                <w:sz w:val="24"/>
+                <w:szCs w:val="24"/>
+              </w:rPr>
+              <w:t>digunakan</w:t>
+            </w:r>
+            <w:proofErr w:type="spellEnd"/>
+          </w:p>
+        </w:tc>
+      </w:tr>
+      <w:tr>
+        <w:trPr>
+          <w:trHeight w:val="822"/>
+        </w:trPr>
+        <w:tc>
+          <w:tcPr>
+            <w:tcW w:w="1696" w:type="dxa"/>
+            <w:vAlign w:val="center"/>
+          </w:tcPr>
+          <w:p>
+            <w:pPr>
+              <w:jc w:val="center"/>
+              <w:rPr>
+                <w:rFonts w:ascii="Times New Roman" w:hAnsi="Times New Roman" w:cs="Times New Roman"/>
+                <w:sz w:val="24"/>
+                <w:szCs w:val="24"/>
+              </w:rPr>
+            </w:pPr>
+            <w:proofErr w:type="spellStart"/>
+            <w:r>
+              <w:rPr>
+                <w:rFonts w:ascii="Times New Roman" w:hAnsi="Times New Roman" w:cs="Times New Roman"/>
+                <w:sz w:val="24"/>
+                <w:szCs w:val="24"/>
+              </w:rPr>
+              <w:t>Keranjang</w:t>
+            </w:r>
+            <w:proofErr w:type="spellEnd"/>
+          </w:p>
+        </w:tc>
+        <w:tc>
+          <w:tcPr>
+            <w:tcW w:w="1134" w:type="dxa"/>
+            <w:vAlign w:val="center"/>
+          </w:tcPr>
+          <w:p>
+            <w:pPr>
+              <w:jc w:val="center"/>
+              <w:rPr>
+                <w:rFonts w:ascii="Times New Roman" w:hAnsi="Times New Roman" w:cs="Times New Roman"/>
+                <w:sz w:val="24"/>
+                <w:szCs w:val="24"/>
+              </w:rPr>
+            </w:pPr>
+            <w:proofErr w:type="spellStart"/>
+            <w:r>
+              <w:rPr>
+                <w:rFonts w:ascii="Times New Roman" w:hAnsi="Times New Roman" w:cs="Times New Roman"/>
+                <w:sz w:val="24"/>
+                <w:szCs w:val="24"/>
+              </w:rPr>
+              <w:t>Selesai</w:t>
+            </w:r>
+            <w:proofErr w:type="spellEnd"/>
+          </w:p>
+        </w:tc>
+        <w:tc>
+          <w:tcPr>
+            <w:tcW w:w="6237" w:type="dxa"/>
+            <w:vAlign w:val="center"/>
+          </w:tcPr>
+          <w:p>
+            <w:pPr>
+              <w:rPr>
+                <w:rFonts w:ascii="Times New Roman" w:hAnsi="Times New Roman" w:cs="Times New Roman"/>
+                <w:sz w:val="24"/>
+                <w:szCs w:val="24"/>
+              </w:rPr>
+            </w:pPr>
+            <w:r>
+              <w:rPr>
+                <w:rFonts w:ascii="Times New Roman" w:hAnsi="Times New Roman" w:cs="Times New Roman"/>
+                <w:sz w:val="24"/>
+                <w:szCs w:val="24"/>
+              </w:rPr>
+              <w:t xml:space="preserve">Fitur </w:t>
+            </w:r>
+            <w:proofErr w:type="spellStart"/>
+            <w:r>
+              <w:rPr>
+                <w:rFonts w:ascii="Times New Roman" w:hAnsi="Times New Roman" w:cs="Times New Roman"/>
+                <w:sz w:val="24"/>
+                <w:szCs w:val="24"/>
+              </w:rPr>
+              <w:t>keranjang</w:t>
+            </w:r>
+            <w:proofErr w:type="spellEnd"/>
+            <w:r>
+              <w:rPr>
+                <w:rFonts w:ascii="Times New Roman" w:hAnsi="Times New Roman" w:cs="Times New Roman"/>
+                <w:sz w:val="24"/>
+                <w:szCs w:val="24"/>
+              </w:rPr>
+              <w:t xml:space="preserve"> </w:t>
+            </w:r>
+            <w:proofErr w:type="spellStart"/>
+            <w:r>
+              <w:rPr>
+                <w:rFonts w:ascii="Times New Roman" w:hAnsi="Times New Roman" w:cs="Times New Roman"/>
+                <w:sz w:val="24"/>
+                <w:szCs w:val="24"/>
+              </w:rPr>
+              <w:t>telah</w:t>
+            </w:r>
+            <w:proofErr w:type="spellEnd"/>
+            <w:r>
+              <w:rPr>
+                <w:rFonts w:ascii="Times New Roman" w:hAnsi="Times New Roman" w:cs="Times New Roman"/>
+                <w:sz w:val="24"/>
+                <w:szCs w:val="24"/>
+              </w:rPr>
+              <w:t xml:space="preserve"> </w:t>
+            </w:r>
+            <w:proofErr w:type="spellStart"/>
+            <w:r>
+              <w:rPr>
+                <w:rFonts w:ascii="Times New Roman" w:hAnsi="Times New Roman" w:cs="Times New Roman"/>
+                <w:sz w:val="24"/>
+                <w:szCs w:val="24"/>
+              </w:rPr>
+              <w:t>berhasil</w:t>
+            </w:r>
+            <w:proofErr w:type="spellEnd"/>
+            <w:r>
+              <w:rPr>
+                <w:rFonts w:ascii="Times New Roman" w:hAnsi="Times New Roman" w:cs="Times New Roman"/>
+                <w:sz w:val="24"/>
+                <w:szCs w:val="24"/>
+              </w:rPr>
+              <w:t xml:space="preserve"> </w:t>
+            </w:r>
+            <w:proofErr w:type="spellStart"/>
+            <w:r>
+              <w:rPr>
+                <w:rFonts w:ascii="Times New Roman" w:hAnsi="Times New Roman" w:cs="Times New Roman"/>
+                <w:sz w:val="24"/>
+                <w:szCs w:val="24"/>
+              </w:rPr>
+              <w:t>diimplementasikan</w:t>
+            </w:r>
+            <w:proofErr w:type="spellEnd"/>
+            <w:r>
+              <w:rPr>
+                <w:rFonts w:ascii="Times New Roman" w:hAnsi="Times New Roman" w:cs="Times New Roman"/>
+                <w:sz w:val="24"/>
+                <w:szCs w:val="24"/>
+              </w:rPr>
+              <w:t xml:space="preserve"> dan </w:t>
+            </w:r>
+            <w:proofErr w:type="spellStart"/>
+            <w:r>
+              <w:rPr>
+                <w:rFonts w:ascii="Times New Roman" w:hAnsi="Times New Roman" w:cs="Times New Roman"/>
+                <w:sz w:val="24"/>
+                <w:szCs w:val="24"/>
+              </w:rPr>
+              <w:t>dinyatakan</w:t>
+            </w:r>
+            <w:proofErr w:type="spellEnd"/>
+            <w:r>
+              <w:rPr>
+                <w:rFonts w:ascii="Times New Roman" w:hAnsi="Times New Roman" w:cs="Times New Roman"/>
+                <w:sz w:val="24"/>
+                <w:szCs w:val="24"/>
+              </w:rPr>
+              <w:t xml:space="preserve"> </w:t>
+            </w:r>
+            <w:proofErr w:type="spellStart"/>
+            <w:r>
+              <w:rPr>
+                <w:rFonts w:ascii="Times New Roman" w:hAnsi="Times New Roman" w:cs="Times New Roman"/>
+                <w:sz w:val="24"/>
+                <w:szCs w:val="24"/>
+              </w:rPr>
+              <w:t>siap</w:t>
+            </w:r>
+            <w:proofErr w:type="spellEnd"/>
+            <w:r>
+              <w:rPr>
+                <w:rFonts w:ascii="Times New Roman" w:hAnsi="Times New Roman" w:cs="Times New Roman"/>
+                <w:sz w:val="24"/>
+                <w:szCs w:val="24"/>
+              </w:rPr>
+              <w:t xml:space="preserve"> </w:t>
+            </w:r>
+            <w:proofErr w:type="spellStart"/>
+            <w:r>
+              <w:rPr>
+                <w:rFonts w:ascii="Times New Roman" w:hAnsi="Times New Roman" w:cs="Times New Roman"/>
+                <w:sz w:val="24"/>
+                <w:szCs w:val="24"/>
+              </w:rPr>
+              <w:t>untuk</w:t>
+            </w:r>
+            <w:proofErr w:type="spellEnd"/>
+            <w:r>
+              <w:rPr>
+                <w:rFonts w:ascii="Times New Roman" w:hAnsi="Times New Roman" w:cs="Times New Roman"/>
+                <w:sz w:val="24"/>
+                <w:szCs w:val="24"/>
+              </w:rPr>
+              <w:t xml:space="preserve"> </w:t>
+            </w:r>
+            <w:proofErr w:type="spellStart"/>
+            <w:r>
+              <w:rPr>
+                <w:rFonts w:ascii="Times New Roman" w:hAnsi="Times New Roman" w:cs="Times New Roman"/>
+                <w:sz w:val="24"/>
+                <w:szCs w:val="24"/>
+              </w:rPr>
+              <w:t>digunakan</w:t>
+            </w:r>
+            <w:proofErr w:type="spellEnd"/>
+          </w:p>
+        </w:tc>
+      </w:tr>
+      <w:tr>
+        <w:trPr>
+          <w:trHeight w:val="861"/>
+        </w:trPr>
+        <w:tc>
+          <w:tcPr>
+            <w:tcW w:w="1696" w:type="dxa"/>
+            <w:vAlign w:val="center"/>
+          </w:tcPr>
+          <w:p>
+            <w:pPr>
+              <w:jc w:val="center"/>
+              <w:rPr>
+                <w:rFonts w:ascii="Times New Roman" w:hAnsi="Times New Roman" w:cs="Times New Roman"/>
+                <w:sz w:val="24"/>
+                <w:szCs w:val="24"/>
+              </w:rPr>
+            </w:pPr>
+            <w:r>
+              <w:rPr>
+                <w:rFonts w:ascii="Times New Roman" w:hAnsi="Times New Roman" w:cs="Times New Roman"/>
+                <w:sz w:val="24"/>
+                <w:szCs w:val="24"/>
+              </w:rPr>
+              <w:t>Riwayat</w:t>
+            </w:r>
+          </w:p>
+        </w:tc>
+        <w:tc>
+          <w:tcPr>
+            <w:tcW w:w="1134" w:type="dxa"/>
+            <w:vAlign w:val="center"/>
+          </w:tcPr>
+          <w:p>
+            <w:pPr>
+              <w:jc w:val="center"/>
+              <w:rPr>
+                <w:rFonts w:ascii="Times New Roman" w:hAnsi="Times New Roman" w:cs="Times New Roman"/>
+                <w:sz w:val="24"/>
+                <w:szCs w:val="24"/>
+              </w:rPr>
+            </w:pPr>
+            <w:proofErr w:type="spellStart"/>
+            <w:r>
+              <w:rPr>
+                <w:rFonts w:ascii="Times New Roman" w:hAnsi="Times New Roman" w:cs="Times New Roman"/>
+                <w:sz w:val="24"/>
+                <w:szCs w:val="24"/>
+              </w:rPr>
+              <w:t>Selesai</w:t>
+            </w:r>
+            <w:proofErr w:type="spellEnd"/>
+          </w:p>
+        </w:tc>
+        <w:tc>
+          <w:tcPr>
+            <w:tcW w:w="6237" w:type="dxa"/>
+            <w:vAlign w:val="center"/>
+          </w:tcPr>
+          <w:p>
+            <w:pPr>
+              <w:rPr>
+                <w:rFonts w:ascii="Times New Roman" w:hAnsi="Times New Roman" w:cs="Times New Roman"/>
+                <w:sz w:val="24"/>
+                <w:szCs w:val="24"/>
+              </w:rPr>
+            </w:pPr>
+            <w:r>
+              <w:rPr>
+                <w:rFonts w:ascii="Times New Roman" w:hAnsi="Times New Roman" w:cs="Times New Roman"/>
+                <w:sz w:val="24"/>
+                <w:szCs w:val="24"/>
+              </w:rPr>
+              <w:t xml:space="preserve">Fitur </w:t>
+            </w:r>
+            <w:proofErr w:type="spellStart"/>
+            <w:r>
+              <w:rPr>
+                <w:rFonts w:ascii="Times New Roman" w:hAnsi="Times New Roman" w:cs="Times New Roman"/>
+                <w:sz w:val="24"/>
+                <w:szCs w:val="24"/>
+              </w:rPr>
+              <w:t>riwayat</w:t>
+            </w:r>
+            <w:proofErr w:type="spellEnd"/>
+            <w:r>
+              <w:rPr>
+                <w:rFonts w:ascii="Times New Roman" w:hAnsi="Times New Roman" w:cs="Times New Roman"/>
+                <w:sz w:val="24"/>
+                <w:szCs w:val="24"/>
+              </w:rPr>
+              <w:t xml:space="preserve"> </w:t>
+            </w:r>
+            <w:proofErr w:type="spellStart"/>
+            <w:r>
+              <w:rPr>
+                <w:rFonts w:ascii="Times New Roman" w:hAnsi="Times New Roman" w:cs="Times New Roman"/>
+                <w:sz w:val="24"/>
+                <w:szCs w:val="24"/>
+              </w:rPr>
+              <w:t>telah</w:t>
+            </w:r>
+            <w:proofErr w:type="spellEnd"/>
+            <w:r>
+              <w:rPr>
+                <w:rFonts w:ascii="Times New Roman" w:hAnsi="Times New Roman" w:cs="Times New Roman"/>
+                <w:sz w:val="24"/>
+                <w:szCs w:val="24"/>
+              </w:rPr>
+              <w:t xml:space="preserve"> </w:t>
+            </w:r>
+            <w:proofErr w:type="spellStart"/>
+            <w:r>
+              <w:rPr>
+                <w:rFonts w:ascii="Times New Roman" w:hAnsi="Times New Roman" w:cs="Times New Roman"/>
+                <w:sz w:val="24"/>
+                <w:szCs w:val="24"/>
+              </w:rPr>
+              <w:t>berhasil</w:t>
+            </w:r>
+            <w:proofErr w:type="spellEnd"/>
+            <w:r>
+              <w:rPr>
+                <w:rFonts w:ascii="Times New Roman" w:hAnsi="Times New Roman" w:cs="Times New Roman"/>
+                <w:sz w:val="24"/>
+                <w:szCs w:val="24"/>
+              </w:rPr>
+              <w:t xml:space="preserve"> </w:t>
+            </w:r>
+            <w:proofErr w:type="spellStart"/>
+            <w:r>
+              <w:rPr>
+                <w:rFonts w:ascii="Times New Roman" w:hAnsi="Times New Roman" w:cs="Times New Roman"/>
+                <w:sz w:val="24"/>
+                <w:szCs w:val="24"/>
+              </w:rPr>
+              <w:t>diimplementasikan</w:t>
+            </w:r>
+            <w:proofErr w:type="spellEnd"/>
+            <w:r>
+              <w:rPr>
+                <w:rFonts w:ascii="Times New Roman" w:hAnsi="Times New Roman" w:cs="Times New Roman"/>
+                <w:sz w:val="24"/>
+                <w:szCs w:val="24"/>
+              </w:rPr>
+              <w:t xml:space="preserve"> dan </w:t>
+            </w:r>
+            <w:proofErr w:type="spellStart"/>
+            <w:r>
+              <w:rPr>
+                <w:rFonts w:ascii="Times New Roman" w:hAnsi="Times New Roman" w:cs="Times New Roman"/>
+                <w:sz w:val="24"/>
+                <w:szCs w:val="24"/>
+              </w:rPr>
+              <w:t>dinyatakan</w:t>
+            </w:r>
+            <w:proofErr w:type="spellEnd"/>
+            <w:r>
+              <w:rPr>
+                <w:rFonts w:ascii="Times New Roman" w:hAnsi="Times New Roman" w:cs="Times New Roman"/>
+                <w:sz w:val="24"/>
+                <w:szCs w:val="24"/>
+              </w:rPr>
+              <w:t xml:space="preserve"> </w:t>
+            </w:r>
+            <w:proofErr w:type="spellStart"/>
+            <w:r>
+              <w:rPr>
+                <w:rFonts w:ascii="Times New Roman" w:hAnsi="Times New Roman" w:cs="Times New Roman"/>
+                <w:sz w:val="24"/>
+                <w:szCs w:val="24"/>
+              </w:rPr>
+              <w:t>siap</w:t>
+            </w:r>
+            <w:proofErr w:type="spellEnd"/>
+            <w:r>
+              <w:rPr>
+                <w:rFonts w:ascii="Times New Roman" w:hAnsi="Times New Roman" w:cs="Times New Roman"/>
+                <w:sz w:val="24"/>
+                <w:szCs w:val="24"/>
+              </w:rPr>
+              <w:t xml:space="preserve"> </w:t>
+            </w:r>
+            <w:proofErr w:type="spellStart"/>
+            <w:r>
+              <w:rPr>
+                <w:rFonts w:ascii="Times New Roman" w:hAnsi="Times New Roman" w:cs="Times New Roman"/>
+                <w:sz w:val="24"/>
+                <w:szCs w:val="24"/>
+              </w:rPr>
+              <w:t>untuk</w:t>
+            </w:r>
+            <w:proofErr w:type="spellEnd"/>
+            <w:r>
+              <w:rPr>
+                <w:rFonts w:ascii="Times New Roman" w:hAnsi="Times New Roman" w:cs="Times New Roman"/>
+                <w:sz w:val="24"/>
+                <w:szCs w:val="24"/>
+              </w:rPr>
+              <w:t xml:space="preserve"> </w:t>
+            </w:r>
+            <w:proofErr w:type="spellStart"/>
+            <w:r>
+              <w:rPr>
+                <w:rFonts w:ascii="Times New Roman" w:hAnsi="Times New Roman" w:cs="Times New Roman"/>
+                <w:sz w:val="24"/>
+                <w:szCs w:val="24"/>
+              </w:rPr>
+              <w:t>digunakan</w:t>
+            </w:r>
+            <w:proofErr w:type="spellEnd"/>
+          </w:p>
+        </w:tc>
+      </w:tr>
+      <w:tr>
+        <w:trPr>
+          <w:trHeight w:val="832"/>
+        </w:trPr>
+        <w:tc>
+          <w:tcPr>
+            <w:tcW w:w="1696" w:type="dxa"/>
+            <w:vAlign w:val="center"/>
+          </w:tcPr>
+          <w:p>
+            <w:pPr>
+              <w:jc w:val="center"/>
+              <w:rPr>
+                <w:rFonts w:ascii="Times New Roman" w:hAnsi="Times New Roman" w:cs="Times New Roman"/>
+                <w:sz w:val="24"/>
+                <w:szCs w:val="24"/>
+              </w:rPr>
+            </w:pPr>
+            <w:r>
+              <w:rPr>
+                <w:rFonts w:ascii="Times New Roman" w:hAnsi="Times New Roman" w:cs="Times New Roman"/>
+                <w:sz w:val="24"/>
+                <w:szCs w:val="24"/>
+              </w:rPr>
+              <w:t>Log Out</w:t>
+            </w:r>
+          </w:p>
+        </w:tc>
+        <w:tc>
+          <w:tcPr>
+            <w:tcW w:w="1134" w:type="dxa"/>
+            <w:vAlign w:val="center"/>
+          </w:tcPr>
+          <w:p>
+            <w:pPr>
+              <w:jc w:val="center"/>
+              <w:rPr>
+                <w:rFonts w:ascii="Times New Roman" w:hAnsi="Times New Roman" w:cs="Times New Roman"/>
+                <w:sz w:val="24"/>
+                <w:szCs w:val="24"/>
+              </w:rPr>
+            </w:pPr>
+            <w:proofErr w:type="spellStart"/>
+            <w:r>
+              <w:rPr>
+                <w:rFonts w:ascii="Times New Roman" w:hAnsi="Times New Roman" w:cs="Times New Roman"/>
+                <w:sz w:val="24"/>
+                <w:szCs w:val="24"/>
+              </w:rPr>
+              <w:t>Selesai</w:t>
+            </w:r>
+            <w:proofErr w:type="spellEnd"/>
+          </w:p>
+        </w:tc>
+        <w:tc>
+          <w:tcPr>
+            <w:tcW w:w="6237" w:type="dxa"/>
+            <w:vAlign w:val="center"/>
+          </w:tcPr>
+          <w:p>
+            <w:pPr>
+              <w:rPr>
+                <w:rFonts w:ascii="Times New Roman" w:hAnsi="Times New Roman" w:cs="Times New Roman"/>
+                <w:sz w:val="24"/>
+                <w:szCs w:val="24"/>
+              </w:rPr>
+            </w:pPr>
+            <w:r>
+              <w:rPr>
+                <w:rFonts w:ascii="Times New Roman" w:hAnsi="Times New Roman" w:cs="Times New Roman"/>
+                <w:sz w:val="24"/>
+                <w:szCs w:val="24"/>
+              </w:rPr>
+              <w:t>Fitu</w:t>
+            </w:r>
+            <w:r>
+              <w:rPr>
+                <w:rFonts w:ascii="Times New Roman" w:hAnsi="Times New Roman" w:cs="Times New Roman"/>
+                <w:sz w:val="24"/>
+                <w:szCs w:val="24"/>
+              </w:rPr>
+              <w:t>r log out</w:t>
+            </w:r>
+            <w:r>
+              <w:rPr>
+                <w:rFonts w:ascii="Times New Roman" w:hAnsi="Times New Roman" w:cs="Times New Roman"/>
+                <w:sz w:val="24"/>
+                <w:szCs w:val="24"/>
+              </w:rPr>
+              <w:t xml:space="preserve"> </w:t>
+            </w:r>
+            <w:proofErr w:type="spellStart"/>
+            <w:r>
+              <w:rPr>
+                <w:rFonts w:ascii="Times New Roman" w:hAnsi="Times New Roman" w:cs="Times New Roman"/>
+                <w:sz w:val="24"/>
+                <w:szCs w:val="24"/>
+              </w:rPr>
+              <w:t>telah</w:t>
+            </w:r>
+            <w:proofErr w:type="spellEnd"/>
+            <w:r>
+              <w:rPr>
+                <w:rFonts w:ascii="Times New Roman" w:hAnsi="Times New Roman" w:cs="Times New Roman"/>
+                <w:sz w:val="24"/>
+                <w:szCs w:val="24"/>
+              </w:rPr>
+              <w:t xml:space="preserve"> </w:t>
+            </w:r>
+            <w:proofErr w:type="spellStart"/>
+            <w:r>
+              <w:rPr>
+                <w:rFonts w:ascii="Times New Roman" w:hAnsi="Times New Roman" w:cs="Times New Roman"/>
+                <w:sz w:val="24"/>
+                <w:szCs w:val="24"/>
+              </w:rPr>
+              <w:t>berhasil</w:t>
+            </w:r>
+            <w:proofErr w:type="spellEnd"/>
+            <w:r>
+              <w:rPr>
+                <w:rFonts w:ascii="Times New Roman" w:hAnsi="Times New Roman" w:cs="Times New Roman"/>
+                <w:sz w:val="24"/>
+                <w:szCs w:val="24"/>
+              </w:rPr>
+              <w:t xml:space="preserve"> </w:t>
+            </w:r>
+            <w:proofErr w:type="spellStart"/>
+            <w:r>
+              <w:rPr>
+                <w:rFonts w:ascii="Times New Roman" w:hAnsi="Times New Roman" w:cs="Times New Roman"/>
+                <w:sz w:val="24"/>
+                <w:szCs w:val="24"/>
+              </w:rPr>
+              <w:t>diimplementasikan</w:t>
+            </w:r>
+            <w:proofErr w:type="spellEnd"/>
+            <w:r>
+              <w:rPr>
+                <w:rFonts w:ascii="Times New Roman" w:hAnsi="Times New Roman" w:cs="Times New Roman"/>
+                <w:sz w:val="24"/>
+                <w:szCs w:val="24"/>
+              </w:rPr>
+              <w:t xml:space="preserve"> dan </w:t>
+            </w:r>
+            <w:proofErr w:type="spellStart"/>
+            <w:r>
+              <w:rPr>
+                <w:rFonts w:ascii="Times New Roman" w:hAnsi="Times New Roman" w:cs="Times New Roman"/>
+                <w:sz w:val="24"/>
+                <w:szCs w:val="24"/>
+              </w:rPr>
+              <w:t>dinyatakan</w:t>
+            </w:r>
+            <w:proofErr w:type="spellEnd"/>
+            <w:r>
+              <w:rPr>
+                <w:rFonts w:ascii="Times New Roman" w:hAnsi="Times New Roman" w:cs="Times New Roman"/>
+                <w:sz w:val="24"/>
+                <w:szCs w:val="24"/>
+              </w:rPr>
+              <w:t xml:space="preserve"> </w:t>
+            </w:r>
+            <w:proofErr w:type="spellStart"/>
+            <w:r>
+              <w:rPr>
+                <w:rFonts w:ascii="Times New Roman" w:hAnsi="Times New Roman" w:cs="Times New Roman"/>
+                <w:sz w:val="24"/>
+                <w:szCs w:val="24"/>
+              </w:rPr>
+              <w:t>siap</w:t>
+            </w:r>
+            <w:proofErr w:type="spellEnd"/>
+            <w:r>
+              <w:rPr>
+                <w:rFonts w:ascii="Times New Roman" w:hAnsi="Times New Roman" w:cs="Times New Roman"/>
+                <w:sz w:val="24"/>
+                <w:szCs w:val="24"/>
+              </w:rPr>
+              <w:t xml:space="preserve"> </w:t>
+            </w:r>
+            <w:proofErr w:type="spellStart"/>
+            <w:r>
+              <w:rPr>
+                <w:rFonts w:ascii="Times New Roman" w:hAnsi="Times New Roman" w:cs="Times New Roman"/>
+                <w:sz w:val="24"/>
+                <w:szCs w:val="24"/>
+              </w:rPr>
+              <w:t>untuk</w:t>
+            </w:r>
+            <w:proofErr w:type="spellEnd"/>
+            <w:r>
+              <w:rPr>
+                <w:rFonts w:ascii="Times New Roman" w:hAnsi="Times New Roman" w:cs="Times New Roman"/>
+                <w:sz w:val="24"/>
+                <w:szCs w:val="24"/>
+              </w:rPr>
+              <w:t xml:space="preserve"> </w:t>
+            </w:r>
+            <w:proofErr w:type="spellStart"/>
+            <w:r>
+              <w:rPr>
+                <w:rFonts w:ascii="Times New Roman" w:hAnsi="Times New Roman" w:cs="Times New Roman"/>
+                <w:sz w:val="24"/>
+                <w:szCs w:val="24"/>
+              </w:rPr>
+              <w:t>digunakan</w:t>
+            </w:r>
+            <w:proofErr w:type="spellEnd"/>
+          </w:p>
+        </w:tc>
+      </w:tr>
+      <w:tr>
+        <w:trPr>
+          <w:trHeight w:val="832"/>
+        </w:trPr>
+        <w:tc>
+          <w:tcPr>
+            <w:tcW w:w="1696" w:type="dxa"/>
+            <w:vAlign w:val="center"/>
+          </w:tcPr>
+          <w:p>
+            <w:pPr>
+              <w:jc w:val="center"/>
+              <w:rPr>
+                <w:rFonts w:ascii="Times New Roman" w:hAnsi="Times New Roman" w:cs="Times New Roman"/>
+                <w:sz w:val="24"/>
+                <w:szCs w:val="24"/>
+              </w:rPr>
+            </w:pPr>
+            <w:r>
+              <w:rPr>
+                <w:rFonts w:ascii="Times New Roman" w:hAnsi="Times New Roman" w:cs="Times New Roman"/>
+                <w:sz w:val="24"/>
+                <w:szCs w:val="24"/>
+              </w:rPr>
+              <w:t>Profile</w:t>
+            </w:r>
+          </w:p>
+        </w:tc>
+        <w:tc>
+          <w:tcPr>
+            <w:tcW w:w="1134" w:type="dxa"/>
+            <w:vAlign w:val="center"/>
+          </w:tcPr>
+          <w:p>
+            <w:pPr>
+              <w:jc w:val="center"/>
+              <w:rPr>
+                <w:rFonts w:ascii="Times New Roman" w:hAnsi="Times New Roman" w:cs="Times New Roman"/>
+                <w:sz w:val="24"/>
+                <w:szCs w:val="24"/>
+              </w:rPr>
+            </w:pPr>
+            <w:proofErr w:type="spellStart"/>
+            <w:r>
+              <w:rPr>
+                <w:rFonts w:ascii="Times New Roman" w:hAnsi="Times New Roman" w:cs="Times New Roman"/>
+                <w:sz w:val="24"/>
+                <w:szCs w:val="24"/>
+              </w:rPr>
+              <w:t>Selesai</w:t>
+            </w:r>
+            <w:proofErr w:type="spellEnd"/>
+          </w:p>
+        </w:tc>
+        <w:tc>
+          <w:tcPr>
+            <w:tcW w:w="6237" w:type="dxa"/>
+            <w:vAlign w:val="center"/>
+          </w:tcPr>
+          <w:p>
+            <w:pPr>
+              <w:rPr>
+                <w:rFonts w:ascii="Times New Roman" w:hAnsi="Times New Roman" w:cs="Times New Roman"/>
+                <w:sz w:val="24"/>
+                <w:szCs w:val="24"/>
+              </w:rPr>
+            </w:pPr>
+            <w:r>
+              <w:rPr>
+                <w:rFonts w:ascii="Times New Roman" w:hAnsi="Times New Roman" w:cs="Times New Roman"/>
+                <w:sz w:val="24"/>
+                <w:szCs w:val="24"/>
+              </w:rPr>
+              <w:t>Fitu</w:t>
+            </w:r>
+            <w:r>
+              <w:rPr>
+                <w:rFonts w:ascii="Times New Roman" w:hAnsi="Times New Roman" w:cs="Times New Roman"/>
+                <w:sz w:val="24"/>
+                <w:szCs w:val="24"/>
+              </w:rPr>
+              <w:t xml:space="preserve">r Profile </w:t>
+            </w:r>
+            <w:proofErr w:type="spellStart"/>
+            <w:r>
+              <w:rPr>
+                <w:rFonts w:ascii="Times New Roman" w:hAnsi="Times New Roman" w:cs="Times New Roman"/>
+                <w:sz w:val="24"/>
+                <w:szCs w:val="24"/>
+              </w:rPr>
+              <w:t>telah</w:t>
+            </w:r>
+            <w:proofErr w:type="spellEnd"/>
+            <w:r>
+              <w:rPr>
+                <w:rFonts w:ascii="Times New Roman" w:hAnsi="Times New Roman" w:cs="Times New Roman"/>
+                <w:sz w:val="24"/>
+                <w:szCs w:val="24"/>
+              </w:rPr>
+              <w:t xml:space="preserve"> </w:t>
+            </w:r>
+            <w:proofErr w:type="spellStart"/>
+            <w:r>
+              <w:rPr>
+                <w:rFonts w:ascii="Times New Roman" w:hAnsi="Times New Roman" w:cs="Times New Roman"/>
+                <w:sz w:val="24"/>
+                <w:szCs w:val="24"/>
+              </w:rPr>
+              <w:t>berhasil</w:t>
+            </w:r>
+            <w:proofErr w:type="spellEnd"/>
+            <w:r>
+              <w:rPr>
+                <w:rFonts w:ascii="Times New Roman" w:hAnsi="Times New Roman" w:cs="Times New Roman"/>
+                <w:sz w:val="24"/>
+                <w:szCs w:val="24"/>
+              </w:rPr>
+              <w:t xml:space="preserve"> </w:t>
+            </w:r>
+            <w:proofErr w:type="spellStart"/>
+            <w:r>
+              <w:rPr>
+                <w:rFonts w:ascii="Times New Roman" w:hAnsi="Times New Roman" w:cs="Times New Roman"/>
+                <w:sz w:val="24"/>
+                <w:szCs w:val="24"/>
+              </w:rPr>
+              <w:t>diimplementasikan</w:t>
+            </w:r>
+            <w:proofErr w:type="spellEnd"/>
+            <w:r>
+              <w:rPr>
+                <w:rFonts w:ascii="Times New Roman" w:hAnsi="Times New Roman" w:cs="Times New Roman"/>
+                <w:sz w:val="24"/>
+                <w:szCs w:val="24"/>
+              </w:rPr>
+              <w:t xml:space="preserve"> dan </w:t>
+            </w:r>
+            <w:proofErr w:type="spellStart"/>
+            <w:r>
+              <w:rPr>
+                <w:rFonts w:ascii="Times New Roman" w:hAnsi="Times New Roman" w:cs="Times New Roman"/>
+                <w:sz w:val="24"/>
+                <w:szCs w:val="24"/>
+              </w:rPr>
+              <w:t>dinyatakan</w:t>
+            </w:r>
+            <w:proofErr w:type="spellEnd"/>
+            <w:r>
+              <w:rPr>
+                <w:rFonts w:ascii="Times New Roman" w:hAnsi="Times New Roman" w:cs="Times New Roman"/>
+                <w:sz w:val="24"/>
+                <w:szCs w:val="24"/>
+              </w:rPr>
+              <w:t xml:space="preserve"> </w:t>
+            </w:r>
+            <w:proofErr w:type="spellStart"/>
+            <w:r>
+              <w:rPr>
+                <w:rFonts w:ascii="Times New Roman" w:hAnsi="Times New Roman" w:cs="Times New Roman"/>
+                <w:sz w:val="24"/>
+                <w:szCs w:val="24"/>
+              </w:rPr>
+              <w:t>siap</w:t>
+            </w:r>
+            <w:proofErr w:type="spellEnd"/>
+            <w:r>
+              <w:rPr>
+                <w:rFonts w:ascii="Times New Roman" w:hAnsi="Times New Roman" w:cs="Times New Roman"/>
+                <w:sz w:val="24"/>
+                <w:szCs w:val="24"/>
+              </w:rPr>
+              <w:t xml:space="preserve"> </w:t>
+            </w:r>
+            <w:proofErr w:type="spellStart"/>
+            <w:r>
+              <w:rPr>
+                <w:rFonts w:ascii="Times New Roman" w:hAnsi="Times New Roman" w:cs="Times New Roman"/>
+                <w:sz w:val="24"/>
+                <w:szCs w:val="24"/>
+              </w:rPr>
+              <w:t>untuk</w:t>
+            </w:r>
+            <w:proofErr w:type="spellEnd"/>
+            <w:r>
+              <w:rPr>
+                <w:rFonts w:ascii="Times New Roman" w:hAnsi="Times New Roman" w:cs="Times New Roman"/>
+                <w:sz w:val="24"/>
+                <w:szCs w:val="24"/>
+              </w:rPr>
+              <w:t xml:space="preserve"> </w:t>
+            </w:r>
+            <w:proofErr w:type="spellStart"/>
+            <w:r>
+              <w:rPr>
+                <w:rFonts w:ascii="Times New Roman" w:hAnsi="Times New Roman" w:cs="Times New Roman"/>
+                <w:sz w:val="24"/>
+                <w:szCs w:val="24"/>
+              </w:rPr>
+              <w:t>digunakan</w:t>
+            </w:r>
+            <w:proofErr w:type="spellEnd"/>
+          </w:p>
+        </w:tc>
+      </w:tr>
+    </w:tbl>
+    <w:p>
+      <w:pPr>
+        <w:pStyle w:val="Caption"/>
+        <w:jc w:val="center"/>
+        <w:rPr>
+          <w:rFonts w:ascii="Times New Roman" w:hAnsi="Times New Roman" w:cs="Times New Roman"/>
+          <w:color w:val="auto"/>
+          <w:sz w:val="20"/>
+          <w:szCs w:val="20"/>
+        </w:rPr>
+      </w:pPr>
+    </w:p>
+    <w:p>
+      <w:pPr>
+        <w:pStyle w:val="Caption"/>
+        <w:jc w:val="center"/>
+        <w:rPr>
+          <w:rFonts w:ascii="Times New Roman" w:hAnsi="Times New Roman" w:cs="Times New Roman"/>
+          <w:color w:val="auto"/>
+          <w:sz w:val="20"/>
+          <w:szCs w:val="20"/>
+        </w:rPr>
+      </w:pPr>
+      <w:proofErr w:type="spellStart"/>
+      <w:r>
+        <w:rPr>
+          <w:rFonts w:ascii="Times New Roman" w:hAnsi="Times New Roman" w:cs="Times New Roman"/>
+          <w:color w:val="auto"/>
+          <w:sz w:val="20"/>
+          <w:szCs w:val="20"/>
+        </w:rPr>
+        <w:t>Tabel</w:t>
+      </w:r>
+      <w:proofErr w:type="spellEnd"/>
+      <w:r>
+        <w:rPr>
+          <w:rFonts w:ascii="Times New Roman" w:hAnsi="Times New Roman" w:cs="Times New Roman"/>
+          <w:color w:val="auto"/>
+          <w:sz w:val="20"/>
+          <w:szCs w:val="20"/>
+        </w:rPr>
+        <w:t xml:space="preserve"> </w:t>
+      </w:r>
+      <w:proofErr w:type="gramStart"/>
+      <w:r>
+        <w:rPr>
+          <w:rFonts w:ascii="Times New Roman" w:hAnsi="Times New Roman" w:cs="Times New Roman"/>
+          <w:color w:val="auto"/>
+          <w:sz w:val="20"/>
+          <w:szCs w:val="20"/>
+        </w:rPr>
+        <w:t>4</w:t>
+      </w:r>
+      <w:r>
+        <w:rPr>
+          <w:rFonts w:ascii="Times New Roman" w:hAnsi="Times New Roman" w:cs="Times New Roman"/>
+          <w:color w:val="auto"/>
+          <w:sz w:val="20"/>
+          <w:szCs w:val="20"/>
+        </w:rPr>
+        <w:t xml:space="preserve">  </w:t>
+      </w:r>
+      <w:proofErr w:type="spellStart"/>
+      <w:r>
+        <w:rPr>
+          <w:rFonts w:ascii="Times New Roman" w:hAnsi="Times New Roman" w:cs="Times New Roman"/>
+          <w:color w:val="auto"/>
+          <w:sz w:val="20"/>
+          <w:szCs w:val="20"/>
+        </w:rPr>
+        <w:t>Laporan</w:t>
+      </w:r>
+      <w:proofErr w:type="spellEnd"/>
+      <w:proofErr w:type="gramEnd"/>
+      <w:r>
+        <w:rPr>
+          <w:rFonts w:ascii="Times New Roman" w:hAnsi="Times New Roman" w:cs="Times New Roman"/>
+          <w:color w:val="auto"/>
+          <w:sz w:val="20"/>
+          <w:szCs w:val="20"/>
+        </w:rPr>
+        <w:t xml:space="preserve"> Hasil Sprint Review</w:t>
       </w:r>
     </w:p>
     <w:p>

</xml_diff>

<commit_message>
tambah tabel laporan hasil sprint retrospective
</commit_message>
<xml_diff>
--- a/Laporan UTS Anonymous.docx
+++ b/Laporan UTS Anonymous.docx
@@ -15083,6 +15083,2157 @@
         </w:rPr>
         <w:t xml:space="preserve"> Hasil Sprint Review</w:t>
       </w:r>
+    </w:p>
+    <w:p>
+      <w:pPr>
+        <w:rPr>
+          <w:rFonts w:ascii="Times New Roman" w:hAnsi="Times New Roman" w:cs="Times New Roman"/>
+          <w:b/>
+          <w:bCs/>
+          <w:kern w:val="0"/>
+          <w:sz w:val="20"/>
+          <w:szCs w:val="20"/>
+          <w:lang w:val="en-US"/>
+          <w14:ligatures w14:val="none"/>
+        </w:rPr>
+      </w:pPr>
+      <w:r>
+        <w:rPr>
+          <w:rFonts w:ascii="Times New Roman" w:hAnsi="Times New Roman" w:cs="Times New Roman"/>
+          <w:sz w:val="20"/>
+          <w:szCs w:val="20"/>
+        </w:rPr>
+        <w:br w:type="page"/>
+      </w:r>
+    </w:p>
+    <w:p>
+      <w:pPr>
+        <w:jc w:val="center"/>
+        <w:rPr>
+          <w:rFonts w:ascii="Times New Roman" w:hAnsi="Times New Roman" w:cs="Times New Roman"/>
+          <w:b/>
+          <w:bCs/>
+          <w:sz w:val="24"/>
+          <w:szCs w:val="24"/>
+          <w:lang w:val="en-US"/>
+        </w:rPr>
+      </w:pPr>
+      <w:r>
+        <w:rPr>
+          <w:rFonts w:ascii="Times New Roman" w:hAnsi="Times New Roman" w:cs="Times New Roman"/>
+          <w:b/>
+          <w:bCs/>
+          <w:sz w:val="24"/>
+          <w:szCs w:val="24"/>
+          <w:lang w:val="en-US"/>
+        </w:rPr>
+        <w:lastRenderedPageBreak/>
+        <w:t>BAB III</w:t>
+      </w:r>
+    </w:p>
+    <w:p>
+      <w:pPr>
+        <w:jc w:val="center"/>
+        <w:rPr>
+          <w:rFonts w:ascii="Times New Roman" w:hAnsi="Times New Roman" w:cs="Times New Roman"/>
+          <w:b/>
+          <w:bCs/>
+          <w:lang w:val="en-US"/>
+        </w:rPr>
+      </w:pPr>
+      <w:r>
+        <w:rPr>
+          <w:rFonts w:ascii="Times New Roman" w:hAnsi="Times New Roman" w:cs="Times New Roman"/>
+          <w:b/>
+          <w:bCs/>
+          <w:lang w:val="en-US"/>
+        </w:rPr>
+        <w:t>HASIL KEGIATAN KELOMPOK</w:t>
+      </w:r>
+    </w:p>
+    <w:p>
+      <w:pPr>
+        <w:rPr>
+          <w:lang w:val="en-US"/>
+        </w:rPr>
+      </w:pPr>
+    </w:p>
+    <w:tbl>
+      <w:tblPr>
+        <w:tblStyle w:val="TableGrid"/>
+        <w:tblW w:w="0" w:type="auto"/>
+        <w:tblInd w:w="-1" w:type="dxa"/>
+        <w:tblLook w:val="04A0" w:firstRow="1" w:lastRow="0" w:firstColumn="1" w:lastColumn="0" w:noHBand="0" w:noVBand="1"/>
+      </w:tblPr>
+      <w:tblGrid>
+        <w:gridCol w:w="3005"/>
+        <w:gridCol w:w="3005"/>
+        <w:gridCol w:w="3006"/>
+      </w:tblGrid>
+      <w:tr>
+        <w:trPr>
+          <w:trHeight w:val="841"/>
+        </w:trPr>
+        <w:tc>
+          <w:tcPr>
+            <w:tcW w:w="3005" w:type="dxa"/>
+            <w:tcBorders>
+              <w:top w:val="single" w:sz="4" w:space="0" w:color="auto"/>
+              <w:left w:val="single" w:sz="4" w:space="0" w:color="auto"/>
+              <w:bottom w:val="single" w:sz="4" w:space="0" w:color="auto"/>
+              <w:right w:val="single" w:sz="4" w:space="0" w:color="auto"/>
+            </w:tcBorders>
+            <w:shd w:val="clear" w:color="auto" w:fill="FFD966" w:themeFill="accent4" w:themeFillTint="99"/>
+            <w:vAlign w:val="center"/>
+            <w:hideMark/>
+          </w:tcPr>
+          <w:p>
+            <w:pPr>
+              <w:tabs>
+                <w:tab w:val="left" w:pos="5280"/>
+              </w:tabs>
+              <w:spacing w:after="0" w:line="240" w:lineRule="auto"/>
+              <w:jc w:val="center"/>
+              <w:rPr>
+                <w:rFonts w:ascii="Times New Roman" w:hAnsi="Times New Roman" w:cs="Times New Roman"/>
+                <w:b/>
+                <w:bCs/>
+                <w:kern w:val="0"/>
+                <w:sz w:val="24"/>
+                <w:szCs w:val="24"/>
+                <w:lang w:val="en-US"/>
+                <w14:ligatures w14:val="none"/>
+              </w:rPr>
+            </w:pPr>
+            <w:r>
+              <w:rPr>
+                <w:rFonts w:ascii="Times New Roman" w:hAnsi="Times New Roman" w:cs="Times New Roman"/>
+                <w:b/>
+                <w:bCs/>
+                <w:kern w:val="0"/>
+                <w:sz w:val="24"/>
+                <w:szCs w:val="24"/>
+                <w:lang w:val="en-US"/>
+                <w14:ligatures w14:val="none"/>
+              </w:rPr>
+              <w:t xml:space="preserve">Hal yang </w:t>
+            </w:r>
+            <w:proofErr w:type="spellStart"/>
+            <w:r>
+              <w:rPr>
+                <w:rFonts w:ascii="Times New Roman" w:hAnsi="Times New Roman" w:cs="Times New Roman"/>
+                <w:b/>
+                <w:bCs/>
+                <w:kern w:val="0"/>
+                <w:sz w:val="24"/>
+                <w:szCs w:val="24"/>
+                <w:lang w:val="en-US"/>
+                <w14:ligatures w14:val="none"/>
+              </w:rPr>
+              <w:t>Berhasil</w:t>
+            </w:r>
+            <w:proofErr w:type="spellEnd"/>
+            <w:r>
+              <w:rPr>
+                <w:rFonts w:ascii="Times New Roman" w:hAnsi="Times New Roman" w:cs="Times New Roman"/>
+                <w:b/>
+                <w:bCs/>
+                <w:kern w:val="0"/>
+                <w:sz w:val="24"/>
+                <w:szCs w:val="24"/>
+                <w:lang w:val="en-US"/>
+                <w14:ligatures w14:val="none"/>
+              </w:rPr>
+              <w:t xml:space="preserve"> </w:t>
+            </w:r>
+            <w:proofErr w:type="spellStart"/>
+            <w:r>
+              <w:rPr>
+                <w:rFonts w:ascii="Times New Roman" w:hAnsi="Times New Roman" w:cs="Times New Roman"/>
+                <w:b/>
+                <w:bCs/>
+                <w:kern w:val="0"/>
+                <w:sz w:val="24"/>
+                <w:szCs w:val="24"/>
+                <w:lang w:val="en-US"/>
+                <w14:ligatures w14:val="none"/>
+              </w:rPr>
+              <w:t>Dilakukan</w:t>
+            </w:r>
+            <w:proofErr w:type="spellEnd"/>
+          </w:p>
+        </w:tc>
+        <w:tc>
+          <w:tcPr>
+            <w:tcW w:w="3005" w:type="dxa"/>
+            <w:tcBorders>
+              <w:top w:val="single" w:sz="4" w:space="0" w:color="auto"/>
+              <w:left w:val="single" w:sz="4" w:space="0" w:color="auto"/>
+              <w:bottom w:val="single" w:sz="4" w:space="0" w:color="auto"/>
+              <w:right w:val="single" w:sz="4" w:space="0" w:color="auto"/>
+            </w:tcBorders>
+            <w:shd w:val="clear" w:color="auto" w:fill="FFD966" w:themeFill="accent4" w:themeFillTint="99"/>
+            <w:vAlign w:val="center"/>
+            <w:hideMark/>
+          </w:tcPr>
+          <w:p>
+            <w:pPr>
+              <w:tabs>
+                <w:tab w:val="left" w:pos="5280"/>
+              </w:tabs>
+              <w:jc w:val="center"/>
+              <w:rPr>
+                <w:rFonts w:ascii="Times New Roman" w:hAnsi="Times New Roman" w:cs="Times New Roman"/>
+                <w:b/>
+                <w:bCs/>
+                <w:sz w:val="24"/>
+                <w:szCs w:val="24"/>
+              </w:rPr>
+            </w:pPr>
+            <w:r>
+              <w:rPr>
+                <w:rFonts w:ascii="Times New Roman" w:hAnsi="Times New Roman" w:cs="Times New Roman"/>
+                <w:b/>
+                <w:bCs/>
+                <w:sz w:val="24"/>
+                <w:szCs w:val="24"/>
+              </w:rPr>
+              <w:t>Hal-</w:t>
+            </w:r>
+            <w:proofErr w:type="spellStart"/>
+            <w:r>
+              <w:rPr>
+                <w:rFonts w:ascii="Times New Roman" w:hAnsi="Times New Roman" w:cs="Times New Roman"/>
+                <w:b/>
+                <w:bCs/>
+                <w:sz w:val="24"/>
+                <w:szCs w:val="24"/>
+              </w:rPr>
+              <w:t>hal</w:t>
+            </w:r>
+            <w:proofErr w:type="spellEnd"/>
+            <w:r>
+              <w:rPr>
+                <w:rFonts w:ascii="Times New Roman" w:hAnsi="Times New Roman" w:cs="Times New Roman"/>
+                <w:b/>
+                <w:bCs/>
+                <w:sz w:val="24"/>
+                <w:szCs w:val="24"/>
+              </w:rPr>
+              <w:t xml:space="preserve"> yang Harus </w:t>
+            </w:r>
+            <w:proofErr w:type="spellStart"/>
+            <w:r>
+              <w:rPr>
+                <w:rFonts w:ascii="Times New Roman" w:hAnsi="Times New Roman" w:cs="Times New Roman"/>
+                <w:b/>
+                <w:bCs/>
+                <w:sz w:val="24"/>
+                <w:szCs w:val="24"/>
+              </w:rPr>
+              <w:t>Diperbaiki</w:t>
+            </w:r>
+            <w:proofErr w:type="spellEnd"/>
+          </w:p>
+        </w:tc>
+        <w:tc>
+          <w:tcPr>
+            <w:tcW w:w="3006" w:type="dxa"/>
+            <w:tcBorders>
+              <w:top w:val="single" w:sz="4" w:space="0" w:color="auto"/>
+              <w:left w:val="single" w:sz="4" w:space="0" w:color="auto"/>
+              <w:bottom w:val="single" w:sz="4" w:space="0" w:color="auto"/>
+              <w:right w:val="single" w:sz="4" w:space="0" w:color="auto"/>
+            </w:tcBorders>
+            <w:shd w:val="clear" w:color="auto" w:fill="FFD966" w:themeFill="accent4" w:themeFillTint="99"/>
+            <w:vAlign w:val="center"/>
+            <w:hideMark/>
+          </w:tcPr>
+          <w:p>
+            <w:pPr>
+              <w:tabs>
+                <w:tab w:val="left" w:pos="5280"/>
+              </w:tabs>
+              <w:jc w:val="center"/>
+              <w:rPr>
+                <w:rFonts w:ascii="Times New Roman" w:hAnsi="Times New Roman" w:cs="Times New Roman"/>
+                <w:b/>
+                <w:bCs/>
+                <w:sz w:val="24"/>
+                <w:szCs w:val="24"/>
+              </w:rPr>
+            </w:pPr>
+            <w:proofErr w:type="spellStart"/>
+            <w:r>
+              <w:rPr>
+                <w:rFonts w:ascii="Times New Roman" w:hAnsi="Times New Roman" w:cs="Times New Roman"/>
+                <w:b/>
+                <w:bCs/>
+                <w:sz w:val="24"/>
+                <w:szCs w:val="24"/>
+              </w:rPr>
+              <w:t>Rencana</w:t>
+            </w:r>
+            <w:proofErr w:type="spellEnd"/>
+            <w:r>
+              <w:rPr>
+                <w:rFonts w:ascii="Times New Roman" w:hAnsi="Times New Roman" w:cs="Times New Roman"/>
+                <w:b/>
+                <w:bCs/>
+                <w:sz w:val="24"/>
+                <w:szCs w:val="24"/>
+              </w:rPr>
+              <w:t xml:space="preserve"> Tindakan</w:t>
+            </w:r>
+          </w:p>
+        </w:tc>
+      </w:tr>
+      <w:tr>
+        <w:trPr>
+          <w:trHeight w:val="1125"/>
+        </w:trPr>
+        <w:tc>
+          <w:tcPr>
+            <w:tcW w:w="3005" w:type="dxa"/>
+            <w:tcBorders>
+              <w:top w:val="single" w:sz="4" w:space="0" w:color="auto"/>
+              <w:left w:val="single" w:sz="4" w:space="0" w:color="auto"/>
+              <w:bottom w:val="single" w:sz="4" w:space="0" w:color="auto"/>
+              <w:right w:val="single" w:sz="4" w:space="0" w:color="auto"/>
+            </w:tcBorders>
+            <w:vAlign w:val="center"/>
+            <w:hideMark/>
+          </w:tcPr>
+          <w:p>
+            <w:pPr>
+              <w:tabs>
+                <w:tab w:val="left" w:pos="5280"/>
+              </w:tabs>
+              <w:rPr>
+                <w:rFonts w:ascii="Times New Roman" w:hAnsi="Times New Roman" w:cs="Times New Roman"/>
+                <w:sz w:val="24"/>
+                <w:szCs w:val="24"/>
+              </w:rPr>
+            </w:pPr>
+            <w:r>
+              <w:rPr>
+                <w:rFonts w:ascii="Times New Roman" w:hAnsi="Times New Roman" w:cs="Times New Roman"/>
+                <w:sz w:val="24"/>
+                <w:szCs w:val="24"/>
+              </w:rPr>
+              <w:t xml:space="preserve">Tim yang Fun &amp; Humble </w:t>
+            </w:r>
+            <w:proofErr w:type="spellStart"/>
+            <w:r>
+              <w:rPr>
+                <w:rFonts w:ascii="Times New Roman" w:hAnsi="Times New Roman" w:cs="Times New Roman"/>
+                <w:sz w:val="24"/>
+                <w:szCs w:val="24"/>
+              </w:rPr>
+              <w:t>sehingga</w:t>
+            </w:r>
+            <w:proofErr w:type="spellEnd"/>
+            <w:r>
+              <w:rPr>
+                <w:rFonts w:ascii="Times New Roman" w:hAnsi="Times New Roman" w:cs="Times New Roman"/>
+                <w:sz w:val="24"/>
+                <w:szCs w:val="24"/>
+              </w:rPr>
+              <w:t xml:space="preserve"> </w:t>
+            </w:r>
+            <w:proofErr w:type="spellStart"/>
+            <w:r>
+              <w:rPr>
+                <w:rFonts w:ascii="Times New Roman" w:hAnsi="Times New Roman" w:cs="Times New Roman"/>
+                <w:sz w:val="24"/>
+                <w:szCs w:val="24"/>
+              </w:rPr>
+              <w:t>komunikasi</w:t>
+            </w:r>
+            <w:proofErr w:type="spellEnd"/>
+            <w:r>
+              <w:rPr>
+                <w:rFonts w:ascii="Times New Roman" w:hAnsi="Times New Roman" w:cs="Times New Roman"/>
+                <w:sz w:val="24"/>
+                <w:szCs w:val="24"/>
+              </w:rPr>
+              <w:t xml:space="preserve"> </w:t>
+            </w:r>
+            <w:proofErr w:type="spellStart"/>
+            <w:r>
+              <w:rPr>
+                <w:rFonts w:ascii="Times New Roman" w:hAnsi="Times New Roman" w:cs="Times New Roman"/>
+                <w:sz w:val="24"/>
+                <w:szCs w:val="24"/>
+              </w:rPr>
+              <w:t>berjalan</w:t>
+            </w:r>
+            <w:proofErr w:type="spellEnd"/>
+            <w:r>
+              <w:rPr>
+                <w:rFonts w:ascii="Times New Roman" w:hAnsi="Times New Roman" w:cs="Times New Roman"/>
+                <w:sz w:val="24"/>
+                <w:szCs w:val="24"/>
+              </w:rPr>
+              <w:t xml:space="preserve"> </w:t>
+            </w:r>
+            <w:proofErr w:type="spellStart"/>
+            <w:r>
+              <w:rPr>
+                <w:rFonts w:ascii="Times New Roman" w:hAnsi="Times New Roman" w:cs="Times New Roman"/>
+                <w:sz w:val="24"/>
+                <w:szCs w:val="24"/>
+              </w:rPr>
+              <w:t>dengan</w:t>
+            </w:r>
+            <w:proofErr w:type="spellEnd"/>
+            <w:r>
+              <w:rPr>
+                <w:rFonts w:ascii="Times New Roman" w:hAnsi="Times New Roman" w:cs="Times New Roman"/>
+                <w:sz w:val="24"/>
+                <w:szCs w:val="24"/>
+              </w:rPr>
+              <w:t xml:space="preserve"> </w:t>
+            </w:r>
+            <w:proofErr w:type="spellStart"/>
+            <w:r>
+              <w:rPr>
+                <w:rFonts w:ascii="Times New Roman" w:hAnsi="Times New Roman" w:cs="Times New Roman"/>
+                <w:sz w:val="24"/>
+                <w:szCs w:val="24"/>
+              </w:rPr>
+              <w:t>lancar</w:t>
+            </w:r>
+            <w:proofErr w:type="spellEnd"/>
+          </w:p>
+        </w:tc>
+        <w:tc>
+          <w:tcPr>
+            <w:tcW w:w="3005" w:type="dxa"/>
+            <w:tcBorders>
+              <w:top w:val="single" w:sz="4" w:space="0" w:color="auto"/>
+              <w:left w:val="single" w:sz="4" w:space="0" w:color="auto"/>
+              <w:bottom w:val="single" w:sz="4" w:space="0" w:color="auto"/>
+              <w:right w:val="single" w:sz="4" w:space="0" w:color="auto"/>
+            </w:tcBorders>
+            <w:vAlign w:val="center"/>
+            <w:hideMark/>
+          </w:tcPr>
+          <w:p>
+            <w:pPr>
+              <w:tabs>
+                <w:tab w:val="left" w:pos="5280"/>
+              </w:tabs>
+              <w:rPr>
+                <w:rFonts w:ascii="Times New Roman" w:hAnsi="Times New Roman" w:cs="Times New Roman"/>
+                <w:sz w:val="24"/>
+                <w:szCs w:val="24"/>
+              </w:rPr>
+            </w:pPr>
+            <w:proofErr w:type="spellStart"/>
+            <w:r>
+              <w:rPr>
+                <w:rFonts w:ascii="Times New Roman" w:hAnsi="Times New Roman" w:cs="Times New Roman"/>
+                <w:sz w:val="24"/>
+                <w:szCs w:val="24"/>
+              </w:rPr>
+              <w:t>Perencanaan</w:t>
+            </w:r>
+            <w:proofErr w:type="spellEnd"/>
+            <w:r>
+              <w:rPr>
+                <w:rFonts w:ascii="Times New Roman" w:hAnsi="Times New Roman" w:cs="Times New Roman"/>
+                <w:sz w:val="24"/>
+                <w:szCs w:val="24"/>
+              </w:rPr>
+              <w:t xml:space="preserve"> </w:t>
+            </w:r>
+            <w:proofErr w:type="spellStart"/>
+            <w:r>
+              <w:rPr>
+                <w:rFonts w:ascii="Times New Roman" w:hAnsi="Times New Roman" w:cs="Times New Roman"/>
+                <w:sz w:val="24"/>
+                <w:szCs w:val="24"/>
+              </w:rPr>
+              <w:t>kegiatan</w:t>
+            </w:r>
+            <w:proofErr w:type="spellEnd"/>
+            <w:r>
+              <w:rPr>
+                <w:rFonts w:ascii="Times New Roman" w:hAnsi="Times New Roman" w:cs="Times New Roman"/>
+                <w:sz w:val="24"/>
+                <w:szCs w:val="24"/>
+              </w:rPr>
+              <w:t xml:space="preserve"> </w:t>
+            </w:r>
+            <w:proofErr w:type="spellStart"/>
+            <w:r>
+              <w:rPr>
+                <w:rFonts w:ascii="Times New Roman" w:hAnsi="Times New Roman" w:cs="Times New Roman"/>
+                <w:sz w:val="24"/>
+                <w:szCs w:val="24"/>
+              </w:rPr>
+              <w:t>harus</w:t>
+            </w:r>
+            <w:proofErr w:type="spellEnd"/>
+            <w:r>
+              <w:rPr>
+                <w:rFonts w:ascii="Times New Roman" w:hAnsi="Times New Roman" w:cs="Times New Roman"/>
+                <w:sz w:val="24"/>
+                <w:szCs w:val="24"/>
+              </w:rPr>
+              <w:t xml:space="preserve"> </w:t>
+            </w:r>
+            <w:proofErr w:type="spellStart"/>
+            <w:r>
+              <w:rPr>
+                <w:rFonts w:ascii="Times New Roman" w:hAnsi="Times New Roman" w:cs="Times New Roman"/>
+                <w:sz w:val="24"/>
+                <w:szCs w:val="24"/>
+              </w:rPr>
+              <w:t>lebuh</w:t>
+            </w:r>
+            <w:proofErr w:type="spellEnd"/>
+            <w:r>
+              <w:rPr>
+                <w:rFonts w:ascii="Times New Roman" w:hAnsi="Times New Roman" w:cs="Times New Roman"/>
+                <w:sz w:val="24"/>
+                <w:szCs w:val="24"/>
+              </w:rPr>
+              <w:t xml:space="preserve"> detail</w:t>
+            </w:r>
+          </w:p>
+        </w:tc>
+        <w:tc>
+          <w:tcPr>
+            <w:tcW w:w="3006" w:type="dxa"/>
+            <w:tcBorders>
+              <w:top w:val="single" w:sz="4" w:space="0" w:color="auto"/>
+              <w:left w:val="single" w:sz="4" w:space="0" w:color="auto"/>
+              <w:bottom w:val="single" w:sz="4" w:space="0" w:color="auto"/>
+              <w:right w:val="single" w:sz="4" w:space="0" w:color="auto"/>
+            </w:tcBorders>
+            <w:vAlign w:val="center"/>
+            <w:hideMark/>
+          </w:tcPr>
+          <w:p>
+            <w:pPr>
+              <w:tabs>
+                <w:tab w:val="left" w:pos="5280"/>
+              </w:tabs>
+              <w:rPr>
+                <w:rFonts w:ascii="Times New Roman" w:hAnsi="Times New Roman" w:cs="Times New Roman"/>
+                <w:sz w:val="24"/>
+                <w:szCs w:val="24"/>
+              </w:rPr>
+            </w:pPr>
+            <w:proofErr w:type="spellStart"/>
+            <w:r>
+              <w:rPr>
+                <w:rFonts w:ascii="Times New Roman" w:hAnsi="Times New Roman" w:cs="Times New Roman"/>
+                <w:sz w:val="24"/>
+                <w:szCs w:val="24"/>
+              </w:rPr>
+              <w:t>Membuat</w:t>
+            </w:r>
+            <w:proofErr w:type="spellEnd"/>
+            <w:r>
+              <w:rPr>
+                <w:rFonts w:ascii="Times New Roman" w:hAnsi="Times New Roman" w:cs="Times New Roman"/>
+                <w:sz w:val="24"/>
+                <w:szCs w:val="24"/>
+              </w:rPr>
+              <w:t xml:space="preserve"> </w:t>
+            </w:r>
+            <w:proofErr w:type="spellStart"/>
+            <w:r>
+              <w:rPr>
+                <w:rFonts w:ascii="Times New Roman" w:hAnsi="Times New Roman" w:cs="Times New Roman"/>
+                <w:sz w:val="24"/>
+                <w:szCs w:val="24"/>
+              </w:rPr>
+              <w:t>rencana</w:t>
+            </w:r>
+            <w:proofErr w:type="spellEnd"/>
+            <w:r>
+              <w:rPr>
+                <w:rFonts w:ascii="Times New Roman" w:hAnsi="Times New Roman" w:cs="Times New Roman"/>
+                <w:sz w:val="24"/>
+                <w:szCs w:val="24"/>
+              </w:rPr>
+              <w:t xml:space="preserve"> </w:t>
+            </w:r>
+            <w:proofErr w:type="spellStart"/>
+            <w:r>
+              <w:rPr>
+                <w:rFonts w:ascii="Times New Roman" w:hAnsi="Times New Roman" w:cs="Times New Roman"/>
+                <w:sz w:val="24"/>
+                <w:szCs w:val="24"/>
+              </w:rPr>
+              <w:t>lebih</w:t>
+            </w:r>
+            <w:proofErr w:type="spellEnd"/>
+            <w:r>
+              <w:rPr>
+                <w:rFonts w:ascii="Times New Roman" w:hAnsi="Times New Roman" w:cs="Times New Roman"/>
+                <w:sz w:val="24"/>
+                <w:szCs w:val="24"/>
+              </w:rPr>
+              <w:t xml:space="preserve"> </w:t>
+            </w:r>
+            <w:proofErr w:type="spellStart"/>
+            <w:r>
+              <w:rPr>
+                <w:rFonts w:ascii="Times New Roman" w:hAnsi="Times New Roman" w:cs="Times New Roman"/>
+                <w:sz w:val="24"/>
+                <w:szCs w:val="24"/>
+              </w:rPr>
+              <w:t>terinci</w:t>
+            </w:r>
+            <w:proofErr w:type="spellEnd"/>
+            <w:r>
+              <w:rPr>
+                <w:rFonts w:ascii="Times New Roman" w:hAnsi="Times New Roman" w:cs="Times New Roman"/>
+                <w:sz w:val="24"/>
+                <w:szCs w:val="24"/>
+              </w:rPr>
+              <w:t xml:space="preserve"> dan </w:t>
+            </w:r>
+            <w:proofErr w:type="spellStart"/>
+            <w:r>
+              <w:rPr>
+                <w:rFonts w:ascii="Times New Roman" w:hAnsi="Times New Roman" w:cs="Times New Roman"/>
+                <w:sz w:val="24"/>
+                <w:szCs w:val="24"/>
+              </w:rPr>
+              <w:t>memperbaiki</w:t>
+            </w:r>
+            <w:proofErr w:type="spellEnd"/>
+            <w:r>
+              <w:rPr>
+                <w:rFonts w:ascii="Times New Roman" w:hAnsi="Times New Roman" w:cs="Times New Roman"/>
+                <w:sz w:val="24"/>
+                <w:szCs w:val="24"/>
+              </w:rPr>
+              <w:t xml:space="preserve"> </w:t>
+            </w:r>
+            <w:proofErr w:type="spellStart"/>
+            <w:r>
+              <w:rPr>
+                <w:rFonts w:ascii="Times New Roman" w:hAnsi="Times New Roman" w:cs="Times New Roman"/>
+                <w:sz w:val="24"/>
+                <w:szCs w:val="24"/>
+              </w:rPr>
+              <w:t>struktur</w:t>
+            </w:r>
+            <w:proofErr w:type="spellEnd"/>
+            <w:r>
+              <w:rPr>
+                <w:rFonts w:ascii="Times New Roman" w:hAnsi="Times New Roman" w:cs="Times New Roman"/>
+                <w:sz w:val="24"/>
+                <w:szCs w:val="24"/>
+              </w:rPr>
+              <w:t xml:space="preserve"> </w:t>
+            </w:r>
+            <w:proofErr w:type="spellStart"/>
+            <w:r>
+              <w:rPr>
+                <w:rFonts w:ascii="Times New Roman" w:hAnsi="Times New Roman" w:cs="Times New Roman"/>
+                <w:sz w:val="24"/>
+                <w:szCs w:val="24"/>
+              </w:rPr>
+              <w:t>perencanaan</w:t>
+            </w:r>
+            <w:proofErr w:type="spellEnd"/>
+          </w:p>
+        </w:tc>
+      </w:tr>
+      <w:tr>
+        <w:trPr>
+          <w:trHeight w:val="1268"/>
+        </w:trPr>
+        <w:tc>
+          <w:tcPr>
+            <w:tcW w:w="3005" w:type="dxa"/>
+            <w:tcBorders>
+              <w:top w:val="single" w:sz="4" w:space="0" w:color="auto"/>
+              <w:left w:val="single" w:sz="4" w:space="0" w:color="auto"/>
+              <w:bottom w:val="single" w:sz="4" w:space="0" w:color="auto"/>
+              <w:right w:val="single" w:sz="4" w:space="0" w:color="auto"/>
+            </w:tcBorders>
+            <w:vAlign w:val="center"/>
+            <w:hideMark/>
+          </w:tcPr>
+          <w:p>
+            <w:pPr>
+              <w:tabs>
+                <w:tab w:val="left" w:pos="5280"/>
+              </w:tabs>
+              <w:rPr>
+                <w:rFonts w:ascii="Times New Roman" w:hAnsi="Times New Roman" w:cs="Times New Roman"/>
+                <w:sz w:val="24"/>
+                <w:szCs w:val="24"/>
+              </w:rPr>
+            </w:pPr>
+            <w:r>
+              <w:rPr>
+                <w:rFonts w:ascii="Times New Roman" w:hAnsi="Times New Roman" w:cs="Times New Roman"/>
+                <w:sz w:val="24"/>
+                <w:szCs w:val="24"/>
+              </w:rPr>
+              <w:t xml:space="preserve">Tim </w:t>
+            </w:r>
+            <w:proofErr w:type="spellStart"/>
+            <w:r>
+              <w:rPr>
+                <w:rFonts w:ascii="Times New Roman" w:hAnsi="Times New Roman" w:cs="Times New Roman"/>
+                <w:sz w:val="24"/>
+                <w:szCs w:val="24"/>
+              </w:rPr>
+              <w:t>berhasil</w:t>
+            </w:r>
+            <w:proofErr w:type="spellEnd"/>
+            <w:r>
+              <w:rPr>
+                <w:rFonts w:ascii="Times New Roman" w:hAnsi="Times New Roman" w:cs="Times New Roman"/>
+                <w:sz w:val="24"/>
+                <w:szCs w:val="24"/>
+              </w:rPr>
+              <w:t xml:space="preserve"> </w:t>
+            </w:r>
+            <w:proofErr w:type="spellStart"/>
+            <w:r>
+              <w:rPr>
+                <w:rFonts w:ascii="Times New Roman" w:hAnsi="Times New Roman" w:cs="Times New Roman"/>
+                <w:sz w:val="24"/>
+                <w:szCs w:val="24"/>
+              </w:rPr>
+              <w:t>menyelesaikan</w:t>
+            </w:r>
+            <w:proofErr w:type="spellEnd"/>
+            <w:r>
+              <w:rPr>
+                <w:rFonts w:ascii="Times New Roman" w:hAnsi="Times New Roman" w:cs="Times New Roman"/>
+                <w:sz w:val="24"/>
+                <w:szCs w:val="24"/>
+              </w:rPr>
+              <w:t xml:space="preserve"> </w:t>
+            </w:r>
+            <w:proofErr w:type="spellStart"/>
+            <w:r>
+              <w:rPr>
+                <w:rFonts w:ascii="Times New Roman" w:hAnsi="Times New Roman" w:cs="Times New Roman"/>
+                <w:sz w:val="24"/>
+                <w:szCs w:val="24"/>
+              </w:rPr>
+              <w:t>fitur</w:t>
+            </w:r>
+            <w:proofErr w:type="spellEnd"/>
+            <w:r>
+              <w:rPr>
+                <w:rFonts w:ascii="Times New Roman" w:hAnsi="Times New Roman" w:cs="Times New Roman"/>
+                <w:sz w:val="24"/>
+                <w:szCs w:val="24"/>
+              </w:rPr>
+              <w:t xml:space="preserve"> - </w:t>
+            </w:r>
+            <w:proofErr w:type="spellStart"/>
+            <w:r>
+              <w:rPr>
+                <w:rFonts w:ascii="Times New Roman" w:hAnsi="Times New Roman" w:cs="Times New Roman"/>
+                <w:sz w:val="24"/>
+                <w:szCs w:val="24"/>
+              </w:rPr>
+              <w:t>fitur</w:t>
+            </w:r>
+            <w:proofErr w:type="spellEnd"/>
+            <w:r>
+              <w:rPr>
+                <w:rFonts w:ascii="Times New Roman" w:hAnsi="Times New Roman" w:cs="Times New Roman"/>
+                <w:sz w:val="24"/>
+                <w:szCs w:val="24"/>
+              </w:rPr>
+              <w:t xml:space="preserve"> yang </w:t>
+            </w:r>
+            <w:proofErr w:type="spellStart"/>
+            <w:r>
+              <w:rPr>
+                <w:rFonts w:ascii="Times New Roman" w:hAnsi="Times New Roman" w:cs="Times New Roman"/>
+                <w:sz w:val="24"/>
+                <w:szCs w:val="24"/>
+              </w:rPr>
+              <w:t>direncanakan</w:t>
+            </w:r>
+            <w:proofErr w:type="spellEnd"/>
+          </w:p>
+        </w:tc>
+        <w:tc>
+          <w:tcPr>
+            <w:tcW w:w="3005" w:type="dxa"/>
+            <w:tcBorders>
+              <w:top w:val="single" w:sz="4" w:space="0" w:color="auto"/>
+              <w:left w:val="single" w:sz="4" w:space="0" w:color="auto"/>
+              <w:bottom w:val="single" w:sz="4" w:space="0" w:color="auto"/>
+              <w:right w:val="single" w:sz="4" w:space="0" w:color="auto"/>
+            </w:tcBorders>
+            <w:vAlign w:val="center"/>
+            <w:hideMark/>
+          </w:tcPr>
+          <w:p>
+            <w:pPr>
+              <w:tabs>
+                <w:tab w:val="left" w:pos="5280"/>
+              </w:tabs>
+              <w:rPr>
+                <w:rFonts w:ascii="Times New Roman" w:hAnsi="Times New Roman" w:cs="Times New Roman"/>
+                <w:sz w:val="24"/>
+                <w:szCs w:val="24"/>
+              </w:rPr>
+            </w:pPr>
+            <w:proofErr w:type="spellStart"/>
+            <w:r>
+              <w:rPr>
+                <w:rFonts w:ascii="Times New Roman" w:hAnsi="Times New Roman" w:cs="Times New Roman"/>
+                <w:sz w:val="24"/>
+                <w:szCs w:val="24"/>
+              </w:rPr>
+              <w:t>Sulit</w:t>
+            </w:r>
+            <w:proofErr w:type="spellEnd"/>
+            <w:r>
+              <w:rPr>
+                <w:rFonts w:ascii="Times New Roman" w:hAnsi="Times New Roman" w:cs="Times New Roman"/>
+                <w:sz w:val="24"/>
+                <w:szCs w:val="24"/>
+              </w:rPr>
+              <w:t xml:space="preserve"> </w:t>
+            </w:r>
+            <w:proofErr w:type="spellStart"/>
+            <w:r>
+              <w:rPr>
+                <w:rFonts w:ascii="Times New Roman" w:hAnsi="Times New Roman" w:cs="Times New Roman"/>
+                <w:sz w:val="24"/>
+                <w:szCs w:val="24"/>
+              </w:rPr>
+              <w:t>membagi</w:t>
+            </w:r>
+            <w:proofErr w:type="spellEnd"/>
+            <w:r>
+              <w:rPr>
+                <w:rFonts w:ascii="Times New Roman" w:hAnsi="Times New Roman" w:cs="Times New Roman"/>
+                <w:sz w:val="24"/>
+                <w:szCs w:val="24"/>
+              </w:rPr>
+              <w:t xml:space="preserve"> </w:t>
+            </w:r>
+            <w:proofErr w:type="spellStart"/>
+            <w:r>
+              <w:rPr>
+                <w:rFonts w:ascii="Times New Roman" w:hAnsi="Times New Roman" w:cs="Times New Roman"/>
+                <w:sz w:val="24"/>
+                <w:szCs w:val="24"/>
+              </w:rPr>
+              <w:t>waktu</w:t>
+            </w:r>
+            <w:proofErr w:type="spellEnd"/>
+            <w:r>
+              <w:rPr>
+                <w:rFonts w:ascii="Times New Roman" w:hAnsi="Times New Roman" w:cs="Times New Roman"/>
+                <w:sz w:val="24"/>
+                <w:szCs w:val="24"/>
+              </w:rPr>
+              <w:t xml:space="preserve"> </w:t>
+            </w:r>
+            <w:proofErr w:type="spellStart"/>
+            <w:r>
+              <w:rPr>
+                <w:rFonts w:ascii="Times New Roman" w:hAnsi="Times New Roman" w:cs="Times New Roman"/>
+                <w:sz w:val="24"/>
+                <w:szCs w:val="24"/>
+              </w:rPr>
+              <w:t>pekerjaan</w:t>
+            </w:r>
+            <w:proofErr w:type="spellEnd"/>
+            <w:r>
+              <w:rPr>
+                <w:rFonts w:ascii="Times New Roman" w:hAnsi="Times New Roman" w:cs="Times New Roman"/>
+                <w:sz w:val="24"/>
+                <w:szCs w:val="24"/>
+              </w:rPr>
+              <w:t xml:space="preserve"> </w:t>
+            </w:r>
+            <w:proofErr w:type="spellStart"/>
+            <w:r>
+              <w:rPr>
+                <w:rFonts w:ascii="Times New Roman" w:hAnsi="Times New Roman" w:cs="Times New Roman"/>
+                <w:sz w:val="24"/>
+                <w:szCs w:val="24"/>
+              </w:rPr>
+              <w:t>sehingga</w:t>
+            </w:r>
+            <w:proofErr w:type="spellEnd"/>
+            <w:r>
+              <w:rPr>
+                <w:rFonts w:ascii="Times New Roman" w:hAnsi="Times New Roman" w:cs="Times New Roman"/>
+                <w:sz w:val="24"/>
+                <w:szCs w:val="24"/>
+              </w:rPr>
+              <w:t xml:space="preserve"> </w:t>
+            </w:r>
+            <w:proofErr w:type="spellStart"/>
+            <w:r>
+              <w:rPr>
+                <w:rFonts w:ascii="Times New Roman" w:hAnsi="Times New Roman" w:cs="Times New Roman"/>
+                <w:sz w:val="24"/>
+                <w:szCs w:val="24"/>
+              </w:rPr>
+              <w:t>pekerjaan</w:t>
+            </w:r>
+            <w:proofErr w:type="spellEnd"/>
+            <w:r>
+              <w:rPr>
+                <w:rFonts w:ascii="Times New Roman" w:hAnsi="Times New Roman" w:cs="Times New Roman"/>
+                <w:sz w:val="24"/>
+                <w:szCs w:val="24"/>
+              </w:rPr>
+              <w:t xml:space="preserve"> </w:t>
+            </w:r>
+            <w:proofErr w:type="spellStart"/>
+            <w:r>
+              <w:rPr>
+                <w:rFonts w:ascii="Times New Roman" w:hAnsi="Times New Roman" w:cs="Times New Roman"/>
+                <w:sz w:val="24"/>
+                <w:szCs w:val="24"/>
+              </w:rPr>
+              <w:t>terhambat</w:t>
+            </w:r>
+            <w:proofErr w:type="spellEnd"/>
+          </w:p>
+        </w:tc>
+        <w:tc>
+          <w:tcPr>
+            <w:tcW w:w="3006" w:type="dxa"/>
+            <w:tcBorders>
+              <w:top w:val="single" w:sz="4" w:space="0" w:color="auto"/>
+              <w:left w:val="single" w:sz="4" w:space="0" w:color="auto"/>
+              <w:bottom w:val="single" w:sz="4" w:space="0" w:color="auto"/>
+              <w:right w:val="single" w:sz="4" w:space="0" w:color="auto"/>
+            </w:tcBorders>
+            <w:vAlign w:val="center"/>
+            <w:hideMark/>
+          </w:tcPr>
+          <w:p>
+            <w:pPr>
+              <w:tabs>
+                <w:tab w:val="left" w:pos="5280"/>
+              </w:tabs>
+              <w:rPr>
+                <w:rFonts w:ascii="Times New Roman" w:hAnsi="Times New Roman" w:cs="Times New Roman"/>
+                <w:sz w:val="24"/>
+                <w:szCs w:val="24"/>
+              </w:rPr>
+            </w:pPr>
+            <w:proofErr w:type="spellStart"/>
+            <w:r>
+              <w:rPr>
+                <w:rFonts w:ascii="Times New Roman" w:hAnsi="Times New Roman" w:cs="Times New Roman"/>
+                <w:sz w:val="24"/>
+                <w:szCs w:val="24"/>
+              </w:rPr>
+              <w:t>Memperbaiki</w:t>
+            </w:r>
+            <w:proofErr w:type="spellEnd"/>
+            <w:r>
+              <w:rPr>
+                <w:rFonts w:ascii="Times New Roman" w:hAnsi="Times New Roman" w:cs="Times New Roman"/>
+                <w:sz w:val="24"/>
+                <w:szCs w:val="24"/>
+              </w:rPr>
+              <w:t xml:space="preserve"> dan </w:t>
+            </w:r>
+            <w:proofErr w:type="spellStart"/>
+            <w:r>
+              <w:rPr>
+                <w:rFonts w:ascii="Times New Roman" w:hAnsi="Times New Roman" w:cs="Times New Roman"/>
+                <w:sz w:val="24"/>
+                <w:szCs w:val="24"/>
+              </w:rPr>
+              <w:t>menambah</w:t>
+            </w:r>
+            <w:proofErr w:type="spellEnd"/>
+            <w:r>
+              <w:rPr>
+                <w:rFonts w:ascii="Times New Roman" w:hAnsi="Times New Roman" w:cs="Times New Roman"/>
+                <w:sz w:val="24"/>
+                <w:szCs w:val="24"/>
+              </w:rPr>
+              <w:t xml:space="preserve"> </w:t>
+            </w:r>
+            <w:proofErr w:type="spellStart"/>
+            <w:r>
+              <w:rPr>
+                <w:rFonts w:ascii="Times New Roman" w:hAnsi="Times New Roman" w:cs="Times New Roman"/>
+                <w:sz w:val="24"/>
+                <w:szCs w:val="24"/>
+              </w:rPr>
+              <w:t>waktu</w:t>
+            </w:r>
+            <w:proofErr w:type="spellEnd"/>
+            <w:r>
+              <w:rPr>
+                <w:rFonts w:ascii="Times New Roman" w:hAnsi="Times New Roman" w:cs="Times New Roman"/>
+                <w:sz w:val="24"/>
+                <w:szCs w:val="24"/>
+              </w:rPr>
+              <w:t xml:space="preserve"> </w:t>
+            </w:r>
+            <w:proofErr w:type="spellStart"/>
+            <w:r>
+              <w:rPr>
+                <w:rFonts w:ascii="Times New Roman" w:hAnsi="Times New Roman" w:cs="Times New Roman"/>
+                <w:sz w:val="24"/>
+                <w:szCs w:val="24"/>
+              </w:rPr>
+              <w:t>pengerjaan</w:t>
+            </w:r>
+            <w:proofErr w:type="spellEnd"/>
+            <w:r>
+              <w:rPr>
+                <w:rFonts w:ascii="Times New Roman" w:hAnsi="Times New Roman" w:cs="Times New Roman"/>
+                <w:sz w:val="24"/>
+                <w:szCs w:val="24"/>
+              </w:rPr>
+              <w:t xml:space="preserve"> pada sprint </w:t>
+            </w:r>
+            <w:proofErr w:type="spellStart"/>
+            <w:r>
+              <w:rPr>
+                <w:rFonts w:ascii="Times New Roman" w:hAnsi="Times New Roman" w:cs="Times New Roman"/>
+                <w:sz w:val="24"/>
+                <w:szCs w:val="24"/>
+              </w:rPr>
+              <w:t>berikutnya</w:t>
+            </w:r>
+            <w:proofErr w:type="spellEnd"/>
+          </w:p>
+        </w:tc>
+      </w:tr>
+      <w:tr>
+        <w:trPr>
+          <w:trHeight w:val="1257"/>
+        </w:trPr>
+        <w:tc>
+          <w:tcPr>
+            <w:tcW w:w="3005" w:type="dxa"/>
+            <w:tcBorders>
+              <w:top w:val="single" w:sz="4" w:space="0" w:color="auto"/>
+              <w:left w:val="single" w:sz="4" w:space="0" w:color="auto"/>
+              <w:bottom w:val="single" w:sz="4" w:space="0" w:color="auto"/>
+              <w:right w:val="single" w:sz="4" w:space="0" w:color="auto"/>
+            </w:tcBorders>
+            <w:vAlign w:val="center"/>
+            <w:hideMark/>
+          </w:tcPr>
+          <w:p>
+            <w:pPr>
+              <w:tabs>
+                <w:tab w:val="left" w:pos="5280"/>
+              </w:tabs>
+              <w:rPr>
+                <w:rFonts w:ascii="Times New Roman" w:hAnsi="Times New Roman" w:cs="Times New Roman"/>
+                <w:sz w:val="24"/>
+                <w:szCs w:val="24"/>
+              </w:rPr>
+            </w:pPr>
+            <w:proofErr w:type="spellStart"/>
+            <w:r>
+              <w:rPr>
+                <w:rFonts w:ascii="Times New Roman" w:hAnsi="Times New Roman" w:cs="Times New Roman"/>
+                <w:sz w:val="24"/>
+                <w:szCs w:val="24"/>
+              </w:rPr>
+              <w:t>Penggunaan</w:t>
+            </w:r>
+            <w:proofErr w:type="spellEnd"/>
+            <w:r>
+              <w:rPr>
+                <w:rFonts w:ascii="Times New Roman" w:hAnsi="Times New Roman" w:cs="Times New Roman"/>
+                <w:sz w:val="24"/>
+                <w:szCs w:val="24"/>
+              </w:rPr>
+              <w:t xml:space="preserve"> tools </w:t>
+            </w:r>
+            <w:proofErr w:type="spellStart"/>
+            <w:r>
+              <w:rPr>
+                <w:rFonts w:ascii="Times New Roman" w:hAnsi="Times New Roman" w:cs="Times New Roman"/>
+                <w:sz w:val="24"/>
+                <w:szCs w:val="24"/>
+              </w:rPr>
+              <w:t>seperti</w:t>
+            </w:r>
+            <w:proofErr w:type="spellEnd"/>
+            <w:r>
+              <w:rPr>
+                <w:rFonts w:ascii="Times New Roman" w:hAnsi="Times New Roman" w:cs="Times New Roman"/>
+                <w:sz w:val="24"/>
+                <w:szCs w:val="24"/>
+              </w:rPr>
+              <w:t xml:space="preserve"> Trello dan Figma sangat </w:t>
+            </w:r>
+            <w:proofErr w:type="spellStart"/>
+            <w:r>
+              <w:rPr>
+                <w:rFonts w:ascii="Times New Roman" w:hAnsi="Times New Roman" w:cs="Times New Roman"/>
+                <w:sz w:val="24"/>
+                <w:szCs w:val="24"/>
+              </w:rPr>
+              <w:t>efektif</w:t>
+            </w:r>
+            <w:proofErr w:type="spellEnd"/>
+            <w:r>
+              <w:rPr>
+                <w:rFonts w:ascii="Times New Roman" w:hAnsi="Times New Roman" w:cs="Times New Roman"/>
+                <w:sz w:val="24"/>
+                <w:szCs w:val="24"/>
+              </w:rPr>
+              <w:t xml:space="preserve"> pada </w:t>
+            </w:r>
+            <w:proofErr w:type="spellStart"/>
+            <w:r>
+              <w:rPr>
+                <w:rFonts w:ascii="Times New Roman" w:hAnsi="Times New Roman" w:cs="Times New Roman"/>
+                <w:sz w:val="24"/>
+                <w:szCs w:val="24"/>
+              </w:rPr>
+              <w:t>setiap</w:t>
+            </w:r>
+            <w:proofErr w:type="spellEnd"/>
+            <w:r>
+              <w:rPr>
+                <w:rFonts w:ascii="Times New Roman" w:hAnsi="Times New Roman" w:cs="Times New Roman"/>
+                <w:sz w:val="24"/>
+                <w:szCs w:val="24"/>
+              </w:rPr>
+              <w:t xml:space="preserve"> </w:t>
+            </w:r>
+            <w:proofErr w:type="spellStart"/>
+            <w:r>
+              <w:rPr>
+                <w:rFonts w:ascii="Times New Roman" w:hAnsi="Times New Roman" w:cs="Times New Roman"/>
+                <w:sz w:val="24"/>
+                <w:szCs w:val="24"/>
+              </w:rPr>
+              <w:t>anggota</w:t>
+            </w:r>
+            <w:proofErr w:type="spellEnd"/>
+            <w:r>
+              <w:rPr>
+                <w:rFonts w:ascii="Times New Roman" w:hAnsi="Times New Roman" w:cs="Times New Roman"/>
+                <w:sz w:val="24"/>
+                <w:szCs w:val="24"/>
+              </w:rPr>
+              <w:t xml:space="preserve"> </w:t>
+            </w:r>
+            <w:proofErr w:type="spellStart"/>
+            <w:r>
+              <w:rPr>
+                <w:rFonts w:ascii="Times New Roman" w:hAnsi="Times New Roman" w:cs="Times New Roman"/>
+                <w:sz w:val="24"/>
+                <w:szCs w:val="24"/>
+              </w:rPr>
+              <w:t>tim</w:t>
+            </w:r>
+            <w:proofErr w:type="spellEnd"/>
+          </w:p>
+        </w:tc>
+        <w:tc>
+          <w:tcPr>
+            <w:tcW w:w="3005" w:type="dxa"/>
+            <w:tcBorders>
+              <w:top w:val="single" w:sz="4" w:space="0" w:color="auto"/>
+              <w:left w:val="single" w:sz="4" w:space="0" w:color="auto"/>
+              <w:bottom w:val="single" w:sz="4" w:space="0" w:color="auto"/>
+              <w:right w:val="single" w:sz="4" w:space="0" w:color="auto"/>
+            </w:tcBorders>
+            <w:vAlign w:val="center"/>
+            <w:hideMark/>
+          </w:tcPr>
+          <w:p>
+            <w:pPr>
+              <w:tabs>
+                <w:tab w:val="left" w:pos="5280"/>
+              </w:tabs>
+              <w:rPr>
+                <w:rFonts w:ascii="Times New Roman" w:hAnsi="Times New Roman" w:cs="Times New Roman"/>
+                <w:sz w:val="24"/>
+                <w:szCs w:val="24"/>
+              </w:rPr>
+            </w:pPr>
+            <w:proofErr w:type="spellStart"/>
+            <w:r>
+              <w:rPr>
+                <w:rFonts w:ascii="Times New Roman" w:hAnsi="Times New Roman" w:cs="Times New Roman"/>
+                <w:sz w:val="24"/>
+                <w:szCs w:val="24"/>
+              </w:rPr>
+              <w:t>Koordinasi</w:t>
+            </w:r>
+            <w:proofErr w:type="spellEnd"/>
+            <w:r>
+              <w:rPr>
+                <w:rFonts w:ascii="Times New Roman" w:hAnsi="Times New Roman" w:cs="Times New Roman"/>
+                <w:sz w:val="24"/>
+                <w:szCs w:val="24"/>
+              </w:rPr>
+              <w:t xml:space="preserve"> </w:t>
+            </w:r>
+            <w:proofErr w:type="spellStart"/>
+            <w:r>
+              <w:rPr>
+                <w:rFonts w:ascii="Times New Roman" w:hAnsi="Times New Roman" w:cs="Times New Roman"/>
+                <w:sz w:val="24"/>
+                <w:szCs w:val="24"/>
+              </w:rPr>
+              <w:t>dengan</w:t>
+            </w:r>
+            <w:proofErr w:type="spellEnd"/>
+            <w:r>
+              <w:rPr>
+                <w:rFonts w:ascii="Times New Roman" w:hAnsi="Times New Roman" w:cs="Times New Roman"/>
+                <w:sz w:val="24"/>
+                <w:szCs w:val="24"/>
+              </w:rPr>
+              <w:t xml:space="preserve"> </w:t>
+            </w:r>
+            <w:proofErr w:type="spellStart"/>
+            <w:proofErr w:type="gramStart"/>
+            <w:r>
+              <w:rPr>
+                <w:rFonts w:ascii="Times New Roman" w:hAnsi="Times New Roman" w:cs="Times New Roman"/>
+                <w:sz w:val="24"/>
+                <w:szCs w:val="24"/>
+              </w:rPr>
+              <w:t>anggota</w:t>
+            </w:r>
+            <w:proofErr w:type="spellEnd"/>
+            <w:r>
+              <w:rPr>
+                <w:rFonts w:ascii="Times New Roman" w:hAnsi="Times New Roman" w:cs="Times New Roman"/>
+                <w:sz w:val="24"/>
+                <w:szCs w:val="24"/>
+              </w:rPr>
+              <w:t xml:space="preserve">  </w:t>
+            </w:r>
+            <w:proofErr w:type="spellStart"/>
+            <w:r>
+              <w:rPr>
+                <w:rFonts w:ascii="Times New Roman" w:hAnsi="Times New Roman" w:cs="Times New Roman"/>
+                <w:sz w:val="24"/>
+                <w:szCs w:val="24"/>
+              </w:rPr>
+              <w:t>tim</w:t>
+            </w:r>
+            <w:proofErr w:type="spellEnd"/>
+            <w:proofErr w:type="gramEnd"/>
+            <w:r>
+              <w:rPr>
+                <w:rFonts w:ascii="Times New Roman" w:hAnsi="Times New Roman" w:cs="Times New Roman"/>
+                <w:sz w:val="24"/>
+                <w:szCs w:val="24"/>
+              </w:rPr>
+              <w:t xml:space="preserve"> </w:t>
+            </w:r>
+            <w:proofErr w:type="spellStart"/>
+            <w:r>
+              <w:rPr>
+                <w:rFonts w:ascii="Times New Roman" w:hAnsi="Times New Roman" w:cs="Times New Roman"/>
+                <w:sz w:val="24"/>
+                <w:szCs w:val="24"/>
+              </w:rPr>
+              <w:t>harus</w:t>
+            </w:r>
+            <w:proofErr w:type="spellEnd"/>
+            <w:r>
+              <w:rPr>
+                <w:rFonts w:ascii="Times New Roman" w:hAnsi="Times New Roman" w:cs="Times New Roman"/>
+                <w:sz w:val="24"/>
+                <w:szCs w:val="24"/>
+              </w:rPr>
+              <w:t xml:space="preserve"> </w:t>
+            </w:r>
+            <w:proofErr w:type="spellStart"/>
+            <w:r>
+              <w:rPr>
+                <w:rFonts w:ascii="Times New Roman" w:hAnsi="Times New Roman" w:cs="Times New Roman"/>
+                <w:sz w:val="24"/>
+                <w:szCs w:val="24"/>
+              </w:rPr>
+              <w:t>ditingkatkan</w:t>
+            </w:r>
+            <w:proofErr w:type="spellEnd"/>
+          </w:p>
+        </w:tc>
+        <w:tc>
+          <w:tcPr>
+            <w:tcW w:w="3006" w:type="dxa"/>
+            <w:tcBorders>
+              <w:top w:val="single" w:sz="4" w:space="0" w:color="auto"/>
+              <w:left w:val="single" w:sz="4" w:space="0" w:color="auto"/>
+              <w:bottom w:val="single" w:sz="4" w:space="0" w:color="auto"/>
+              <w:right w:val="single" w:sz="4" w:space="0" w:color="auto"/>
+            </w:tcBorders>
+            <w:vAlign w:val="center"/>
+            <w:hideMark/>
+          </w:tcPr>
+          <w:p>
+            <w:pPr>
+              <w:tabs>
+                <w:tab w:val="left" w:pos="5280"/>
+              </w:tabs>
+              <w:rPr>
+                <w:rFonts w:ascii="Times New Roman" w:hAnsi="Times New Roman" w:cs="Times New Roman"/>
+                <w:sz w:val="24"/>
+                <w:szCs w:val="24"/>
+              </w:rPr>
+            </w:pPr>
+            <w:proofErr w:type="spellStart"/>
+            <w:r>
+              <w:rPr>
+                <w:rFonts w:ascii="Times New Roman" w:hAnsi="Times New Roman" w:cs="Times New Roman"/>
+                <w:sz w:val="24"/>
+                <w:szCs w:val="24"/>
+              </w:rPr>
+              <w:t>Memastikan</w:t>
+            </w:r>
+            <w:proofErr w:type="spellEnd"/>
+            <w:r>
+              <w:rPr>
+                <w:rFonts w:ascii="Times New Roman" w:hAnsi="Times New Roman" w:cs="Times New Roman"/>
+                <w:sz w:val="24"/>
+                <w:szCs w:val="24"/>
+              </w:rPr>
+              <w:t xml:space="preserve"> </w:t>
+            </w:r>
+            <w:proofErr w:type="spellStart"/>
+            <w:r>
+              <w:rPr>
+                <w:rFonts w:ascii="Times New Roman" w:hAnsi="Times New Roman" w:cs="Times New Roman"/>
+                <w:sz w:val="24"/>
+                <w:szCs w:val="24"/>
+              </w:rPr>
+              <w:t>seluruh</w:t>
+            </w:r>
+            <w:proofErr w:type="spellEnd"/>
+            <w:r>
+              <w:rPr>
+                <w:rFonts w:ascii="Times New Roman" w:hAnsi="Times New Roman" w:cs="Times New Roman"/>
+                <w:sz w:val="24"/>
+                <w:szCs w:val="24"/>
+              </w:rPr>
+              <w:t xml:space="preserve"> </w:t>
+            </w:r>
+            <w:proofErr w:type="spellStart"/>
+            <w:r>
+              <w:rPr>
+                <w:rFonts w:ascii="Times New Roman" w:hAnsi="Times New Roman" w:cs="Times New Roman"/>
+                <w:sz w:val="24"/>
+                <w:szCs w:val="24"/>
+              </w:rPr>
+              <w:t>anggota</w:t>
+            </w:r>
+            <w:proofErr w:type="spellEnd"/>
+            <w:r>
+              <w:rPr>
+                <w:rFonts w:ascii="Times New Roman" w:hAnsi="Times New Roman" w:cs="Times New Roman"/>
+                <w:sz w:val="24"/>
+                <w:szCs w:val="24"/>
+              </w:rPr>
+              <w:t xml:space="preserve"> </w:t>
+            </w:r>
+            <w:proofErr w:type="spellStart"/>
+            <w:r>
+              <w:rPr>
+                <w:rFonts w:ascii="Times New Roman" w:hAnsi="Times New Roman" w:cs="Times New Roman"/>
+                <w:sz w:val="24"/>
+                <w:szCs w:val="24"/>
+              </w:rPr>
+              <w:t>tim</w:t>
+            </w:r>
+            <w:proofErr w:type="spellEnd"/>
+            <w:r>
+              <w:rPr>
+                <w:rFonts w:ascii="Times New Roman" w:hAnsi="Times New Roman" w:cs="Times New Roman"/>
+                <w:sz w:val="24"/>
+                <w:szCs w:val="24"/>
+              </w:rPr>
+              <w:t xml:space="preserve"> </w:t>
+            </w:r>
+            <w:proofErr w:type="spellStart"/>
+            <w:r>
+              <w:rPr>
+                <w:rFonts w:ascii="Times New Roman" w:hAnsi="Times New Roman" w:cs="Times New Roman"/>
+                <w:sz w:val="24"/>
+                <w:szCs w:val="24"/>
+              </w:rPr>
+              <w:t>memiliki</w:t>
+            </w:r>
+            <w:proofErr w:type="spellEnd"/>
+            <w:r>
+              <w:rPr>
+                <w:rFonts w:ascii="Times New Roman" w:hAnsi="Times New Roman" w:cs="Times New Roman"/>
+                <w:sz w:val="24"/>
+                <w:szCs w:val="24"/>
+              </w:rPr>
+              <w:t xml:space="preserve"> </w:t>
+            </w:r>
+            <w:proofErr w:type="spellStart"/>
+            <w:r>
+              <w:rPr>
+                <w:rFonts w:ascii="Times New Roman" w:hAnsi="Times New Roman" w:cs="Times New Roman"/>
+                <w:sz w:val="24"/>
+                <w:szCs w:val="24"/>
+              </w:rPr>
+              <w:t>pemahaman</w:t>
+            </w:r>
+            <w:proofErr w:type="spellEnd"/>
+            <w:r>
+              <w:rPr>
+                <w:rFonts w:ascii="Times New Roman" w:hAnsi="Times New Roman" w:cs="Times New Roman"/>
+                <w:sz w:val="24"/>
+                <w:szCs w:val="24"/>
+              </w:rPr>
+              <w:t xml:space="preserve"> yang </w:t>
+            </w:r>
+            <w:proofErr w:type="spellStart"/>
+            <w:r>
+              <w:rPr>
+                <w:rFonts w:ascii="Times New Roman" w:hAnsi="Times New Roman" w:cs="Times New Roman"/>
+                <w:sz w:val="24"/>
+                <w:szCs w:val="24"/>
+              </w:rPr>
+              <w:t>sama</w:t>
+            </w:r>
+            <w:proofErr w:type="spellEnd"/>
+            <w:r>
+              <w:rPr>
+                <w:rFonts w:ascii="Times New Roman" w:hAnsi="Times New Roman" w:cs="Times New Roman"/>
+                <w:sz w:val="24"/>
+                <w:szCs w:val="24"/>
+              </w:rPr>
+              <w:t xml:space="preserve"> </w:t>
+            </w:r>
+          </w:p>
+        </w:tc>
+      </w:tr>
+      <w:tr>
+        <w:trPr>
+          <w:trHeight w:val="1545"/>
+        </w:trPr>
+        <w:tc>
+          <w:tcPr>
+            <w:tcW w:w="3005" w:type="dxa"/>
+            <w:tcBorders>
+              <w:top w:val="single" w:sz="4" w:space="0" w:color="auto"/>
+              <w:left w:val="single" w:sz="4" w:space="0" w:color="auto"/>
+              <w:bottom w:val="single" w:sz="4" w:space="0" w:color="auto"/>
+              <w:right w:val="single" w:sz="4" w:space="0" w:color="auto"/>
+            </w:tcBorders>
+            <w:vAlign w:val="center"/>
+            <w:hideMark/>
+          </w:tcPr>
+          <w:p>
+            <w:pPr>
+              <w:tabs>
+                <w:tab w:val="left" w:pos="5280"/>
+              </w:tabs>
+              <w:rPr>
+                <w:rFonts w:ascii="Times New Roman" w:hAnsi="Times New Roman" w:cs="Times New Roman"/>
+                <w:sz w:val="24"/>
+                <w:szCs w:val="24"/>
+              </w:rPr>
+            </w:pPr>
+            <w:proofErr w:type="spellStart"/>
+            <w:r>
+              <w:rPr>
+                <w:rFonts w:ascii="Times New Roman" w:hAnsi="Times New Roman" w:cs="Times New Roman"/>
+                <w:sz w:val="24"/>
+                <w:szCs w:val="24"/>
+              </w:rPr>
+              <w:t>Setiap</w:t>
+            </w:r>
+            <w:proofErr w:type="spellEnd"/>
+            <w:r>
+              <w:rPr>
+                <w:rFonts w:ascii="Times New Roman" w:hAnsi="Times New Roman" w:cs="Times New Roman"/>
+                <w:sz w:val="24"/>
+                <w:szCs w:val="24"/>
+              </w:rPr>
+              <w:t xml:space="preserve"> </w:t>
+            </w:r>
+            <w:proofErr w:type="spellStart"/>
+            <w:r>
+              <w:rPr>
+                <w:rFonts w:ascii="Times New Roman" w:hAnsi="Times New Roman" w:cs="Times New Roman"/>
+                <w:sz w:val="24"/>
+                <w:szCs w:val="24"/>
+              </w:rPr>
+              <w:t>anggota</w:t>
+            </w:r>
+            <w:proofErr w:type="spellEnd"/>
+            <w:r>
+              <w:rPr>
+                <w:rFonts w:ascii="Times New Roman" w:hAnsi="Times New Roman" w:cs="Times New Roman"/>
+                <w:sz w:val="24"/>
+                <w:szCs w:val="24"/>
+              </w:rPr>
+              <w:t xml:space="preserve"> </w:t>
+            </w:r>
+            <w:proofErr w:type="spellStart"/>
+            <w:r>
+              <w:rPr>
+                <w:rFonts w:ascii="Times New Roman" w:hAnsi="Times New Roman" w:cs="Times New Roman"/>
+                <w:sz w:val="24"/>
+                <w:szCs w:val="24"/>
+              </w:rPr>
+              <w:t>tim</w:t>
+            </w:r>
+            <w:proofErr w:type="spellEnd"/>
+            <w:r>
+              <w:rPr>
+                <w:rFonts w:ascii="Times New Roman" w:hAnsi="Times New Roman" w:cs="Times New Roman"/>
+                <w:sz w:val="24"/>
+                <w:szCs w:val="24"/>
+              </w:rPr>
+              <w:t xml:space="preserve"> </w:t>
+            </w:r>
+            <w:proofErr w:type="spellStart"/>
+            <w:r>
+              <w:rPr>
+                <w:rFonts w:ascii="Times New Roman" w:hAnsi="Times New Roman" w:cs="Times New Roman"/>
+                <w:sz w:val="24"/>
+                <w:szCs w:val="24"/>
+              </w:rPr>
+              <w:t>telah</w:t>
+            </w:r>
+            <w:proofErr w:type="spellEnd"/>
+            <w:r>
+              <w:rPr>
+                <w:rFonts w:ascii="Times New Roman" w:hAnsi="Times New Roman" w:cs="Times New Roman"/>
+                <w:sz w:val="24"/>
+                <w:szCs w:val="24"/>
+              </w:rPr>
+              <w:t xml:space="preserve"> </w:t>
+            </w:r>
+            <w:proofErr w:type="spellStart"/>
+            <w:r>
+              <w:rPr>
+                <w:rFonts w:ascii="Times New Roman" w:hAnsi="Times New Roman" w:cs="Times New Roman"/>
+                <w:sz w:val="24"/>
+                <w:szCs w:val="24"/>
+              </w:rPr>
+              <w:t>berhasil</w:t>
+            </w:r>
+            <w:proofErr w:type="spellEnd"/>
+            <w:r>
+              <w:rPr>
+                <w:rFonts w:ascii="Times New Roman" w:hAnsi="Times New Roman" w:cs="Times New Roman"/>
+                <w:sz w:val="24"/>
+                <w:szCs w:val="24"/>
+              </w:rPr>
+              <w:t xml:space="preserve"> </w:t>
+            </w:r>
+            <w:proofErr w:type="spellStart"/>
+            <w:r>
+              <w:rPr>
+                <w:rFonts w:ascii="Times New Roman" w:hAnsi="Times New Roman" w:cs="Times New Roman"/>
+                <w:sz w:val="24"/>
+                <w:szCs w:val="24"/>
+              </w:rPr>
+              <w:t>menyelesaikan</w:t>
+            </w:r>
+            <w:proofErr w:type="spellEnd"/>
+            <w:r>
+              <w:rPr>
+                <w:rFonts w:ascii="Times New Roman" w:hAnsi="Times New Roman" w:cs="Times New Roman"/>
+                <w:sz w:val="24"/>
+                <w:szCs w:val="24"/>
+              </w:rPr>
+              <w:t xml:space="preserve"> </w:t>
+            </w:r>
+            <w:proofErr w:type="spellStart"/>
+            <w:r>
+              <w:rPr>
+                <w:rFonts w:ascii="Times New Roman" w:hAnsi="Times New Roman" w:cs="Times New Roman"/>
+                <w:sz w:val="24"/>
+                <w:szCs w:val="24"/>
+              </w:rPr>
+              <w:t>tugas</w:t>
+            </w:r>
+            <w:proofErr w:type="spellEnd"/>
+            <w:r>
+              <w:rPr>
+                <w:rFonts w:ascii="Times New Roman" w:hAnsi="Times New Roman" w:cs="Times New Roman"/>
+                <w:sz w:val="24"/>
+                <w:szCs w:val="24"/>
+              </w:rPr>
+              <w:t xml:space="preserve"> </w:t>
+            </w:r>
+            <w:proofErr w:type="spellStart"/>
+            <w:r>
+              <w:rPr>
+                <w:rFonts w:ascii="Times New Roman" w:hAnsi="Times New Roman" w:cs="Times New Roman"/>
+                <w:sz w:val="24"/>
+                <w:szCs w:val="24"/>
+              </w:rPr>
+              <w:t>mereka</w:t>
+            </w:r>
+            <w:proofErr w:type="spellEnd"/>
+            <w:r>
+              <w:rPr>
+                <w:rFonts w:ascii="Times New Roman" w:hAnsi="Times New Roman" w:cs="Times New Roman"/>
+                <w:sz w:val="24"/>
+                <w:szCs w:val="24"/>
+              </w:rPr>
+              <w:t xml:space="preserve"> </w:t>
+            </w:r>
+            <w:proofErr w:type="spellStart"/>
+            <w:r>
+              <w:rPr>
+                <w:rFonts w:ascii="Times New Roman" w:hAnsi="Times New Roman" w:cs="Times New Roman"/>
+                <w:sz w:val="24"/>
+                <w:szCs w:val="24"/>
+              </w:rPr>
+              <w:t>dengan</w:t>
+            </w:r>
+            <w:proofErr w:type="spellEnd"/>
+            <w:r>
+              <w:rPr>
+                <w:rFonts w:ascii="Times New Roman" w:hAnsi="Times New Roman" w:cs="Times New Roman"/>
+                <w:sz w:val="24"/>
+                <w:szCs w:val="24"/>
+              </w:rPr>
+              <w:t xml:space="preserve"> </w:t>
+            </w:r>
+            <w:proofErr w:type="spellStart"/>
+            <w:r>
+              <w:rPr>
+                <w:rFonts w:ascii="Times New Roman" w:hAnsi="Times New Roman" w:cs="Times New Roman"/>
+                <w:sz w:val="24"/>
+                <w:szCs w:val="24"/>
+              </w:rPr>
+              <w:t>tepat</w:t>
+            </w:r>
+            <w:proofErr w:type="spellEnd"/>
+            <w:r>
+              <w:rPr>
+                <w:rFonts w:ascii="Times New Roman" w:hAnsi="Times New Roman" w:cs="Times New Roman"/>
+                <w:sz w:val="24"/>
+                <w:szCs w:val="24"/>
+              </w:rPr>
+              <w:t xml:space="preserve"> </w:t>
+            </w:r>
+            <w:proofErr w:type="spellStart"/>
+            <w:r>
+              <w:rPr>
+                <w:rFonts w:ascii="Times New Roman" w:hAnsi="Times New Roman" w:cs="Times New Roman"/>
+                <w:sz w:val="24"/>
+                <w:szCs w:val="24"/>
+              </w:rPr>
+              <w:t>waktu</w:t>
+            </w:r>
+            <w:proofErr w:type="spellEnd"/>
+          </w:p>
+        </w:tc>
+        <w:tc>
+          <w:tcPr>
+            <w:tcW w:w="3005" w:type="dxa"/>
+            <w:tcBorders>
+              <w:top w:val="single" w:sz="4" w:space="0" w:color="auto"/>
+              <w:left w:val="single" w:sz="4" w:space="0" w:color="auto"/>
+              <w:bottom w:val="single" w:sz="4" w:space="0" w:color="auto"/>
+              <w:right w:val="single" w:sz="4" w:space="0" w:color="auto"/>
+            </w:tcBorders>
+            <w:vAlign w:val="center"/>
+            <w:hideMark/>
+          </w:tcPr>
+          <w:p>
+            <w:pPr>
+              <w:tabs>
+                <w:tab w:val="left" w:pos="5280"/>
+              </w:tabs>
+              <w:rPr>
+                <w:rFonts w:ascii="Times New Roman" w:hAnsi="Times New Roman" w:cs="Times New Roman"/>
+                <w:sz w:val="24"/>
+                <w:szCs w:val="24"/>
+              </w:rPr>
+            </w:pPr>
+            <w:proofErr w:type="spellStart"/>
+            <w:r>
+              <w:rPr>
+                <w:rFonts w:ascii="Times New Roman" w:hAnsi="Times New Roman" w:cs="Times New Roman"/>
+                <w:sz w:val="24"/>
+                <w:szCs w:val="24"/>
+              </w:rPr>
+              <w:t>Perbaikan</w:t>
+            </w:r>
+            <w:proofErr w:type="spellEnd"/>
+            <w:r>
+              <w:rPr>
+                <w:rFonts w:ascii="Times New Roman" w:hAnsi="Times New Roman" w:cs="Times New Roman"/>
+                <w:sz w:val="24"/>
+                <w:szCs w:val="24"/>
+              </w:rPr>
+              <w:t xml:space="preserve"> </w:t>
+            </w:r>
+            <w:proofErr w:type="spellStart"/>
+            <w:r>
+              <w:rPr>
+                <w:rFonts w:ascii="Times New Roman" w:hAnsi="Times New Roman" w:cs="Times New Roman"/>
+                <w:sz w:val="24"/>
+                <w:szCs w:val="24"/>
+              </w:rPr>
+              <w:t>dalam</w:t>
+            </w:r>
+            <w:proofErr w:type="spellEnd"/>
+            <w:r>
+              <w:rPr>
+                <w:rFonts w:ascii="Times New Roman" w:hAnsi="Times New Roman" w:cs="Times New Roman"/>
+                <w:sz w:val="24"/>
+                <w:szCs w:val="24"/>
+              </w:rPr>
+              <w:t xml:space="preserve"> </w:t>
+            </w:r>
+            <w:proofErr w:type="spellStart"/>
+            <w:r>
+              <w:rPr>
+                <w:rFonts w:ascii="Times New Roman" w:hAnsi="Times New Roman" w:cs="Times New Roman"/>
+                <w:sz w:val="24"/>
+                <w:szCs w:val="24"/>
+              </w:rPr>
+              <w:t>mekanisme</w:t>
+            </w:r>
+            <w:proofErr w:type="spellEnd"/>
+            <w:r>
+              <w:rPr>
+                <w:rFonts w:ascii="Times New Roman" w:hAnsi="Times New Roman" w:cs="Times New Roman"/>
+                <w:sz w:val="24"/>
+                <w:szCs w:val="24"/>
+              </w:rPr>
+              <w:t xml:space="preserve"> </w:t>
+            </w:r>
+            <w:proofErr w:type="spellStart"/>
+            <w:r>
+              <w:rPr>
+                <w:rFonts w:ascii="Times New Roman" w:hAnsi="Times New Roman" w:cs="Times New Roman"/>
+                <w:sz w:val="24"/>
+                <w:szCs w:val="24"/>
+              </w:rPr>
+              <w:t>estimasi</w:t>
+            </w:r>
+            <w:proofErr w:type="spellEnd"/>
+            <w:r>
+              <w:rPr>
+                <w:rFonts w:ascii="Times New Roman" w:hAnsi="Times New Roman" w:cs="Times New Roman"/>
+                <w:sz w:val="24"/>
+                <w:szCs w:val="24"/>
+              </w:rPr>
+              <w:t xml:space="preserve"> </w:t>
+            </w:r>
+            <w:proofErr w:type="spellStart"/>
+            <w:r>
+              <w:rPr>
+                <w:rFonts w:ascii="Times New Roman" w:hAnsi="Times New Roman" w:cs="Times New Roman"/>
+                <w:sz w:val="24"/>
+                <w:szCs w:val="24"/>
+              </w:rPr>
+              <w:t>waktu</w:t>
+            </w:r>
+            <w:proofErr w:type="spellEnd"/>
+            <w:r>
+              <w:rPr>
+                <w:rFonts w:ascii="Times New Roman" w:hAnsi="Times New Roman" w:cs="Times New Roman"/>
+                <w:sz w:val="24"/>
+                <w:szCs w:val="24"/>
+              </w:rPr>
+              <w:t xml:space="preserve"> </w:t>
+            </w:r>
+            <w:proofErr w:type="spellStart"/>
+            <w:r>
+              <w:rPr>
+                <w:rFonts w:ascii="Times New Roman" w:hAnsi="Times New Roman" w:cs="Times New Roman"/>
+                <w:sz w:val="24"/>
+                <w:szCs w:val="24"/>
+              </w:rPr>
+              <w:t>pengerjaan</w:t>
+            </w:r>
+            <w:proofErr w:type="spellEnd"/>
+            <w:r>
+              <w:rPr>
+                <w:rFonts w:ascii="Times New Roman" w:hAnsi="Times New Roman" w:cs="Times New Roman"/>
+                <w:sz w:val="24"/>
+                <w:szCs w:val="24"/>
+              </w:rPr>
+              <w:t xml:space="preserve"> </w:t>
+            </w:r>
+            <w:proofErr w:type="spellStart"/>
+            <w:r>
+              <w:rPr>
+                <w:rFonts w:ascii="Times New Roman" w:hAnsi="Times New Roman" w:cs="Times New Roman"/>
+                <w:sz w:val="24"/>
+                <w:szCs w:val="24"/>
+              </w:rPr>
+              <w:t>tugas</w:t>
+            </w:r>
+            <w:proofErr w:type="spellEnd"/>
+          </w:p>
+        </w:tc>
+        <w:tc>
+          <w:tcPr>
+            <w:tcW w:w="3006" w:type="dxa"/>
+            <w:tcBorders>
+              <w:top w:val="single" w:sz="4" w:space="0" w:color="auto"/>
+              <w:left w:val="single" w:sz="4" w:space="0" w:color="auto"/>
+              <w:bottom w:val="single" w:sz="4" w:space="0" w:color="auto"/>
+              <w:right w:val="single" w:sz="4" w:space="0" w:color="auto"/>
+            </w:tcBorders>
+            <w:vAlign w:val="center"/>
+            <w:hideMark/>
+          </w:tcPr>
+          <w:p>
+            <w:pPr>
+              <w:tabs>
+                <w:tab w:val="left" w:pos="5280"/>
+              </w:tabs>
+              <w:rPr>
+                <w:rFonts w:ascii="Times New Roman" w:hAnsi="Times New Roman" w:cs="Times New Roman"/>
+                <w:sz w:val="24"/>
+                <w:szCs w:val="24"/>
+              </w:rPr>
+            </w:pPr>
+            <w:proofErr w:type="spellStart"/>
+            <w:r>
+              <w:rPr>
+                <w:rFonts w:ascii="Times New Roman" w:hAnsi="Times New Roman" w:cs="Times New Roman"/>
+                <w:sz w:val="24"/>
+                <w:szCs w:val="24"/>
+              </w:rPr>
+              <w:t>Melakukan</w:t>
+            </w:r>
+            <w:proofErr w:type="spellEnd"/>
+            <w:r>
+              <w:rPr>
+                <w:rFonts w:ascii="Times New Roman" w:hAnsi="Times New Roman" w:cs="Times New Roman"/>
+                <w:sz w:val="24"/>
+                <w:szCs w:val="24"/>
+              </w:rPr>
+              <w:t xml:space="preserve"> </w:t>
+            </w:r>
+            <w:proofErr w:type="spellStart"/>
+            <w:r>
+              <w:rPr>
+                <w:rFonts w:ascii="Times New Roman" w:hAnsi="Times New Roman" w:cs="Times New Roman"/>
+                <w:sz w:val="24"/>
+                <w:szCs w:val="24"/>
+              </w:rPr>
+              <w:t>analisis</w:t>
+            </w:r>
+            <w:proofErr w:type="spellEnd"/>
+            <w:r>
+              <w:rPr>
+                <w:rFonts w:ascii="Times New Roman" w:hAnsi="Times New Roman" w:cs="Times New Roman"/>
+                <w:sz w:val="24"/>
+                <w:szCs w:val="24"/>
+              </w:rPr>
+              <w:t xml:space="preserve"> </w:t>
+            </w:r>
+            <w:proofErr w:type="spellStart"/>
+            <w:r>
+              <w:rPr>
+                <w:rFonts w:ascii="Times New Roman" w:hAnsi="Times New Roman" w:cs="Times New Roman"/>
+                <w:sz w:val="24"/>
+                <w:szCs w:val="24"/>
+              </w:rPr>
+              <w:t>menyeluruh</w:t>
+            </w:r>
+            <w:proofErr w:type="spellEnd"/>
+            <w:r>
+              <w:rPr>
+                <w:rFonts w:ascii="Times New Roman" w:hAnsi="Times New Roman" w:cs="Times New Roman"/>
+                <w:sz w:val="24"/>
+                <w:szCs w:val="24"/>
+              </w:rPr>
+              <w:t xml:space="preserve"> </w:t>
+            </w:r>
+            <w:proofErr w:type="spellStart"/>
+            <w:r>
+              <w:rPr>
+                <w:rFonts w:ascii="Times New Roman" w:hAnsi="Times New Roman" w:cs="Times New Roman"/>
+                <w:sz w:val="24"/>
+                <w:szCs w:val="24"/>
+              </w:rPr>
+              <w:t>terhadap</w:t>
+            </w:r>
+            <w:proofErr w:type="spellEnd"/>
+            <w:r>
+              <w:rPr>
+                <w:rFonts w:ascii="Times New Roman" w:hAnsi="Times New Roman" w:cs="Times New Roman"/>
+                <w:sz w:val="24"/>
+                <w:szCs w:val="24"/>
+              </w:rPr>
+              <w:t xml:space="preserve"> </w:t>
+            </w:r>
+            <w:proofErr w:type="spellStart"/>
+            <w:r>
+              <w:rPr>
+                <w:rFonts w:ascii="Times New Roman" w:hAnsi="Times New Roman" w:cs="Times New Roman"/>
+                <w:sz w:val="24"/>
+                <w:szCs w:val="24"/>
+              </w:rPr>
+              <w:t>perencanaan</w:t>
+            </w:r>
+            <w:proofErr w:type="spellEnd"/>
+            <w:r>
+              <w:rPr>
+                <w:rFonts w:ascii="Times New Roman" w:hAnsi="Times New Roman" w:cs="Times New Roman"/>
+                <w:sz w:val="24"/>
+                <w:szCs w:val="24"/>
+              </w:rPr>
+              <w:t xml:space="preserve"> </w:t>
+            </w:r>
+            <w:proofErr w:type="spellStart"/>
+            <w:r>
+              <w:rPr>
+                <w:rFonts w:ascii="Times New Roman" w:hAnsi="Times New Roman" w:cs="Times New Roman"/>
+                <w:sz w:val="24"/>
+                <w:szCs w:val="24"/>
+              </w:rPr>
+              <w:t>tugas</w:t>
+            </w:r>
+            <w:proofErr w:type="spellEnd"/>
+            <w:r>
+              <w:rPr>
+                <w:rFonts w:ascii="Times New Roman" w:hAnsi="Times New Roman" w:cs="Times New Roman"/>
+                <w:sz w:val="24"/>
+                <w:szCs w:val="24"/>
+              </w:rPr>
+              <w:t xml:space="preserve"> dan </w:t>
+            </w:r>
+            <w:proofErr w:type="spellStart"/>
+            <w:r>
+              <w:rPr>
+                <w:rFonts w:ascii="Times New Roman" w:hAnsi="Times New Roman" w:cs="Times New Roman"/>
+                <w:sz w:val="24"/>
+                <w:szCs w:val="24"/>
+              </w:rPr>
+              <w:t>penerapan</w:t>
+            </w:r>
+            <w:proofErr w:type="spellEnd"/>
+            <w:r>
+              <w:rPr>
+                <w:rFonts w:ascii="Times New Roman" w:hAnsi="Times New Roman" w:cs="Times New Roman"/>
+                <w:sz w:val="24"/>
+                <w:szCs w:val="24"/>
+              </w:rPr>
+              <w:t xml:space="preserve"> </w:t>
+            </w:r>
+            <w:proofErr w:type="spellStart"/>
+            <w:r>
+              <w:rPr>
+                <w:rFonts w:ascii="Times New Roman" w:hAnsi="Times New Roman" w:cs="Times New Roman"/>
+                <w:sz w:val="24"/>
+                <w:szCs w:val="24"/>
+              </w:rPr>
+              <w:t>estimasi</w:t>
+            </w:r>
+            <w:proofErr w:type="spellEnd"/>
+            <w:r>
+              <w:rPr>
+                <w:rFonts w:ascii="Times New Roman" w:hAnsi="Times New Roman" w:cs="Times New Roman"/>
+                <w:sz w:val="24"/>
+                <w:szCs w:val="24"/>
+              </w:rPr>
+              <w:t xml:space="preserve"> </w:t>
+            </w:r>
+            <w:proofErr w:type="spellStart"/>
+            <w:r>
+              <w:rPr>
+                <w:rFonts w:ascii="Times New Roman" w:hAnsi="Times New Roman" w:cs="Times New Roman"/>
+                <w:sz w:val="24"/>
+                <w:szCs w:val="24"/>
+              </w:rPr>
+              <w:t>waktu</w:t>
+            </w:r>
+            <w:proofErr w:type="spellEnd"/>
+            <w:r>
+              <w:rPr>
+                <w:rFonts w:ascii="Times New Roman" w:hAnsi="Times New Roman" w:cs="Times New Roman"/>
+                <w:sz w:val="24"/>
+                <w:szCs w:val="24"/>
+              </w:rPr>
+              <w:t xml:space="preserve"> yang </w:t>
+            </w:r>
+            <w:proofErr w:type="spellStart"/>
+            <w:r>
+              <w:rPr>
+                <w:rFonts w:ascii="Times New Roman" w:hAnsi="Times New Roman" w:cs="Times New Roman"/>
+                <w:sz w:val="24"/>
+                <w:szCs w:val="24"/>
+              </w:rPr>
+              <w:t>lebih</w:t>
+            </w:r>
+            <w:proofErr w:type="spellEnd"/>
+            <w:r>
+              <w:rPr>
+                <w:rFonts w:ascii="Times New Roman" w:hAnsi="Times New Roman" w:cs="Times New Roman"/>
+                <w:sz w:val="24"/>
+                <w:szCs w:val="24"/>
+              </w:rPr>
+              <w:t xml:space="preserve"> </w:t>
+            </w:r>
+            <w:proofErr w:type="spellStart"/>
+            <w:r>
+              <w:rPr>
+                <w:rFonts w:ascii="Times New Roman" w:hAnsi="Times New Roman" w:cs="Times New Roman"/>
+                <w:sz w:val="24"/>
+                <w:szCs w:val="24"/>
+              </w:rPr>
+              <w:t>akurat</w:t>
+            </w:r>
+            <w:proofErr w:type="spellEnd"/>
+          </w:p>
+        </w:tc>
+      </w:tr>
+    </w:tbl>
+    <w:p>
+      <w:pPr>
+        <w:pStyle w:val="Caption"/>
+        <w:rPr>
+          <w:rFonts w:ascii="Times New Roman" w:hAnsi="Times New Roman" w:cs="Times New Roman"/>
+          <w:color w:val="auto"/>
+          <w:sz w:val="20"/>
+          <w:szCs w:val="20"/>
+        </w:rPr>
+      </w:pPr>
+    </w:p>
+    <w:p>
+      <w:pPr>
+        <w:pStyle w:val="Caption"/>
+        <w:jc w:val="center"/>
+        <w:rPr>
+          <w:rFonts w:ascii="Times New Roman" w:hAnsi="Times New Roman" w:cs="Times New Roman"/>
+          <w:color w:val="auto"/>
+          <w:sz w:val="20"/>
+          <w:szCs w:val="20"/>
+        </w:rPr>
+      </w:pPr>
+      <w:proofErr w:type="spellStart"/>
+      <w:r>
+        <w:rPr>
+          <w:rFonts w:ascii="Times New Roman" w:hAnsi="Times New Roman" w:cs="Times New Roman"/>
+          <w:color w:val="auto"/>
+          <w:sz w:val="20"/>
+          <w:szCs w:val="20"/>
+        </w:rPr>
+        <w:t>Tabel</w:t>
+      </w:r>
+      <w:proofErr w:type="spellEnd"/>
+      <w:r>
+        <w:rPr>
+          <w:rFonts w:ascii="Times New Roman" w:hAnsi="Times New Roman" w:cs="Times New Roman"/>
+          <w:color w:val="auto"/>
+          <w:sz w:val="20"/>
+          <w:szCs w:val="20"/>
+        </w:rPr>
+        <w:t xml:space="preserve"> </w:t>
+      </w:r>
+      <w:r>
+        <w:rPr>
+          <w:rFonts w:ascii="Times New Roman" w:hAnsi="Times New Roman" w:cs="Times New Roman"/>
+          <w:color w:val="auto"/>
+          <w:sz w:val="20"/>
+          <w:szCs w:val="20"/>
+        </w:rPr>
+        <w:fldChar w:fldCharType="begin"/>
+      </w:r>
+      <w:r>
+        <w:rPr>
+          <w:rFonts w:ascii="Times New Roman" w:hAnsi="Times New Roman" w:cs="Times New Roman"/>
+          <w:color w:val="auto"/>
+          <w:sz w:val="20"/>
+          <w:szCs w:val="20"/>
+        </w:rPr>
+        <w:instrText xml:space="preserve"> SEQ Tabel \* ARABIC </w:instrText>
+      </w:r>
+      <w:r>
+        <w:rPr>
+          <w:rFonts w:ascii="Times New Roman" w:hAnsi="Times New Roman" w:cs="Times New Roman"/>
+          <w:color w:val="auto"/>
+          <w:sz w:val="20"/>
+          <w:szCs w:val="20"/>
+        </w:rPr>
+        <w:fldChar w:fldCharType="separate"/>
+      </w:r>
+      <w:r>
+        <w:rPr>
+          <w:rFonts w:ascii="Times New Roman" w:hAnsi="Times New Roman" w:cs="Times New Roman"/>
+          <w:noProof/>
+          <w:color w:val="auto"/>
+          <w:sz w:val="20"/>
+          <w:szCs w:val="20"/>
+        </w:rPr>
+        <w:t>3</w:t>
+      </w:r>
+      <w:r>
+        <w:rPr>
+          <w:rFonts w:ascii="Times New Roman" w:hAnsi="Times New Roman" w:cs="Times New Roman"/>
+          <w:color w:val="auto"/>
+          <w:sz w:val="20"/>
+          <w:szCs w:val="20"/>
+        </w:rPr>
+        <w:fldChar w:fldCharType="end"/>
+      </w:r>
+      <w:r>
+        <w:rPr>
+          <w:rFonts w:ascii="Times New Roman" w:hAnsi="Times New Roman" w:cs="Times New Roman"/>
+          <w:color w:val="auto"/>
+          <w:sz w:val="20"/>
+          <w:szCs w:val="20"/>
+        </w:rPr>
+        <w:t xml:space="preserve"> </w:t>
+      </w:r>
+      <w:proofErr w:type="spellStart"/>
+      <w:r>
+        <w:rPr>
+          <w:rFonts w:ascii="Times New Roman" w:hAnsi="Times New Roman" w:cs="Times New Roman"/>
+          <w:color w:val="auto"/>
+          <w:sz w:val="20"/>
+          <w:szCs w:val="20"/>
+        </w:rPr>
+        <w:t>Laporan</w:t>
+      </w:r>
+      <w:proofErr w:type="spellEnd"/>
+      <w:r>
+        <w:rPr>
+          <w:rFonts w:ascii="Times New Roman" w:hAnsi="Times New Roman" w:cs="Times New Roman"/>
+          <w:color w:val="auto"/>
+          <w:sz w:val="20"/>
+          <w:szCs w:val="20"/>
+        </w:rPr>
+        <w:t xml:space="preserve"> Hasil Sprint Retrospective</w:t>
+      </w:r>
+    </w:p>
+    <w:p>
+      <w:pPr>
+        <w:pStyle w:val="Caption"/>
+        <w:jc w:val="center"/>
+        <w:rPr>
+          <w:rFonts w:ascii="Times New Roman" w:hAnsi="Times New Roman" w:cs="Times New Roman"/>
+          <w:color w:val="auto"/>
+          <w:sz w:val="20"/>
+          <w:szCs w:val="20"/>
+        </w:rPr>
+      </w:pPr>
     </w:p>
     <w:p>
       <w:pPr>

</xml_diff>

<commit_message>
tambah gambar board trello dan github
</commit_message>
<xml_diff>
--- a/Laporan UTS Anonymous.docx
+++ b/Laporan UTS Anonymous.docx
@@ -55,7 +55,6 @@
           <w14:ligatures w14:val="none"/>
         </w:rPr>
       </w:pPr>
-      <w:proofErr w:type="gramStart"/>
       <w:r>
         <w:rPr>
           <w:rFonts w:ascii="Times New Roman" w:eastAsia="Times New Roman" w:hAnsi="Times New Roman" w:cs="Times New Roman"/>
@@ -80,7 +79,6 @@
         </w:rPr>
         <w:t>!NG</w:t>
       </w:r>
-      <w:proofErr w:type="gramEnd"/>
     </w:p>
     <w:p>
       <w:pPr>
@@ -1752,22 +1750,9 @@
           <w:lang w:val="en-US"/>
           <w14:ligatures w14:val="none"/>
         </w:rPr>
-        <w:t xml:space="preserve">ECOMMERCE ON </w:t>
-      </w:r>
-      <w:proofErr w:type="gramStart"/>
-      <w:r>
-        <w:rPr>
-          <w:rFonts w:ascii="Times New Roman" w:eastAsia="Times New Roman" w:hAnsi="Times New Roman" w:cs="Times New Roman"/>
-          <w:kern w:val="0"/>
-          <w:sz w:val="24"/>
-          <w:szCs w:val="24"/>
-          <w:lang w:val="en-US"/>
-          <w14:ligatures w14:val="none"/>
-        </w:rPr>
-        <w:t>P!NG</w:t>
+        <w:t>ECOMMERCE ON P!NG</w:t>
       </w:r>
       <w:bookmarkEnd w:id="3"/>
-      <w:proofErr w:type="gramEnd"/>
       <w:r>
         <w:rPr>
           <w:rFonts w:ascii="Times New Roman" w:eastAsia="Times New Roman" w:hAnsi="Times New Roman" w:cs="Times New Roman"/>
@@ -3145,7 +3130,6 @@
         <w:t xml:space="preserve">, </w:t>
       </w:r>
       <w:proofErr w:type="spellStart"/>
-      <w:proofErr w:type="gramStart"/>
       <w:r>
         <w:rPr>
           <w:rFonts w:ascii="Times New Roman" w:eastAsia="Times New Roman" w:hAnsi="Times New Roman" w:cs="Times New Roman"/>
@@ -3157,7 +3141,6 @@
         <w:t>S.Kom</w:t>
       </w:r>
       <w:proofErr w:type="spellEnd"/>
-      <w:proofErr w:type="gramEnd"/>
       <w:r>
         <w:rPr>
           <w:rFonts w:ascii="Times New Roman" w:eastAsia="Times New Roman" w:hAnsi="Times New Roman" w:cs="Times New Roman"/>
@@ -4910,7 +4893,6 @@
         </w:rPr>
         <w:br/>
       </w:r>
-      <w:proofErr w:type="gramStart"/>
       <w:r>
         <w:rPr>
           <w:rFonts w:ascii="Times New Roman" w:eastAsia="Calibri" w:hAnsi="Times New Roman" w:cs="Times New Roman"/>
@@ -4933,20 +4915,7 @@
           <w:lang w:val="en-US"/>
           <w14:ligatures w14:val="none"/>
         </w:rPr>
-        <w:t>5</w:t>
-      </w:r>
-      <w:proofErr w:type="gramEnd"/>
-      <w:r>
-        <w:rPr>
-          <w:rFonts w:ascii="Times New Roman" w:eastAsia="Calibri" w:hAnsi="Times New Roman" w:cs="Times New Roman"/>
-          <w:color w:val="000000"/>
-          <w:kern w:val="0"/>
-          <w:sz w:val="24"/>
-          <w:shd w:val="clear" w:color="auto" w:fill="FFFFFF"/>
-          <w:lang w:val="en-US"/>
-          <w14:ligatures w14:val="none"/>
-        </w:rPr>
-        <w:t xml:space="preserve"> Mei </w:t>
+        <w:t xml:space="preserve">5 Mei </w:t>
       </w:r>
       <w:r>
         <w:rPr>
@@ -8628,21 +8597,8 @@
           <w:lang w:val="en-US"/>
           <w14:ligatures w14:val="none"/>
         </w:rPr>
-        <w:t xml:space="preserve"> </w:t>
-      </w:r>
-      <w:proofErr w:type="gramStart"/>
-      <w:r>
-        <w:rPr>
-          <w:rFonts w:ascii="Times New Roman" w:eastAsia="Calibri" w:hAnsi="Times New Roman" w:cs="Times New Roman"/>
-          <w:kern w:val="0"/>
-          <w:sz w:val="24"/>
-          <w:szCs w:val="24"/>
-          <w:lang w:val="en-US"/>
-          <w14:ligatures w14:val="none"/>
-        </w:rPr>
-        <w:t>( mobile</w:t>
-      </w:r>
-      <w:proofErr w:type="gramEnd"/>
+        <w:t xml:space="preserve"> ( mobile</w:t>
+      </w:r>
       <w:r>
         <w:rPr>
           <w:rFonts w:ascii="Times New Roman" w:eastAsia="Calibri" w:hAnsi="Times New Roman" w:cs="Times New Roman"/>
@@ -9147,42 +9103,18 @@
           <w:lang w:val="en-US"/>
           <w14:ligatures w14:val="none"/>
         </w:rPr>
-        <w:t xml:space="preserve"> </w:t>
-      </w:r>
-      <w:proofErr w:type="gramStart"/>
-      <w:r>
-        <w:rPr>
-          <w:rFonts w:ascii="Times New Roman" w:eastAsia="Calibri" w:hAnsi="Times New Roman" w:cs="Times New Roman"/>
-          <w:kern w:val="0"/>
-          <w:sz w:val="24"/>
-          <w:szCs w:val="24"/>
-          <w:lang w:val="en-US"/>
-          <w14:ligatures w14:val="none"/>
-        </w:rPr>
-        <w:t xml:space="preserve">“ </w:t>
-      </w:r>
-      <w:r>
-        <w:rPr>
-          <w:rFonts w:ascii="Times New Roman" w:eastAsia="Times New Roman" w:hAnsi="Times New Roman" w:cs="Times New Roman"/>
-          <w:kern w:val="0"/>
-          <w:sz w:val="24"/>
-          <w:szCs w:val="24"/>
-          <w:lang w:val="en-US"/>
-          <w14:ligatures w14:val="none"/>
-        </w:rPr>
-        <w:t>PENGEMBANGAN</w:t>
-      </w:r>
-      <w:proofErr w:type="gramEnd"/>
-      <w:r>
-        <w:rPr>
-          <w:rFonts w:ascii="Times New Roman" w:eastAsia="Times New Roman" w:hAnsi="Times New Roman" w:cs="Times New Roman"/>
-          <w:kern w:val="0"/>
-          <w:sz w:val="24"/>
-          <w:szCs w:val="24"/>
-          <w:lang w:val="en-US"/>
-          <w14:ligatures w14:val="none"/>
-        </w:rPr>
-        <w:t xml:space="preserve"> APLIKASI ECOMMERCE ON P!NG</w:t>
+        <w:t xml:space="preserve"> “ </w:t>
+      </w:r>
+      <w:r>
+        <w:rPr>
+          <w:rFonts w:ascii="Times New Roman" w:eastAsia="Times New Roman" w:hAnsi="Times New Roman" w:cs="Times New Roman"/>
+          <w:kern w:val="0"/>
+          <w:sz w:val="24"/>
+          <w:szCs w:val="24"/>
+          <w:lang w:val="en-US"/>
+          <w14:ligatures w14:val="none"/>
+        </w:rPr>
+        <w:t>PENGEMBANGAN APLIKASI ECOMMERCE ON P!NG</w:t>
       </w:r>
       <w:r>
         <w:rPr>
@@ -11087,7 +11019,6 @@
               </w:rPr>
               <w:t xml:space="preserve"> </w:t>
             </w:r>
-            <w:proofErr w:type="gramStart"/>
             <w:r>
               <w:rPr>
                 <w:rFonts w:ascii="Times New Roman" w:hAnsi="Times New Roman" w:cs="Times New Roman"/>
@@ -11108,7 +11039,6 @@
               <w:t>menggunakan</w:t>
             </w:r>
             <w:proofErr w:type="spellEnd"/>
-            <w:proofErr w:type="gramEnd"/>
             <w:r>
               <w:rPr>
                 <w:rFonts w:ascii="Times New Roman" w:hAnsi="Times New Roman" w:cs="Times New Roman"/>
@@ -15043,7 +14973,6 @@
         </w:rPr>
         <w:t xml:space="preserve"> </w:t>
       </w:r>
-      <w:proofErr w:type="gramStart"/>
       <w:r>
         <w:rPr>
           <w:rFonts w:ascii="Times New Roman" w:hAnsi="Times New Roman" w:cs="Times New Roman"/>
@@ -15073,7 +15002,6 @@
         <w:t>Laporan</w:t>
       </w:r>
       <w:proofErr w:type="spellEnd"/>
-      <w:proofErr w:type="gramEnd"/>
       <w:r>
         <w:rPr>
           <w:rFonts w:ascii="Times New Roman" w:hAnsi="Times New Roman" w:cs="Times New Roman"/>
@@ -16307,7 +16235,6 @@
               <w:t xml:space="preserve"> </w:t>
             </w:r>
             <w:proofErr w:type="spellStart"/>
-            <w:proofErr w:type="gramStart"/>
             <w:r>
               <w:rPr>
                 <w:rFonts w:ascii="Times New Roman" w:hAnsi="Times New Roman" w:cs="Times New Roman"/>
@@ -16335,7 +16262,6 @@
               <w:t>tim</w:t>
             </w:r>
             <w:proofErr w:type="spellEnd"/>
-            <w:proofErr w:type="gramEnd"/>
             <w:r>
               <w:rPr>
                 <w:rFonts w:ascii="Times New Roman" w:hAnsi="Times New Roman" w:cs="Times New Roman"/>
@@ -17222,6 +17148,383 @@
         </w:rPr>
         <w:t xml:space="preserve"> Hasil Sprint Retrospective</w:t>
       </w:r>
+    </w:p>
+    <w:p>
+      <w:pPr>
+        <w:keepNext/>
+      </w:pPr>
+      <w:r>
+        <w:rPr>
+          <w:noProof/>
+        </w:rPr>
+        <w:drawing>
+          <wp:inline distT="0" distB="0" distL="0" distR="0" wp14:anchorId="3A2E949D" wp14:editId="0269D912">
+            <wp:extent cx="5724525" cy="2590800"/>
+            <wp:effectExtent l="0" t="0" r="9525" b="0"/>
+            <wp:docPr id="1821149709" name="Picture 2"/>
+            <wp:cNvGraphicFramePr>
+              <a:graphicFrameLocks xmlns:a="http://schemas.openxmlformats.org/drawingml/2006/main" noChangeAspect="1"/>
+            </wp:cNvGraphicFramePr>
+            <a:graphic xmlns:a="http://schemas.openxmlformats.org/drawingml/2006/main">
+              <a:graphicData uri="http://schemas.openxmlformats.org/drawingml/2006/picture">
+                <pic:pic xmlns:pic="http://schemas.openxmlformats.org/drawingml/2006/picture">
+                  <pic:nvPicPr>
+                    <pic:cNvPr id="0" name="Picture 1"/>
+                    <pic:cNvPicPr>
+                      <a:picLocks noChangeAspect="1" noChangeArrowheads="1"/>
+                    </pic:cNvPicPr>
+                  </pic:nvPicPr>
+                  <pic:blipFill>
+                    <a:blip r:embed="rId6" cstate="print">
+                      <a:extLst>
+                        <a:ext uri="{28A0092B-C50C-407E-A947-70E740481C1C}">
+                          <a14:useLocalDpi xmlns:a14="http://schemas.microsoft.com/office/drawing/2010/main" val="0"/>
+                        </a:ext>
+                      </a:extLst>
+                    </a:blip>
+                    <a:srcRect t="13168" b="6461"/>
+                    <a:stretch>
+                      <a:fillRect/>
+                    </a:stretch>
+                  </pic:blipFill>
+                  <pic:spPr bwMode="auto">
+                    <a:xfrm>
+                      <a:off x="0" y="0"/>
+                      <a:ext cx="5724525" cy="2590800"/>
+                    </a:xfrm>
+                    <a:prstGeom prst="rect">
+                      <a:avLst/>
+                    </a:prstGeom>
+                    <a:noFill/>
+                    <a:ln>
+                      <a:noFill/>
+                    </a:ln>
+                  </pic:spPr>
+                </pic:pic>
+              </a:graphicData>
+            </a:graphic>
+          </wp:inline>
+        </w:drawing>
+      </w:r>
+      <w:r>
+        <w:rPr>
+          <w:noProof/>
+        </w:rPr>
+        <w:t xml:space="preserve"> </w:t>
+      </w:r>
+    </w:p>
+    <w:p>
+      <w:pPr>
+        <w:pStyle w:val="Caption"/>
+        <w:jc w:val="center"/>
+        <w:rPr>
+          <w:rFonts w:ascii="Times New Roman" w:hAnsi="Times New Roman" w:cs="Times New Roman"/>
+          <w:color w:val="auto"/>
+          <w:sz w:val="20"/>
+          <w:szCs w:val="20"/>
+        </w:rPr>
+      </w:pPr>
+      <w:bookmarkStart w:id="14" w:name="_Toc133436841"/>
+      <w:r>
+        <w:rPr>
+          <w:rFonts w:ascii="Times New Roman" w:hAnsi="Times New Roman" w:cs="Times New Roman"/>
+          <w:color w:val="auto"/>
+          <w:sz w:val="20"/>
+          <w:szCs w:val="20"/>
+        </w:rPr>
+        <w:t xml:space="preserve">Gambar </w:t>
+      </w:r>
+      <w:r>
+        <w:fldChar w:fldCharType="begin"/>
+      </w:r>
+      <w:r>
+        <w:rPr>
+          <w:rFonts w:ascii="Times New Roman" w:hAnsi="Times New Roman" w:cs="Times New Roman"/>
+          <w:color w:val="auto"/>
+          <w:sz w:val="20"/>
+          <w:szCs w:val="20"/>
+        </w:rPr>
+        <w:instrText xml:space="preserve"> SEQ Gambar \* ARABIC </w:instrText>
+      </w:r>
+      <w:r>
+        <w:fldChar w:fldCharType="separate"/>
+      </w:r>
+      <w:r>
+        <w:rPr>
+          <w:rFonts w:ascii="Times New Roman" w:hAnsi="Times New Roman" w:cs="Times New Roman"/>
+          <w:noProof/>
+          <w:color w:val="auto"/>
+          <w:sz w:val="20"/>
+          <w:szCs w:val="20"/>
+        </w:rPr>
+        <w:t>1</w:t>
+      </w:r>
+      <w:r>
+        <w:fldChar w:fldCharType="end"/>
+      </w:r>
+      <w:r>
+        <w:rPr>
+          <w:rFonts w:ascii="Times New Roman" w:hAnsi="Times New Roman" w:cs="Times New Roman"/>
+          <w:color w:val="auto"/>
+          <w:sz w:val="20"/>
+          <w:szCs w:val="20"/>
+        </w:rPr>
+        <w:t xml:space="preserve"> Board Trello</w:t>
+      </w:r>
+      <w:bookmarkEnd w:id="14"/>
+    </w:p>
+    <w:p>
+      <w:pPr>
+        <w:spacing w:line="240" w:lineRule="auto"/>
+        <w:contextualSpacing/>
+        <w:jc w:val="center"/>
+        <w:rPr>
+          <w:rFonts w:ascii="Times New Roman" w:eastAsia="Calibri" w:hAnsi="Times New Roman" w:cs="Times New Roman"/>
+          <w:color w:val="0563C1" w:themeColor="hyperlink"/>
+          <w:kern w:val="0"/>
+          <w:sz w:val="24"/>
+          <w:szCs w:val="24"/>
+          <w:u w:val="single"/>
+          <w:lang w:val="en-US"/>
+          <w14:ligatures w14:val="none"/>
+        </w:rPr>
+      </w:pPr>
+      <w:hyperlink r:id="rId7" w:history="1">
+        <w:r>
+          <w:rPr>
+            <w:rStyle w:val="Hyperlink"/>
+            <w:rFonts w:eastAsia="Calibri" w:cs="Times New Roman"/>
+            <w:kern w:val="0"/>
+            <w:sz w:val="24"/>
+            <w:szCs w:val="24"/>
+            <w:lang w:val="en-US"/>
+            <w14:ligatures w14:val="none"/>
+          </w:rPr>
+          <w:t>https://trello.com/b/K6rOf7qe/anonymous</w:t>
+        </w:r>
+      </w:hyperlink>
+    </w:p>
+    <w:p>
+      <w:pPr>
+        <w:jc w:val="center"/>
+        <w:rPr>
+          <w:lang w:val="en-US"/>
+        </w:rPr>
+      </w:pPr>
+      <w:r>
+        <w:rPr>
+          <w:noProof/>
+          <w:lang w:val="en-US"/>
+        </w:rPr>
+        <w:lastRenderedPageBreak/>
+        <w:drawing>
+          <wp:inline distT="0" distB="0" distL="0" distR="0" wp14:anchorId="28080C39" wp14:editId="22127EDA">
+            <wp:extent cx="4486275" cy="2752725"/>
+            <wp:effectExtent l="0" t="0" r="9525" b="9525"/>
+            <wp:docPr id="2043396819" name="Picture 1"/>
+            <wp:cNvGraphicFramePr>
+              <a:graphicFrameLocks xmlns:a="http://schemas.openxmlformats.org/drawingml/2006/main" noChangeAspect="1"/>
+            </wp:cNvGraphicFramePr>
+            <a:graphic xmlns:a="http://schemas.openxmlformats.org/drawingml/2006/main">
+              <a:graphicData uri="http://schemas.openxmlformats.org/drawingml/2006/picture">
+                <pic:pic xmlns:pic="http://schemas.openxmlformats.org/drawingml/2006/picture">
+                  <pic:nvPicPr>
+                    <pic:cNvPr id="0" name="Picture 1"/>
+                    <pic:cNvPicPr>
+                      <a:picLocks noChangeAspect="1" noChangeArrowheads="1"/>
+                    </pic:cNvPicPr>
+                  </pic:nvPicPr>
+                  <pic:blipFill>
+                    <a:blip r:embed="rId8">
+                      <a:extLst>
+                        <a:ext uri="{28A0092B-C50C-407E-A947-70E740481C1C}">
+                          <a14:useLocalDpi xmlns:a14="http://schemas.microsoft.com/office/drawing/2010/main" val="0"/>
+                        </a:ext>
+                      </a:extLst>
+                    </a:blip>
+                    <a:srcRect t="1538" r="1047"/>
+                    <a:stretch>
+                      <a:fillRect/>
+                    </a:stretch>
+                  </pic:blipFill>
+                  <pic:spPr bwMode="auto">
+                    <a:xfrm>
+                      <a:off x="0" y="0"/>
+                      <a:ext cx="4486275" cy="2752725"/>
+                    </a:xfrm>
+                    <a:prstGeom prst="rect">
+                      <a:avLst/>
+                    </a:prstGeom>
+                    <a:noFill/>
+                    <a:ln>
+                      <a:noFill/>
+                    </a:ln>
+                  </pic:spPr>
+                </pic:pic>
+              </a:graphicData>
+            </a:graphic>
+          </wp:inline>
+        </w:drawing>
+      </w:r>
+    </w:p>
+    <w:p>
+      <w:pPr>
+        <w:pStyle w:val="Caption"/>
+        <w:jc w:val="center"/>
+        <w:rPr>
+          <w:rFonts w:ascii="Times New Roman" w:hAnsi="Times New Roman" w:cs="Times New Roman"/>
+          <w:color w:val="auto"/>
+          <w:sz w:val="20"/>
+          <w:szCs w:val="20"/>
+        </w:rPr>
+      </w:pPr>
+      <w:r>
+        <w:rPr>
+          <w:rFonts w:ascii="Times New Roman" w:hAnsi="Times New Roman" w:cs="Times New Roman"/>
+          <w:color w:val="auto"/>
+          <w:sz w:val="20"/>
+          <w:szCs w:val="20"/>
+        </w:rPr>
+        <w:t xml:space="preserve">Gambar </w:t>
+      </w:r>
+      <w:r>
+        <w:rPr>
+          <w:rFonts w:ascii="Times New Roman" w:hAnsi="Times New Roman" w:cs="Times New Roman"/>
+          <w:color w:val="auto"/>
+          <w:sz w:val="20"/>
+          <w:szCs w:val="20"/>
+        </w:rPr>
+        <w:fldChar w:fldCharType="begin"/>
+      </w:r>
+      <w:r>
+        <w:rPr>
+          <w:rFonts w:ascii="Times New Roman" w:hAnsi="Times New Roman" w:cs="Times New Roman"/>
+          <w:color w:val="auto"/>
+          <w:sz w:val="20"/>
+          <w:szCs w:val="20"/>
+        </w:rPr>
+        <w:instrText xml:space="preserve"> SEQ Gambar \* ARABIC </w:instrText>
+      </w:r>
+      <w:r>
+        <w:rPr>
+          <w:rFonts w:ascii="Times New Roman" w:hAnsi="Times New Roman" w:cs="Times New Roman"/>
+          <w:color w:val="auto"/>
+          <w:sz w:val="20"/>
+          <w:szCs w:val="20"/>
+        </w:rPr>
+        <w:fldChar w:fldCharType="separate"/>
+      </w:r>
+      <w:r>
+        <w:rPr>
+          <w:rFonts w:ascii="Times New Roman" w:hAnsi="Times New Roman" w:cs="Times New Roman"/>
+          <w:noProof/>
+          <w:color w:val="auto"/>
+          <w:sz w:val="20"/>
+          <w:szCs w:val="20"/>
+        </w:rPr>
+        <w:t>2</w:t>
+      </w:r>
+      <w:r>
+        <w:rPr>
+          <w:rFonts w:ascii="Times New Roman" w:hAnsi="Times New Roman" w:cs="Times New Roman"/>
+          <w:color w:val="auto"/>
+          <w:sz w:val="20"/>
+          <w:szCs w:val="20"/>
+        </w:rPr>
+        <w:fldChar w:fldCharType="end"/>
+      </w:r>
+      <w:r>
+        <w:rPr>
+          <w:rFonts w:ascii="Times New Roman" w:hAnsi="Times New Roman" w:cs="Times New Roman"/>
+          <w:color w:val="auto"/>
+          <w:sz w:val="20"/>
+          <w:szCs w:val="20"/>
+        </w:rPr>
+        <w:t xml:space="preserve"> Link </w:t>
+      </w:r>
+      <w:proofErr w:type="spellStart"/>
+      <w:r>
+        <w:rPr>
+          <w:rFonts w:ascii="Times New Roman" w:hAnsi="Times New Roman" w:cs="Times New Roman"/>
+          <w:color w:val="auto"/>
+          <w:sz w:val="20"/>
+          <w:szCs w:val="20"/>
+        </w:rPr>
+        <w:t>Github</w:t>
+      </w:r>
+      <w:proofErr w:type="spellEnd"/>
+    </w:p>
+    <w:p>
+      <w:pPr>
+        <w:jc w:val="center"/>
+        <w:rPr>
+          <w:rStyle w:val="Hyperlink"/>
+          <w:sz w:val="24"/>
+          <w:szCs w:val="24"/>
+        </w:rPr>
+      </w:pPr>
+      <w:hyperlink r:id="rId9" w:history="1">
+        <w:proofErr w:type="spellStart"/>
+        <w:r>
+          <w:rPr>
+            <w:rStyle w:val="Hyperlink"/>
+            <w:rFonts w:cs="Times New Roman"/>
+            <w:sz w:val="24"/>
+            <w:szCs w:val="24"/>
+          </w:rPr>
+          <w:t>fadillahrizki</w:t>
+        </w:r>
+        <w:proofErr w:type="spellEnd"/>
+        <w:r>
+          <w:rPr>
+            <w:rStyle w:val="Hyperlink"/>
+            <w:rFonts w:cs="Times New Roman"/>
+            <w:sz w:val="24"/>
+            <w:szCs w:val="24"/>
+          </w:rPr>
+          <w:t>/anonymous-</w:t>
+        </w:r>
+        <w:proofErr w:type="spellStart"/>
+        <w:r>
+          <w:rPr>
+            <w:rStyle w:val="Hyperlink"/>
+            <w:rFonts w:cs="Times New Roman"/>
+            <w:sz w:val="24"/>
+            <w:szCs w:val="24"/>
+          </w:rPr>
+          <w:t>plt</w:t>
+        </w:r>
+        <w:proofErr w:type="spellEnd"/>
+        <w:r>
+          <w:rPr>
+            <w:rStyle w:val="Hyperlink"/>
+            <w:rFonts w:cs="Times New Roman"/>
+            <w:sz w:val="24"/>
+            <w:szCs w:val="24"/>
+          </w:rPr>
+          <w:t>-</w:t>
+        </w:r>
+        <w:proofErr w:type="spellStart"/>
+        <w:r>
+          <w:rPr>
+            <w:rStyle w:val="Hyperlink"/>
+            <w:rFonts w:cs="Times New Roman"/>
+            <w:sz w:val="24"/>
+            <w:szCs w:val="24"/>
+          </w:rPr>
+          <w:t>uts</w:t>
+        </w:r>
+        <w:proofErr w:type="spellEnd"/>
+        <w:r>
+          <w:rPr>
+            <w:rStyle w:val="Hyperlink"/>
+            <w:rFonts w:cs="Times New Roman"/>
+            <w:sz w:val="24"/>
+            <w:szCs w:val="24"/>
+          </w:rPr>
+          <w:t xml:space="preserve"> (github.com)</w:t>
+        </w:r>
+      </w:hyperlink>
     </w:p>
     <w:p>
       <w:pPr>
@@ -17840,6 +18143,18 @@
       <w:lang w:eastAsia="en-US"/>
     </w:rPr>
   </w:style>
+  <w:style w:type="character" w:styleId="Hyperlink">
+    <w:name w:val="Hyperlink"/>
+    <w:basedOn w:val="DefaultParagraphFont"/>
+    <w:uiPriority w:val="99"/>
+    <w:semiHidden/>
+    <w:unhideWhenUsed/>
+    <w:rsid w:val="00983859"/>
+    <w:rPr>
+      <w:color w:val="0563C1" w:themeColor="hyperlink"/>
+      <w:u w:val="single"/>
+    </w:rPr>
+  </w:style>
 </w:styles>
 </file>
 

</xml_diff>

<commit_message>
tambah gambar design aplikasi
</commit_message>
<xml_diff>
--- a/Laporan UTS Anonymous.docx
+++ b/Laporan UTS Anonymous.docx
@@ -55,6 +55,7 @@
           <w14:ligatures w14:val="none"/>
         </w:rPr>
       </w:pPr>
+      <w:proofErr w:type="gramStart"/>
       <w:r>
         <w:rPr>
           <w:rFonts w:ascii="Times New Roman" w:eastAsia="Times New Roman" w:hAnsi="Times New Roman" w:cs="Times New Roman"/>
@@ -79,6 +80,7 @@
         </w:rPr>
         <w:t>!NG</w:t>
       </w:r>
+      <w:proofErr w:type="gramEnd"/>
     </w:p>
     <w:p>
       <w:pPr>
@@ -1750,9 +1752,22 @@
           <w:lang w:val="en-US"/>
           <w14:ligatures w14:val="none"/>
         </w:rPr>
-        <w:t>ECOMMERCE ON P!NG</w:t>
+        <w:t xml:space="preserve">ECOMMERCE ON </w:t>
+      </w:r>
+      <w:proofErr w:type="gramStart"/>
+      <w:r>
+        <w:rPr>
+          <w:rFonts w:ascii="Times New Roman" w:eastAsia="Times New Roman" w:hAnsi="Times New Roman" w:cs="Times New Roman"/>
+          <w:kern w:val="0"/>
+          <w:sz w:val="24"/>
+          <w:szCs w:val="24"/>
+          <w:lang w:val="en-US"/>
+          <w14:ligatures w14:val="none"/>
+        </w:rPr>
+        <w:t>P!NG</w:t>
       </w:r>
       <w:bookmarkEnd w:id="3"/>
+      <w:proofErr w:type="gramEnd"/>
       <w:r>
         <w:rPr>
           <w:rFonts w:ascii="Times New Roman" w:eastAsia="Times New Roman" w:hAnsi="Times New Roman" w:cs="Times New Roman"/>
@@ -3130,6 +3145,7 @@
         <w:t xml:space="preserve">, </w:t>
       </w:r>
       <w:proofErr w:type="spellStart"/>
+      <w:proofErr w:type="gramStart"/>
       <w:r>
         <w:rPr>
           <w:rFonts w:ascii="Times New Roman" w:eastAsia="Times New Roman" w:hAnsi="Times New Roman" w:cs="Times New Roman"/>
@@ -3141,6 +3157,7 @@
         <w:t>S.Kom</w:t>
       </w:r>
       <w:proofErr w:type="spellEnd"/>
+      <w:proofErr w:type="gramEnd"/>
       <w:r>
         <w:rPr>
           <w:rFonts w:ascii="Times New Roman" w:eastAsia="Times New Roman" w:hAnsi="Times New Roman" w:cs="Times New Roman"/>
@@ -4893,6 +4910,7 @@
         </w:rPr>
         <w:br/>
       </w:r>
+      <w:proofErr w:type="gramStart"/>
       <w:r>
         <w:rPr>
           <w:rFonts w:ascii="Times New Roman" w:eastAsia="Calibri" w:hAnsi="Times New Roman" w:cs="Times New Roman"/>
@@ -4915,7 +4933,20 @@
           <w:lang w:val="en-US"/>
           <w14:ligatures w14:val="none"/>
         </w:rPr>
-        <w:t xml:space="preserve">5 Mei </w:t>
+        <w:t>5</w:t>
+      </w:r>
+      <w:proofErr w:type="gramEnd"/>
+      <w:r>
+        <w:rPr>
+          <w:rFonts w:ascii="Times New Roman" w:eastAsia="Calibri" w:hAnsi="Times New Roman" w:cs="Times New Roman"/>
+          <w:color w:val="000000"/>
+          <w:kern w:val="0"/>
+          <w:sz w:val="24"/>
+          <w:shd w:val="clear" w:color="auto" w:fill="FFFFFF"/>
+          <w:lang w:val="en-US"/>
+          <w14:ligatures w14:val="none"/>
+        </w:rPr>
+        <w:t xml:space="preserve"> Mei </w:t>
       </w:r>
       <w:r>
         <w:rPr>
@@ -8597,8 +8628,21 @@
           <w:lang w:val="en-US"/>
           <w14:ligatures w14:val="none"/>
         </w:rPr>
-        <w:t xml:space="preserve"> ( mobile</w:t>
-      </w:r>
+        <w:t xml:space="preserve"> </w:t>
+      </w:r>
+      <w:proofErr w:type="gramStart"/>
+      <w:r>
+        <w:rPr>
+          <w:rFonts w:ascii="Times New Roman" w:eastAsia="Calibri" w:hAnsi="Times New Roman" w:cs="Times New Roman"/>
+          <w:kern w:val="0"/>
+          <w:sz w:val="24"/>
+          <w:szCs w:val="24"/>
+          <w:lang w:val="en-US"/>
+          <w14:ligatures w14:val="none"/>
+        </w:rPr>
+        <w:t>( mobile</w:t>
+      </w:r>
+      <w:proofErr w:type="gramEnd"/>
       <w:r>
         <w:rPr>
           <w:rFonts w:ascii="Times New Roman" w:eastAsia="Calibri" w:hAnsi="Times New Roman" w:cs="Times New Roman"/>
@@ -9103,18 +9147,42 @@
           <w:lang w:val="en-US"/>
           <w14:ligatures w14:val="none"/>
         </w:rPr>
-        <w:t xml:space="preserve"> “ </w:t>
-      </w:r>
-      <w:r>
-        <w:rPr>
-          <w:rFonts w:ascii="Times New Roman" w:eastAsia="Times New Roman" w:hAnsi="Times New Roman" w:cs="Times New Roman"/>
-          <w:kern w:val="0"/>
-          <w:sz w:val="24"/>
-          <w:szCs w:val="24"/>
-          <w:lang w:val="en-US"/>
-          <w14:ligatures w14:val="none"/>
-        </w:rPr>
-        <w:t>PENGEMBANGAN APLIKASI ECOMMERCE ON P!NG</w:t>
+        <w:t xml:space="preserve"> </w:t>
+      </w:r>
+      <w:proofErr w:type="gramStart"/>
+      <w:r>
+        <w:rPr>
+          <w:rFonts w:ascii="Times New Roman" w:eastAsia="Calibri" w:hAnsi="Times New Roman" w:cs="Times New Roman"/>
+          <w:kern w:val="0"/>
+          <w:sz w:val="24"/>
+          <w:szCs w:val="24"/>
+          <w:lang w:val="en-US"/>
+          <w14:ligatures w14:val="none"/>
+        </w:rPr>
+        <w:t xml:space="preserve">“ </w:t>
+      </w:r>
+      <w:r>
+        <w:rPr>
+          <w:rFonts w:ascii="Times New Roman" w:eastAsia="Times New Roman" w:hAnsi="Times New Roman" w:cs="Times New Roman"/>
+          <w:kern w:val="0"/>
+          <w:sz w:val="24"/>
+          <w:szCs w:val="24"/>
+          <w:lang w:val="en-US"/>
+          <w14:ligatures w14:val="none"/>
+        </w:rPr>
+        <w:t>PENGEMBANGAN</w:t>
+      </w:r>
+      <w:proofErr w:type="gramEnd"/>
+      <w:r>
+        <w:rPr>
+          <w:rFonts w:ascii="Times New Roman" w:eastAsia="Times New Roman" w:hAnsi="Times New Roman" w:cs="Times New Roman"/>
+          <w:kern w:val="0"/>
+          <w:sz w:val="24"/>
+          <w:szCs w:val="24"/>
+          <w:lang w:val="en-US"/>
+          <w14:ligatures w14:val="none"/>
+        </w:rPr>
+        <w:t xml:space="preserve"> APLIKASI ECOMMERCE ON P!NG</w:t>
       </w:r>
       <w:r>
         <w:rPr>
@@ -11019,6 +11087,7 @@
               </w:rPr>
               <w:t xml:space="preserve"> </w:t>
             </w:r>
+            <w:proofErr w:type="gramStart"/>
             <w:r>
               <w:rPr>
                 <w:rFonts w:ascii="Times New Roman" w:hAnsi="Times New Roman" w:cs="Times New Roman"/>
@@ -11039,6 +11108,7 @@
               <w:t>menggunakan</w:t>
             </w:r>
             <w:proofErr w:type="spellEnd"/>
+            <w:proofErr w:type="gramEnd"/>
             <w:r>
               <w:rPr>
                 <w:rFonts w:ascii="Times New Roman" w:hAnsi="Times New Roman" w:cs="Times New Roman"/>
@@ -14973,6 +15043,7 @@
         </w:rPr>
         <w:t xml:space="preserve"> </w:t>
       </w:r>
+      <w:proofErr w:type="gramStart"/>
       <w:r>
         <w:rPr>
           <w:rFonts w:ascii="Times New Roman" w:hAnsi="Times New Roman" w:cs="Times New Roman"/>
@@ -15002,6 +15073,7 @@
         <w:t>Laporan</w:t>
       </w:r>
       <w:proofErr w:type="spellEnd"/>
+      <w:proofErr w:type="gramEnd"/>
       <w:r>
         <w:rPr>
           <w:rFonts w:ascii="Times New Roman" w:hAnsi="Times New Roman" w:cs="Times New Roman"/>
@@ -16235,6 +16307,7 @@
               <w:t xml:space="preserve"> </w:t>
             </w:r>
             <w:proofErr w:type="spellStart"/>
+            <w:proofErr w:type="gramStart"/>
             <w:r>
               <w:rPr>
                 <w:rFonts w:ascii="Times New Roman" w:hAnsi="Times New Roman" w:cs="Times New Roman"/>
@@ -16262,6 +16335,7 @@
               <w:t>tim</w:t>
             </w:r>
             <w:proofErr w:type="spellEnd"/>
+            <w:proofErr w:type="gramEnd"/>
             <w:r>
               <w:rPr>
                 <w:rFonts w:ascii="Times New Roman" w:hAnsi="Times New Roman" w:cs="Times New Roman"/>
@@ -17525,6 +17599,622 @@
           <w:t xml:space="preserve"> (github.com)</w:t>
         </w:r>
       </w:hyperlink>
+    </w:p>
+    <w:p>
+      <w:pPr>
+        <w:jc w:val="center"/>
+        <w:rPr>
+          <w:rStyle w:val="Hyperlink"/>
+          <w:rFonts w:ascii="Times New Roman" w:hAnsi="Times New Roman" w:cs="Times New Roman"/>
+          <w:sz w:val="24"/>
+          <w:szCs w:val="24"/>
+        </w:rPr>
+      </w:pPr>
+    </w:p>
+    <w:p>
+      <w:pPr>
+        <w:jc w:val="center"/>
+        <w:rPr>
+          <w:rStyle w:val="Hyperlink"/>
+          <w:rFonts w:cs="Times New Roman"/>
+          <w:sz w:val="24"/>
+          <w:szCs w:val="24"/>
+        </w:rPr>
+      </w:pPr>
+      <w:r>
+        <w:rPr>
+          <w:noProof/>
+        </w:rPr>
+        <w:drawing>
+          <wp:inline distT="0" distB="0" distL="0" distR="0" wp14:anchorId="1D1BC15D" wp14:editId="6F1E8334">
+            <wp:extent cx="4162425" cy="2505075"/>
+            <wp:effectExtent l="0" t="0" r="9525" b="9525"/>
+            <wp:docPr id="128821757" name="Picture 12"/>
+            <wp:cNvGraphicFramePr>
+              <a:graphicFrameLocks xmlns:a="http://schemas.openxmlformats.org/drawingml/2006/main" noChangeAspect="1"/>
+            </wp:cNvGraphicFramePr>
+            <a:graphic xmlns:a="http://schemas.openxmlformats.org/drawingml/2006/main">
+              <a:graphicData uri="http://schemas.openxmlformats.org/drawingml/2006/picture">
+                <pic:pic xmlns:pic="http://schemas.openxmlformats.org/drawingml/2006/picture">
+                  <pic:nvPicPr>
+                    <pic:cNvPr id="0" name="Picture 5"/>
+                    <pic:cNvPicPr>
+                      <a:picLocks noChangeAspect="1" noChangeArrowheads="1"/>
+                    </pic:cNvPicPr>
+                  </pic:nvPicPr>
+                  <pic:blipFill>
+                    <a:blip r:embed="rId10" cstate="print">
+                      <a:extLst>
+                        <a:ext uri="{28A0092B-C50C-407E-A947-70E740481C1C}">
+                          <a14:useLocalDpi xmlns:a14="http://schemas.microsoft.com/office/drawing/2010/main" val="0"/>
+                        </a:ext>
+                      </a:extLst>
+                    </a:blip>
+                    <a:srcRect t="9215" r="21262" b="6494"/>
+                    <a:stretch>
+                      <a:fillRect/>
+                    </a:stretch>
+                  </pic:blipFill>
+                  <pic:spPr bwMode="auto">
+                    <a:xfrm>
+                      <a:off x="0" y="0"/>
+                      <a:ext cx="4162425" cy="2505075"/>
+                    </a:xfrm>
+                    <a:prstGeom prst="rect">
+                      <a:avLst/>
+                    </a:prstGeom>
+                    <a:noFill/>
+                    <a:ln>
+                      <a:noFill/>
+                    </a:ln>
+                  </pic:spPr>
+                </pic:pic>
+              </a:graphicData>
+            </a:graphic>
+          </wp:inline>
+        </w:drawing>
+      </w:r>
+      <w:r>
+        <w:rPr>
+          <w:noProof/>
+        </w:rPr>
+        <w:drawing>
+          <wp:inline distT="0" distB="0" distL="0" distR="0" wp14:anchorId="4CD5BE76" wp14:editId="1AD58894">
+            <wp:extent cx="4152900" cy="2524125"/>
+            <wp:effectExtent l="0" t="0" r="0" b="9525"/>
+            <wp:docPr id="1752895132" name="Picture 11"/>
+            <wp:cNvGraphicFramePr>
+              <a:graphicFrameLocks xmlns:a="http://schemas.openxmlformats.org/drawingml/2006/main" noChangeAspect="1"/>
+            </wp:cNvGraphicFramePr>
+            <a:graphic xmlns:a="http://schemas.openxmlformats.org/drawingml/2006/main">
+              <a:graphicData uri="http://schemas.openxmlformats.org/drawingml/2006/picture">
+                <pic:pic xmlns:pic="http://schemas.openxmlformats.org/drawingml/2006/picture">
+                  <pic:nvPicPr>
+                    <pic:cNvPr id="0" name="Picture 6"/>
+                    <pic:cNvPicPr>
+                      <a:picLocks noChangeAspect="1" noChangeArrowheads="1"/>
+                    </pic:cNvPicPr>
+                  </pic:nvPicPr>
+                  <pic:blipFill>
+                    <a:blip r:embed="rId11" cstate="print">
+                      <a:extLst>
+                        <a:ext uri="{28A0092B-C50C-407E-A947-70E740481C1C}">
+                          <a14:useLocalDpi xmlns:a14="http://schemas.microsoft.com/office/drawing/2010/main" val="0"/>
+                        </a:ext>
+                      </a:extLst>
+                    </a:blip>
+                    <a:srcRect t="9431" r="21844" b="6480"/>
+                    <a:stretch>
+                      <a:fillRect/>
+                    </a:stretch>
+                  </pic:blipFill>
+                  <pic:spPr bwMode="auto">
+                    <a:xfrm>
+                      <a:off x="0" y="0"/>
+                      <a:ext cx="4152900" cy="2524125"/>
+                    </a:xfrm>
+                    <a:prstGeom prst="rect">
+                      <a:avLst/>
+                    </a:prstGeom>
+                    <a:noFill/>
+                    <a:ln>
+                      <a:noFill/>
+                    </a:ln>
+                  </pic:spPr>
+                </pic:pic>
+              </a:graphicData>
+            </a:graphic>
+          </wp:inline>
+        </w:drawing>
+      </w:r>
+    </w:p>
+    <w:p>
+      <w:pPr>
+        <w:jc w:val="center"/>
+      </w:pPr>
+      <w:r>
+        <w:rPr>
+          <w:noProof/>
+        </w:rPr>
+        <w:lastRenderedPageBreak/>
+        <w:drawing>
+          <wp:inline distT="0" distB="0" distL="0" distR="0" wp14:anchorId="3EF89F1E" wp14:editId="1323E4E8">
+            <wp:extent cx="4572000" cy="2724150"/>
+            <wp:effectExtent l="0" t="0" r="0" b="0"/>
+            <wp:docPr id="803150937" name="Picture 10"/>
+            <wp:cNvGraphicFramePr>
+              <a:graphicFrameLocks xmlns:a="http://schemas.openxmlformats.org/drawingml/2006/main" noChangeAspect="1"/>
+            </wp:cNvGraphicFramePr>
+            <a:graphic xmlns:a="http://schemas.openxmlformats.org/drawingml/2006/main">
+              <a:graphicData uri="http://schemas.openxmlformats.org/drawingml/2006/picture">
+                <pic:pic xmlns:pic="http://schemas.openxmlformats.org/drawingml/2006/picture">
+                  <pic:nvPicPr>
+                    <pic:cNvPr id="0" name="Picture 7"/>
+                    <pic:cNvPicPr>
+                      <a:picLocks noChangeAspect="1" noChangeArrowheads="1"/>
+                    </pic:cNvPicPr>
+                  </pic:nvPicPr>
+                  <pic:blipFill>
+                    <a:blip r:embed="rId12" cstate="print">
+                      <a:extLst>
+                        <a:ext uri="{28A0092B-C50C-407E-A947-70E740481C1C}">
+                          <a14:useLocalDpi xmlns:a14="http://schemas.microsoft.com/office/drawing/2010/main" val="0"/>
+                        </a:ext>
+                      </a:extLst>
+                    </a:blip>
+                    <a:srcRect t="8665" r="20232" b="6673"/>
+                    <a:stretch>
+                      <a:fillRect/>
+                    </a:stretch>
+                  </pic:blipFill>
+                  <pic:spPr bwMode="auto">
+                    <a:xfrm>
+                      <a:off x="0" y="0"/>
+                      <a:ext cx="4572000" cy="2724150"/>
+                    </a:xfrm>
+                    <a:prstGeom prst="rect">
+                      <a:avLst/>
+                    </a:prstGeom>
+                    <a:noFill/>
+                    <a:ln>
+                      <a:noFill/>
+                    </a:ln>
+                  </pic:spPr>
+                </pic:pic>
+              </a:graphicData>
+            </a:graphic>
+          </wp:inline>
+        </w:drawing>
+      </w:r>
+    </w:p>
+    <w:p>
+      <w:pPr>
+        <w:jc w:val="center"/>
+        <w:rPr>
+          <w:lang w:val="en-US"/>
+        </w:rPr>
+      </w:pPr>
+      <w:r>
+        <w:rPr>
+          <w:noProof/>
+        </w:rPr>
+        <w:drawing>
+          <wp:inline distT="0" distB="0" distL="0" distR="0" wp14:anchorId="62FD0B1A" wp14:editId="4CE972F7">
+            <wp:extent cx="4591050" cy="2733675"/>
+            <wp:effectExtent l="0" t="0" r="0" b="9525"/>
+            <wp:docPr id="1234029126" name="Picture 9"/>
+            <wp:cNvGraphicFramePr>
+              <a:graphicFrameLocks xmlns:a="http://schemas.openxmlformats.org/drawingml/2006/main" noChangeAspect="1"/>
+            </wp:cNvGraphicFramePr>
+            <a:graphic xmlns:a="http://schemas.openxmlformats.org/drawingml/2006/main">
+              <a:graphicData uri="http://schemas.openxmlformats.org/drawingml/2006/picture">
+                <pic:pic xmlns:pic="http://schemas.openxmlformats.org/drawingml/2006/picture">
+                  <pic:nvPicPr>
+                    <pic:cNvPr id="0" name="Picture 8"/>
+                    <pic:cNvPicPr>
+                      <a:picLocks noChangeAspect="1" noChangeArrowheads="1"/>
+                    </pic:cNvPicPr>
+                  </pic:nvPicPr>
+                  <pic:blipFill>
+                    <a:blip r:embed="rId13" cstate="print">
+                      <a:extLst>
+                        <a:ext uri="{28A0092B-C50C-407E-A947-70E740481C1C}">
+                          <a14:useLocalDpi xmlns:a14="http://schemas.microsoft.com/office/drawing/2010/main" val="0"/>
+                        </a:ext>
+                      </a:extLst>
+                    </a:blip>
+                    <a:srcRect t="9026" r="19969" b="6100"/>
+                    <a:stretch>
+                      <a:fillRect/>
+                    </a:stretch>
+                  </pic:blipFill>
+                  <pic:spPr bwMode="auto">
+                    <a:xfrm>
+                      <a:off x="0" y="0"/>
+                      <a:ext cx="4591050" cy="2733675"/>
+                    </a:xfrm>
+                    <a:prstGeom prst="rect">
+                      <a:avLst/>
+                    </a:prstGeom>
+                    <a:noFill/>
+                    <a:ln>
+                      <a:noFill/>
+                    </a:ln>
+                  </pic:spPr>
+                </pic:pic>
+              </a:graphicData>
+            </a:graphic>
+          </wp:inline>
+        </w:drawing>
+      </w:r>
+    </w:p>
+    <w:p>
+      <w:pPr>
+        <w:jc w:val="center"/>
+        <w:rPr>
+          <w:lang w:val="en-US"/>
+        </w:rPr>
+      </w:pPr>
+      <w:r>
+        <w:rPr>
+          <w:noProof/>
+        </w:rPr>
+        <w:drawing>
+          <wp:inline distT="0" distB="0" distL="0" distR="0" wp14:anchorId="209FD00B" wp14:editId="50EA3084">
+            <wp:extent cx="5324475" cy="2733675"/>
+            <wp:effectExtent l="0" t="0" r="9525" b="9525"/>
+            <wp:docPr id="565318849" name="Picture 8"/>
+            <wp:cNvGraphicFramePr>
+              <a:graphicFrameLocks xmlns:a="http://schemas.openxmlformats.org/drawingml/2006/main" noChangeAspect="1"/>
+            </wp:cNvGraphicFramePr>
+            <a:graphic xmlns:a="http://schemas.openxmlformats.org/drawingml/2006/main">
+              <a:graphicData uri="http://schemas.openxmlformats.org/drawingml/2006/picture">
+                <pic:pic xmlns:pic="http://schemas.openxmlformats.org/drawingml/2006/picture">
+                  <pic:nvPicPr>
+                    <pic:cNvPr id="0" name="Picture 9"/>
+                    <pic:cNvPicPr>
+                      <a:picLocks noChangeAspect="1" noChangeArrowheads="1"/>
+                    </pic:cNvPicPr>
+                  </pic:nvPicPr>
+                  <pic:blipFill>
+                    <a:blip r:embed="rId14" cstate="print">
+                      <a:extLst>
+                        <a:ext uri="{28A0092B-C50C-407E-A947-70E740481C1C}">
+                          <a14:useLocalDpi xmlns:a14="http://schemas.microsoft.com/office/drawing/2010/main" val="0"/>
+                        </a:ext>
+                      </a:extLst>
+                    </a:blip>
+                    <a:srcRect l="1692" t="8809" r="4019" b="6302"/>
+                    <a:stretch>
+                      <a:fillRect/>
+                    </a:stretch>
+                  </pic:blipFill>
+                  <pic:spPr bwMode="auto">
+                    <a:xfrm>
+                      <a:off x="0" y="0"/>
+                      <a:ext cx="5324475" cy="2733675"/>
+                    </a:xfrm>
+                    <a:prstGeom prst="rect">
+                      <a:avLst/>
+                    </a:prstGeom>
+                    <a:noFill/>
+                    <a:ln>
+                      <a:noFill/>
+                    </a:ln>
+                  </pic:spPr>
+                </pic:pic>
+              </a:graphicData>
+            </a:graphic>
+          </wp:inline>
+        </w:drawing>
+      </w:r>
+    </w:p>
+    <w:p>
+      <w:pPr>
+        <w:jc w:val="center"/>
+        <w:rPr>
+          <w:noProof/>
+        </w:rPr>
+      </w:pPr>
+      <w:r>
+        <w:rPr>
+          <w:noProof/>
+        </w:rPr>
+        <w:lastRenderedPageBreak/>
+        <w:drawing>
+          <wp:inline distT="0" distB="0" distL="0" distR="0" wp14:anchorId="2DFD098B" wp14:editId="7D888B17">
+            <wp:extent cx="5086350" cy="2562225"/>
+            <wp:effectExtent l="0" t="0" r="0" b="9525"/>
+            <wp:docPr id="1747811286" name="Picture 7"/>
+            <wp:cNvGraphicFramePr>
+              <a:graphicFrameLocks xmlns:a="http://schemas.openxmlformats.org/drawingml/2006/main" noChangeAspect="1"/>
+            </wp:cNvGraphicFramePr>
+            <a:graphic xmlns:a="http://schemas.openxmlformats.org/drawingml/2006/main">
+              <a:graphicData uri="http://schemas.openxmlformats.org/drawingml/2006/picture">
+                <pic:pic xmlns:pic="http://schemas.openxmlformats.org/drawingml/2006/picture">
+                  <pic:nvPicPr>
+                    <pic:cNvPr id="0" name="Picture 10"/>
+                    <pic:cNvPicPr>
+                      <a:picLocks noChangeAspect="1" noChangeArrowheads="1"/>
+                    </pic:cNvPicPr>
+                  </pic:nvPicPr>
+                  <pic:blipFill>
+                    <a:blip r:embed="rId15" cstate="print">
+                      <a:extLst>
+                        <a:ext uri="{28A0092B-C50C-407E-A947-70E740481C1C}">
+                          <a14:useLocalDpi xmlns:a14="http://schemas.microsoft.com/office/drawing/2010/main" val="0"/>
+                        </a:ext>
+                      </a:extLst>
+                    </a:blip>
+                    <a:srcRect l="4231" t="8595" r="1846" b="7378"/>
+                    <a:stretch>
+                      <a:fillRect/>
+                    </a:stretch>
+                  </pic:blipFill>
+                  <pic:spPr bwMode="auto">
+                    <a:xfrm>
+                      <a:off x="0" y="0"/>
+                      <a:ext cx="5086350" cy="2562225"/>
+                    </a:xfrm>
+                    <a:prstGeom prst="rect">
+                      <a:avLst/>
+                    </a:prstGeom>
+                    <a:noFill/>
+                    <a:ln>
+                      <a:noFill/>
+                    </a:ln>
+                  </pic:spPr>
+                </pic:pic>
+              </a:graphicData>
+            </a:graphic>
+          </wp:inline>
+        </w:drawing>
+      </w:r>
+    </w:p>
+    <w:p>
+      <w:pPr>
+        <w:jc w:val="center"/>
+        <w:rPr>
+          <w:lang w:val="en-US"/>
+        </w:rPr>
+      </w:pPr>
+      <w:r>
+        <w:rPr>
+          <w:noProof/>
+        </w:rPr>
+        <w:drawing>
+          <wp:inline distT="0" distB="0" distL="0" distR="0" wp14:anchorId="5F63E147" wp14:editId="1D9AFE71">
+            <wp:extent cx="4953000" cy="2495550"/>
+            <wp:effectExtent l="0" t="0" r="0" b="0"/>
+            <wp:docPr id="469717648" name="Picture 6"/>
+            <wp:cNvGraphicFramePr>
+              <a:graphicFrameLocks xmlns:a="http://schemas.openxmlformats.org/drawingml/2006/main" noChangeAspect="1"/>
+            </wp:cNvGraphicFramePr>
+            <a:graphic xmlns:a="http://schemas.openxmlformats.org/drawingml/2006/main">
+              <a:graphicData uri="http://schemas.openxmlformats.org/drawingml/2006/picture">
+                <pic:pic xmlns:pic="http://schemas.openxmlformats.org/drawingml/2006/picture">
+                  <pic:nvPicPr>
+                    <pic:cNvPr id="0" name="Picture 11"/>
+                    <pic:cNvPicPr>
+                      <a:picLocks noChangeAspect="1" noChangeArrowheads="1"/>
+                    </pic:cNvPicPr>
+                  </pic:nvPicPr>
+                  <pic:blipFill>
+                    <a:blip r:embed="rId16" cstate="print">
+                      <a:extLst>
+                        <a:ext uri="{28A0092B-C50C-407E-A947-70E740481C1C}">
+                          <a14:useLocalDpi xmlns:a14="http://schemas.microsoft.com/office/drawing/2010/main" val="0"/>
+                        </a:ext>
+                      </a:extLst>
+                    </a:blip>
+                    <a:srcRect t="7950" r="3906" b="5881"/>
+                    <a:stretch>
+                      <a:fillRect/>
+                    </a:stretch>
+                  </pic:blipFill>
+                  <pic:spPr bwMode="auto">
+                    <a:xfrm>
+                      <a:off x="0" y="0"/>
+                      <a:ext cx="4953000" cy="2495550"/>
+                    </a:xfrm>
+                    <a:prstGeom prst="rect">
+                      <a:avLst/>
+                    </a:prstGeom>
+                    <a:noFill/>
+                    <a:ln>
+                      <a:noFill/>
+                    </a:ln>
+                  </pic:spPr>
+                </pic:pic>
+              </a:graphicData>
+            </a:graphic>
+          </wp:inline>
+        </w:drawing>
+      </w:r>
+    </w:p>
+    <w:p>
+      <w:pPr>
+        <w:jc w:val="center"/>
+        <w:rPr>
+          <w:lang w:val="en-US"/>
+        </w:rPr>
+      </w:pPr>
+      <w:r>
+        <w:rPr>
+          <w:noProof/>
+        </w:rPr>
+        <w:drawing>
+          <wp:inline distT="0" distB="0" distL="0" distR="0" wp14:anchorId="15C63B16" wp14:editId="02528C39">
+            <wp:extent cx="5133975" cy="2343150"/>
+            <wp:effectExtent l="0" t="0" r="9525" b="0"/>
+            <wp:docPr id="1508925537" name="Picture 5"/>
+            <wp:cNvGraphicFramePr>
+              <a:graphicFrameLocks xmlns:a="http://schemas.openxmlformats.org/drawingml/2006/main" noChangeAspect="1"/>
+            </wp:cNvGraphicFramePr>
+            <a:graphic xmlns:a="http://schemas.openxmlformats.org/drawingml/2006/main">
+              <a:graphicData uri="http://schemas.openxmlformats.org/drawingml/2006/picture">
+                <pic:pic xmlns:pic="http://schemas.openxmlformats.org/drawingml/2006/picture">
+                  <pic:nvPicPr>
+                    <pic:cNvPr id="0" name="Picture 12"/>
+                    <pic:cNvPicPr>
+                      <a:picLocks noChangeAspect="1" noChangeArrowheads="1"/>
+                    </pic:cNvPicPr>
+                  </pic:nvPicPr>
+                  <pic:blipFill>
+                    <a:blip r:embed="rId17" cstate="print">
+                      <a:extLst>
+                        <a:ext uri="{28A0092B-C50C-407E-A947-70E740481C1C}">
+                          <a14:useLocalDpi xmlns:a14="http://schemas.microsoft.com/office/drawing/2010/main" val="0"/>
+                        </a:ext>
+                      </a:extLst>
+                    </a:blip>
+                    <a:srcRect t="7735" b="16840"/>
+                    <a:stretch>
+                      <a:fillRect/>
+                    </a:stretch>
+                  </pic:blipFill>
+                  <pic:spPr bwMode="auto">
+                    <a:xfrm>
+                      <a:off x="0" y="0"/>
+                      <a:ext cx="5133975" cy="2343150"/>
+                    </a:xfrm>
+                    <a:prstGeom prst="rect">
+                      <a:avLst/>
+                    </a:prstGeom>
+                    <a:noFill/>
+                    <a:ln>
+                      <a:noFill/>
+                    </a:ln>
+                  </pic:spPr>
+                </pic:pic>
+              </a:graphicData>
+            </a:graphic>
+          </wp:inline>
+        </w:drawing>
+      </w:r>
+    </w:p>
+    <w:p>
+      <w:pPr>
+        <w:jc w:val="center"/>
+        <w:rPr>
+          <w:lang w:val="en-US"/>
+        </w:rPr>
+      </w:pPr>
+      <w:r>
+        <w:rPr>
+          <w:noProof/>
+        </w:rPr>
+        <w:lastRenderedPageBreak/>
+        <w:drawing>
+          <wp:inline distT="0" distB="0" distL="0" distR="0" wp14:anchorId="70D569BF" wp14:editId="0E82C7AA">
+            <wp:extent cx="4914900" cy="2581275"/>
+            <wp:effectExtent l="0" t="0" r="0" b="9525"/>
+            <wp:docPr id="954350660" name="Picture 4"/>
+            <wp:cNvGraphicFramePr>
+              <a:graphicFrameLocks xmlns:a="http://schemas.openxmlformats.org/drawingml/2006/main" noChangeAspect="1"/>
+            </wp:cNvGraphicFramePr>
+            <a:graphic xmlns:a="http://schemas.openxmlformats.org/drawingml/2006/main">
+              <a:graphicData uri="http://schemas.openxmlformats.org/drawingml/2006/picture">
+                <pic:pic xmlns:pic="http://schemas.openxmlformats.org/drawingml/2006/picture">
+                  <pic:nvPicPr>
+                    <pic:cNvPr id="0" name="Picture 13"/>
+                    <pic:cNvPicPr>
+                      <a:picLocks noChangeAspect="1" noChangeArrowheads="1"/>
+                    </pic:cNvPicPr>
+                  </pic:nvPicPr>
+                  <pic:blipFill>
+                    <a:blip r:embed="rId18" cstate="print">
+                      <a:extLst>
+                        <a:ext uri="{28A0092B-C50C-407E-A947-70E740481C1C}">
+                          <a14:useLocalDpi xmlns:a14="http://schemas.microsoft.com/office/drawing/2010/main" val="0"/>
+                        </a:ext>
+                      </a:extLst>
+                    </a:blip>
+                    <a:srcRect l="5318" t="8167" r="3302" b="6306"/>
+                    <a:stretch>
+                      <a:fillRect/>
+                    </a:stretch>
+                  </pic:blipFill>
+                  <pic:spPr bwMode="auto">
+                    <a:xfrm>
+                      <a:off x="0" y="0"/>
+                      <a:ext cx="4914900" cy="2581275"/>
+                    </a:xfrm>
+                    <a:prstGeom prst="rect">
+                      <a:avLst/>
+                    </a:prstGeom>
+                    <a:noFill/>
+                    <a:ln>
+                      <a:noFill/>
+                    </a:ln>
+                  </pic:spPr>
+                </pic:pic>
+              </a:graphicData>
+            </a:graphic>
+          </wp:inline>
+        </w:drawing>
+      </w:r>
+    </w:p>
+    <w:p>
+      <w:pPr>
+        <w:jc w:val="center"/>
+        <w:rPr>
+          <w:noProof/>
+        </w:rPr>
+      </w:pPr>
+      <w:r>
+        <w:rPr>
+          <w:noProof/>
+        </w:rPr>
+        <w:drawing>
+          <wp:inline distT="0" distB="0" distL="0" distR="0" wp14:anchorId="4646AB6A" wp14:editId="4B4233F8">
+            <wp:extent cx="4829175" cy="2486025"/>
+            <wp:effectExtent l="0" t="0" r="9525" b="9525"/>
+            <wp:docPr id="1940671358" name="Picture 3"/>
+            <wp:cNvGraphicFramePr>
+              <a:graphicFrameLocks xmlns:a="http://schemas.openxmlformats.org/drawingml/2006/main" noChangeAspect="1"/>
+            </wp:cNvGraphicFramePr>
+            <a:graphic xmlns:a="http://schemas.openxmlformats.org/drawingml/2006/main">
+              <a:graphicData uri="http://schemas.openxmlformats.org/drawingml/2006/picture">
+                <pic:pic xmlns:pic="http://schemas.openxmlformats.org/drawingml/2006/picture">
+                  <pic:nvPicPr>
+                    <pic:cNvPr id="0" name="Picture 1"/>
+                    <pic:cNvPicPr>
+                      <a:picLocks noChangeAspect="1" noChangeArrowheads="1"/>
+                    </pic:cNvPicPr>
+                  </pic:nvPicPr>
+                  <pic:blipFill>
+                    <a:blip r:embed="rId19" cstate="print">
+                      <a:extLst>
+                        <a:ext uri="{28A0092B-C50C-407E-A947-70E740481C1C}">
+                          <a14:useLocalDpi xmlns:a14="http://schemas.microsoft.com/office/drawing/2010/main" val="0"/>
+                        </a:ext>
+                      </a:extLst>
+                    </a:blip>
+                    <a:srcRect l="3870" t="8379" r="3304" b="6522"/>
+                    <a:stretch>
+                      <a:fillRect/>
+                    </a:stretch>
+                  </pic:blipFill>
+                  <pic:spPr bwMode="auto">
+                    <a:xfrm>
+                      <a:off x="0" y="0"/>
+                      <a:ext cx="4829175" cy="2486025"/>
+                    </a:xfrm>
+                    <a:prstGeom prst="rect">
+                      <a:avLst/>
+                    </a:prstGeom>
+                    <a:noFill/>
+                    <a:ln>
+                      <a:noFill/>
+                    </a:ln>
+                  </pic:spPr>
+                </pic:pic>
+              </a:graphicData>
+            </a:graphic>
+          </wp:inline>
+        </w:drawing>
+      </w:r>
     </w:p>
     <w:p>
       <w:pPr>

</xml_diff>